<commit_message>
Updated Specification document (Anthony Balmeo)
Added some stuff to the human interface Design. Updated the chart
including the invitations page wade put up. Added some screenshots.
Check notes on document for more specific updates.
</commit_message>
<xml_diff>
--- a/doc/whoop-txt_specification.docx
+++ b/doc/whoop-txt_specification.docx
@@ -1,6 +1,6 @@
 
 <file path=word/document.xml><?xml version="1.0" encoding="utf-8"?>
-<w:document xmlns:wpc="http://schemas.microsoft.com/office/word/2010/wordprocessingCanvas" xmlns:mc="http://schemas.openxmlformats.org/markup-compatibility/2006" xmlns:o="urn:schemas-microsoft-com:office:office" xmlns:r="http://schemas.openxmlformats.org/officeDocument/2006/relationships" xmlns:m="http://schemas.openxmlformats.org/officeDocument/2006/math" xmlns:v="urn:schemas-microsoft-com:vml" xmlns:wp14="http://schemas.microsoft.com/office/word/2010/wordprocessingDrawing" xmlns:wp="http://schemas.openxmlformats.org/drawingml/2006/wordprocessingDrawing" xmlns:w10="urn:schemas-microsoft-com:office:word" xmlns:w="http://schemas.openxmlformats.org/wordprocessingml/2006/main" xmlns:w14="http://schemas.microsoft.com/office/word/2010/wordml" xmlns:wpg="http://schemas.microsoft.com/office/word/2010/wordprocessingGroup" xmlns:wpi="http://schemas.microsoft.com/office/word/2010/wordprocessingInk" xmlns:wne="http://schemas.microsoft.com/office/word/2006/wordml" xmlns:wps="http://schemas.microsoft.com/office/word/2010/wordprocessingShape" mc:Ignorable="w14 wp14">
+<w:document xmlns:wpc="http://schemas.microsoft.com/office/word/2010/wordprocessingCanvas" xmlns:mo="http://schemas.microsoft.com/office/mac/office/2008/main" xmlns:mc="http://schemas.openxmlformats.org/markup-compatibility/2006" xmlns:mv="urn:schemas-microsoft-com:mac:vml" xmlns:o="urn:schemas-microsoft-com:office:office" xmlns:r="http://schemas.openxmlformats.org/officeDocument/2006/relationships" xmlns:m="http://schemas.openxmlformats.org/officeDocument/2006/math" xmlns:v="urn:schemas-microsoft-com:vml" xmlns:wp14="http://schemas.microsoft.com/office/word/2010/wordprocessingDrawing" xmlns:wp="http://schemas.openxmlformats.org/drawingml/2006/wordprocessingDrawing" xmlns:w10="urn:schemas-microsoft-com:office:word" xmlns:w="http://schemas.openxmlformats.org/wordprocessingml/2006/main" xmlns:w14="http://schemas.microsoft.com/office/word/2010/wordml" xmlns:wpg="http://schemas.microsoft.com/office/word/2010/wordprocessingGroup" xmlns:wpi="http://schemas.microsoft.com/office/word/2010/wordprocessingInk" xmlns:wne="http://schemas.microsoft.com/office/word/2006/wordml" xmlns:wps="http://schemas.microsoft.com/office/word/2010/wordprocessingShape" mc:Ignorable="w14 wp14">
   <w:body>
     <w:p>
       <w:pPr>
@@ -158,8 +158,17 @@
           <w:sz w:val="24"/>
           <w:szCs w:val="24"/>
         </w:rPr>
-        <w:t>Jessica Kain</w:t>
-      </w:r>
+        <w:t xml:space="preserve">Jessica </w:t>
+      </w:r>
+      <w:proofErr w:type="spellStart"/>
+      <w:r>
+        <w:rPr>
+          <w:sz w:val="24"/>
+          <w:szCs w:val="24"/>
+        </w:rPr>
+        <w:t>Kain</w:t>
+      </w:r>
+      <w:proofErr w:type="spellEnd"/>
       <w:r>
         <w:rPr>
           <w:sz w:val="24"/>
@@ -167,13 +176,31 @@
         </w:rPr>
         <w:t xml:space="preserve">, </w:t>
       </w:r>
+      <w:proofErr w:type="spellStart"/>
       <w:r>
         <w:rPr>
           <w:sz w:val="24"/>
           <w:szCs w:val="24"/>
         </w:rPr>
-        <w:t>Zorayr Khalapyan</w:t>
-      </w:r>
+        <w:t>Zorayr</w:t>
+      </w:r>
+      <w:proofErr w:type="spellEnd"/>
+      <w:r>
+        <w:rPr>
+          <w:sz w:val="24"/>
+          <w:szCs w:val="24"/>
+        </w:rPr>
+        <w:t xml:space="preserve"> </w:t>
+      </w:r>
+      <w:proofErr w:type="spellStart"/>
+      <w:r>
+        <w:rPr>
+          <w:sz w:val="24"/>
+          <w:szCs w:val="24"/>
+        </w:rPr>
+        <w:t>Khalapyan</w:t>
+      </w:r>
+      <w:proofErr w:type="spellEnd"/>
       <w:r>
         <w:rPr>
           <w:sz w:val="24"/>
@@ -200,8 +227,17 @@
           <w:sz w:val="24"/>
           <w:szCs w:val="24"/>
         </w:rPr>
-        <w:t>Zachary Policzer</w:t>
-      </w:r>
+        <w:t xml:space="preserve">Zachary </w:t>
+      </w:r>
+      <w:proofErr w:type="spellStart"/>
+      <w:r>
+        <w:rPr>
+          <w:sz w:val="24"/>
+          <w:szCs w:val="24"/>
+        </w:rPr>
+        <w:t>Policzer</w:t>
+      </w:r>
+      <w:proofErr w:type="spellEnd"/>
       <w:r>
         <w:rPr>
           <w:sz w:val="24"/>
@@ -209,12 +245,21 @@
         </w:rPr>
         <w:t xml:space="preserve">, and </w:t>
       </w:r>
+      <w:proofErr w:type="spellStart"/>
       <w:r>
         <w:rPr>
           <w:sz w:val="24"/>
           <w:szCs w:val="24"/>
         </w:rPr>
-        <w:t>Parth Shah</w:t>
+        <w:t>Parth</w:t>
+      </w:r>
+      <w:proofErr w:type="spellEnd"/>
+      <w:r>
+        <w:rPr>
+          <w:sz w:val="24"/>
+          <w:szCs w:val="24"/>
+        </w:rPr>
+        <w:t xml:space="preserve"> Shah</w:t>
       </w:r>
     </w:p>
     <w:p/>
@@ -1950,10 +1995,26 @@
     </w:p>
     <w:p>
       <w:r>
-        <w:t>Whoop-Txt is being developed to run on all major mobile devices and will integrate social networking and mobile platforms such as Google+, Facebook, and Google Maps to create an alternative method for text-sharing.</w:t>
-      </w:r>
-      <w:r>
-        <w:t xml:space="preserve"> Our goal is to introduce a user friendly mobile web application that offers </w:t>
+        <w:t xml:space="preserve">Whoop-Txt is being developed to run on all major mobile devices and will integrate social networking and mobile platforms such as Google+, Facebook, and Google Maps to create an alternative method for </w:t>
+      </w:r>
+      <w:proofErr w:type="gramStart"/>
+      <w:r>
+        <w:t>text-sharing</w:t>
+      </w:r>
+      <w:proofErr w:type="gramEnd"/>
+      <w:r>
+        <w:t>.</w:t>
+      </w:r>
+      <w:r>
+        <w:t xml:space="preserve"> Our goal is to introduce a </w:t>
+      </w:r>
+      <w:proofErr w:type="gramStart"/>
+      <w:r>
+        <w:t>user friendly</w:t>
+      </w:r>
+      <w:proofErr w:type="gramEnd"/>
+      <w:r>
+        <w:t xml:space="preserve"> mobile web application that offers </w:t>
       </w:r>
       <w:r>
         <w:t xml:space="preserve">features </w:t>
@@ -1995,7 +2056,15 @@
         <w:t>Then, the architectural design for</w:t>
       </w:r>
       <w:r>
-        <w:t xml:space="preserve"> the user-interfaces which include the authentication, message, menu, new message, and groups pages will be explained in more detail</w:t>
+        <w:t xml:space="preserve"> the user-</w:t>
+      </w:r>
+      <w:proofErr w:type="gramStart"/>
+      <w:r>
+        <w:t>interfaces which</w:t>
+      </w:r>
+      <w:proofErr w:type="gramEnd"/>
+      <w:r>
+        <w:t xml:space="preserve"> include the authentication, message, menu, new message, and groups pages will be explained in more detail</w:t>
       </w:r>
       <w:r>
         <w:t xml:space="preserve"> and screenshots and objects will be provided</w:t>
@@ -2010,13 +2079,7 @@
       </w:pPr>
       <w:bookmarkStart w:id="4" w:name="_Toc306642842"/>
       <w:r>
-        <w:t>1.4</w:t>
-      </w:r>
-      <w:r>
-        <w:t xml:space="preserve"> </w:t>
-      </w:r>
-      <w:r>
-        <w:t>Reference Material</w:t>
+        <w:t>1.4 Reference Material</w:t>
       </w:r>
       <w:bookmarkEnd w:id="4"/>
     </w:p>
@@ -2129,8 +2192,13 @@
         <w:t xml:space="preserve">will involve implementing the database </w:t>
       </w:r>
       <w:r>
-        <w:t>as well as including log-in</w:t>
-      </w:r>
+        <w:t xml:space="preserve">as well as including </w:t>
+      </w:r>
+      <w:proofErr w:type="gramStart"/>
+      <w:r>
+        <w:t>log-in</w:t>
+      </w:r>
+      <w:proofErr w:type="gramEnd"/>
       <w:r>
         <w:t xml:space="preserve"> as well as online group creation fully functioning. Lastly, Phase 2 will be the final stage in which API’s will be fully incorporated and the final touches on the web-design will be made.</w:t>
       </w:r>
@@ -2192,13 +2260,7 @@
       </w:pPr>
       <w:bookmarkStart w:id="11" w:name="_Toc306642849"/>
       <w:r>
-        <w:t>3.3</w:t>
-      </w:r>
-      <w:r>
-        <w:t xml:space="preserve"> </w:t>
-      </w:r>
-      <w:r>
-        <w:t>Design Rationale</w:t>
+        <w:t>3.3 Design Rationale</w:t>
       </w:r>
       <w:bookmarkEnd w:id="11"/>
     </w:p>
@@ -2210,13 +2272,7 @@
       <w:bookmarkStart w:id="12" w:name="_Toc306642850"/>
       <w:r>
         <w:lastRenderedPageBreak/>
-        <w:t>4</w:t>
-      </w:r>
-      <w:r>
-        <w:t xml:space="preserve">. </w:t>
-      </w:r>
-      <w:r>
-        <w:t>Data Design</w:t>
+        <w:t>4. Data Design</w:t>
       </w:r>
       <w:bookmarkEnd w:id="12"/>
     </w:p>
@@ -2226,13 +2282,7 @@
       </w:pPr>
       <w:bookmarkStart w:id="13" w:name="_Toc306642851"/>
       <w:r>
-        <w:t>4</w:t>
-      </w:r>
-      <w:r>
-        <w:t>.1</w:t>
-      </w:r>
-      <w:r>
-        <w:t xml:space="preserve"> Data Description</w:t>
+        <w:t>4.1 Data Description</w:t>
       </w:r>
       <w:bookmarkEnd w:id="13"/>
     </w:p>
@@ -2243,13 +2293,7 @@
       </w:pPr>
       <w:bookmarkStart w:id="14" w:name="_Toc306642852"/>
       <w:r>
-        <w:t>4.2</w:t>
-      </w:r>
-      <w:r>
-        <w:t xml:space="preserve"> </w:t>
-      </w:r>
-      <w:r>
-        <w:t>Data Dictionary</w:t>
+        <w:t>4.2 Data Dictionary</w:t>
       </w:r>
       <w:bookmarkEnd w:id="14"/>
     </w:p>
@@ -2260,16 +2304,7 @@
       </w:pPr>
       <w:bookmarkStart w:id="15" w:name="_Toc306642853"/>
       <w:r>
-        <w:t>5</w:t>
-      </w:r>
-      <w:r>
-        <w:t xml:space="preserve">. </w:t>
-      </w:r>
-      <w:r>
-        <w:t>Component</w:t>
-      </w:r>
-      <w:r>
-        <w:t xml:space="preserve"> Design</w:t>
+        <w:t>5. Component Design</w:t>
       </w:r>
       <w:bookmarkEnd w:id="15"/>
     </w:p>
@@ -2290,106 +2325,66 @@
     <w:p>
       <w:pPr>
         <w:pStyle w:val="Heading2"/>
+        <w:rPr>
+          <w:b w:val="0"/>
+          <w:color w:val="FF0000"/>
+        </w:rPr>
       </w:pPr>
       <w:bookmarkStart w:id="17" w:name="_Toc306642855"/>
       <w:r>
         <w:t>6.1 Overview of User Interface</w:t>
       </w:r>
       <w:bookmarkEnd w:id="17"/>
+      <w:r>
+        <w:t xml:space="preserve"> </w:t>
+      </w:r>
+      <w:r>
+        <w:rPr>
+          <w:color w:val="FF0000"/>
+        </w:rPr>
+        <w:t>(</w:t>
+      </w:r>
+      <w:r>
+        <w:rPr>
+          <w:b w:val="0"/>
+          <w:color w:val="FF0000"/>
+        </w:rPr>
+        <w:t>updated chart and added screenshots</w:t>
+      </w:r>
+      <w:r>
+        <w:rPr>
+          <w:b w:val="0"/>
+          <w:color w:val="FF0000"/>
+        </w:rPr>
+        <w:t>. Wasn’t sure about authentication page and home page. Based it off the pages Wade put up. Need to make sure if we have a screenshot for home page and write message page – Anthony)</w:t>
+      </w:r>
     </w:p>
     <w:p>
-      <w:r>
-        <w:t xml:space="preserve">The main authentication page on the Whoop-Txt website is where users log in using their Facebook account. If the user does not have a Facebook account, our website will have the capability for a user to create a Facebook username and password by having a create account pop-up message on the main authentication page. </w:t>
-      </w:r>
-      <w:r>
-        <w:t xml:space="preserve">After logging in, </w:t>
-      </w:r>
-      <w:r>
-        <w:t>the user is na</w:t>
-      </w:r>
-      <w:r>
-        <w:t>vigated to the Home page</w:t>
-      </w:r>
-      <w:r>
-        <w:t xml:space="preserve"> </w:t>
-      </w:r>
-      <w:r>
-        <w:t xml:space="preserve">which is a message stream page </w:t>
-      </w:r>
-      <w:r>
-        <w:t xml:space="preserve">where Whoop-Txt conversations will be listed in most-recent order. </w:t>
-      </w:r>
-      <w:r>
-        <w:t>The user can either scroll/read through the conversations</w:t>
-      </w:r>
-      <w:r>
-        <w:t xml:space="preserve"> listed or can navigate to the Menu page by pressing the M</w:t>
-      </w:r>
-      <w:r>
-        <w:t xml:space="preserve">enu button located at the top of the screen. </w:t>
-      </w:r>
-      <w:r>
-        <w:t>Once</w:t>
-      </w:r>
-      <w:r>
-        <w:t xml:space="preserve"> at the M</w:t>
-      </w:r>
-      <w:r>
-        <w:t xml:space="preserve">enu page, the user can be directed to three different web pages: Home, New Message, or Groups. </w:t>
-      </w:r>
-      <w:r>
-        <w:t xml:space="preserve">At the New Message page, </w:t>
-      </w:r>
-      <w:r>
-        <w:t xml:space="preserve">the user will be able to texts to </w:t>
-      </w:r>
-      <w:r>
-        <w:t>their</w:t>
-      </w:r>
-      <w:r>
-        <w:t xml:space="preserve"> Whoop-Txt groups, tagged individuals, </w:t>
-      </w:r>
-      <w:r>
-        <w:t>and/</w:t>
-      </w:r>
-      <w:r>
-        <w:t xml:space="preserve">or Whoop-Txt users within </w:t>
-      </w:r>
-      <w:r>
-        <w:t>a locational range.</w:t>
-      </w:r>
-      <w:r>
-        <w:t xml:space="preserve"> The Groups page lists the groups that the user has either been added to, or has created. Here, the user will have the option to remove themselves from a group, add more friends to an existing group, or to create a new group. </w:t>
-      </w:r>
-      <w:r>
-        <w:t xml:space="preserve">A high-level view of </w:t>
-      </w:r>
-      <w:r>
-        <w:t xml:space="preserve">these </w:t>
-      </w:r>
-      <w:r>
-        <w:t>Whoop-</w:t>
-      </w:r>
-      <w:r>
-        <w:t xml:space="preserve">Txt </w:t>
-      </w:r>
-      <w:r>
-        <w:t xml:space="preserve"> pages is as follows:</w:t>
-      </w:r>
-    </w:p>
-    <w:p>
-      <w:pPr>
-        <w:jc w:val="center"/>
-      </w:pPr>
       <w:r>
         <w:rPr>
           <w:noProof/>
         </w:rPr>
         <w:drawing>
-          <wp:inline distT="0" distB="0" distL="0" distR="0">
-            <wp:extent cx="4701540" cy="2030374"/>
-            <wp:effectExtent l="0" t="0" r="3810" b="8255"/>
-            <wp:docPr id="1" name="Picture 1"/>
+          <wp:anchor distT="0" distB="0" distL="114300" distR="114300" simplePos="0" relativeHeight="251659264" behindDoc="0" locked="0" layoutInCell="1" allowOverlap="1" wp14:anchorId="3AE76323" wp14:editId="59D311E0">
+            <wp:simplePos x="0" y="0"/>
+            <wp:positionH relativeFrom="column">
+              <wp:posOffset>457200</wp:posOffset>
+            </wp:positionH>
+            <wp:positionV relativeFrom="paragraph">
+              <wp:posOffset>1918970</wp:posOffset>
+            </wp:positionV>
+            <wp:extent cx="4800600" cy="3810000"/>
+            <wp:effectExtent l="0" t="0" r="0" b="0"/>
+            <wp:wrapTight wrapText="bothSides">
+              <wp:wrapPolygon edited="0">
+                <wp:start x="0" y="0"/>
+                <wp:lineTo x="0" y="21456"/>
+                <wp:lineTo x="21486" y="21456"/>
+                <wp:lineTo x="21486" y="0"/>
+                <wp:lineTo x="0" y="0"/>
+              </wp:wrapPolygon>
+            </wp:wrapTight>
+            <wp:docPr id="2" name="Picture 2" descr="Macintosh HD:Users:anthonybalmeo:Desktop:specs_-_digital_design.jpg"/>
             <wp:cNvGraphicFramePr>
               <a:graphicFrameLocks xmlns:a="http://schemas.openxmlformats.org/drawingml/2006/main" noChangeAspect="1"/>
             </wp:cNvGraphicFramePr>
@@ -2397,13 +2392,702 @@
               <a:graphicData uri="http://schemas.openxmlformats.org/drawingml/2006/picture">
                 <pic:pic xmlns:pic="http://schemas.openxmlformats.org/drawingml/2006/picture">
                   <pic:nvPicPr>
-                    <pic:cNvPr id="0" name="Picture 1"/>
+                    <pic:cNvPr id="0" name="Picture 1" descr="Macintosh HD:Users:anthonybalmeo:Desktop:specs_-_digital_design.jpg"/>
+                    <pic:cNvPicPr>
+                      <a:picLocks noChangeAspect="1" noChangeArrowheads="1"/>
+                    </pic:cNvPicPr>
+                  </pic:nvPicPr>
+                  <pic:blipFill rotWithShape="1">
+                    <a:blip r:embed="rId6">
+                      <a:extLst>
+                        <a:ext uri="{28A0092B-C50C-407E-A947-70E740481C1C}">
+                          <a14:useLocalDpi xmlns:a14="http://schemas.microsoft.com/office/drawing/2010/main" val="0"/>
+                        </a:ext>
+                      </a:extLst>
+                    </a:blip>
+                    <a:srcRect t="1617" b="17520"/>
+                    <a:stretch/>
+                  </pic:blipFill>
+                  <pic:spPr bwMode="auto">
+                    <a:xfrm>
+                      <a:off x="0" y="0"/>
+                      <a:ext cx="4800600" cy="3810000"/>
+                    </a:xfrm>
+                    <a:prstGeom prst="rect">
+                      <a:avLst/>
+                    </a:prstGeom>
+                    <a:noFill/>
+                    <a:ln>
+                      <a:noFill/>
+                    </a:ln>
+                    <a:extLst>
+                      <a:ext uri="{53640926-AAD7-44d8-BBD7-CCE9431645EC}">
+                        <a14:shadowObscured xmlns:a14="http://schemas.microsoft.com/office/drawing/2010/main"/>
+                      </a:ext>
+                    </a:extLst>
+                  </pic:spPr>
+                </pic:pic>
+              </a:graphicData>
+            </a:graphic>
+            <wp14:sizeRelH relativeFrom="page">
+              <wp14:pctWidth>0</wp14:pctWidth>
+            </wp14:sizeRelH>
+            <wp14:sizeRelV relativeFrom="page">
+              <wp14:pctHeight>0</wp14:pctHeight>
+            </wp14:sizeRelV>
+          </wp:anchor>
+        </w:drawing>
+      </w:r>
+      <w:r>
+        <w:t xml:space="preserve">The main authentication page on the Whoop-Txt website is where users log in using their Facebook account. If the user does not have a Facebook account, our website will have the capability for a user to create a Facebook username and password by having a create account pop-up message on the main authentication page. </w:t>
+      </w:r>
+      <w:r>
+        <w:t xml:space="preserve">After logging in, </w:t>
+      </w:r>
+      <w:r>
+        <w:t>the user is na</w:t>
+      </w:r>
+      <w:r>
+        <w:t xml:space="preserve">vigated to the Home </w:t>
+      </w:r>
+      <w:proofErr w:type="gramStart"/>
+      <w:r>
+        <w:t>page</w:t>
+      </w:r>
+      <w:r>
+        <w:t xml:space="preserve"> </w:t>
+      </w:r>
+      <w:r>
+        <w:t>which</w:t>
+      </w:r>
+      <w:proofErr w:type="gramEnd"/>
+      <w:r>
+        <w:t xml:space="preserve"> is a message stream page </w:t>
+      </w:r>
+      <w:r>
+        <w:t xml:space="preserve">where Whoop-Txt conversations will be listed in most-recent order. </w:t>
+      </w:r>
+      <w:r>
+        <w:t>The user can either scroll/read through the conversations</w:t>
+      </w:r>
+      <w:r>
+        <w:t xml:space="preserve"> listed or can navigate to the Menu page by pressing the M</w:t>
+      </w:r>
+      <w:r>
+        <w:t xml:space="preserve">enu button located at the top of the screen. </w:t>
+      </w:r>
+      <w:r>
+        <w:t>Once</w:t>
+      </w:r>
+      <w:r>
+        <w:t xml:space="preserve"> at the M</w:t>
+      </w:r>
+      <w:r>
+        <w:t xml:space="preserve">enu page, the user can be directed to three different web pages: Home, New Message, or Groups. </w:t>
+      </w:r>
+      <w:r>
+        <w:t xml:space="preserve">At the New Message page, </w:t>
+      </w:r>
+      <w:r>
+        <w:t xml:space="preserve">the user will be able to texts to </w:t>
+      </w:r>
+      <w:r>
+        <w:t>their</w:t>
+      </w:r>
+      <w:r>
+        <w:t xml:space="preserve"> Whoop-Txt groups, tagged individuals, </w:t>
+      </w:r>
+      <w:r>
+        <w:t>and/</w:t>
+      </w:r>
+      <w:r>
+        <w:t xml:space="preserve">or Whoop-Txt users within </w:t>
+      </w:r>
+      <w:r>
+        <w:t>a locational range.</w:t>
+      </w:r>
+      <w:r>
+        <w:t xml:space="preserve"> The Groups page lists the groups that the user has either been added to, or has created. Here, the user will have the option to remove themselves from a group, add more friends to an existing group, or to create a new group. </w:t>
+      </w:r>
+      <w:r>
+        <w:t xml:space="preserve">A high-level view of </w:t>
+      </w:r>
+      <w:r>
+        <w:t xml:space="preserve">these </w:t>
+      </w:r>
+      <w:r>
+        <w:t>Whoop-</w:t>
+      </w:r>
+      <w:proofErr w:type="gramStart"/>
+      <w:r>
+        <w:t xml:space="preserve">Txt </w:t>
+      </w:r>
+      <w:r>
+        <w:t xml:space="preserve"> pages</w:t>
+      </w:r>
+      <w:proofErr w:type="gramEnd"/>
+      <w:r>
+        <w:t xml:space="preserve"> is as follows:</w:t>
+      </w:r>
+    </w:p>
+    <w:p/>
+    <w:p/>
+    <w:p/>
+    <w:p/>
+    <w:p/>
+    <w:p/>
+    <w:p>
+      <w:bookmarkStart w:id="18" w:name="_Toc306642856"/>
+      <w:bookmarkStart w:id="19" w:name="_GoBack"/>
+      <w:bookmarkEnd w:id="19"/>
+    </w:p>
+    <w:p>
+      <w:pPr>
+        <w:pStyle w:val="Heading2"/>
+      </w:pPr>
+      <w:r>
+        <w:rPr>
+          <w:noProof/>
+        </w:rPr>
+        <w:lastRenderedPageBreak/>
+        <mc:AlternateContent>
+          <mc:Choice Requires="wps">
+            <w:drawing>
+              <wp:anchor distT="0" distB="0" distL="114300" distR="114300" simplePos="0" relativeHeight="251675648" behindDoc="0" locked="0" layoutInCell="1" allowOverlap="1" wp14:anchorId="1161A840" wp14:editId="6A806BF9">
+                <wp:simplePos x="0" y="0"/>
+                <wp:positionH relativeFrom="column">
+                  <wp:posOffset>1943100</wp:posOffset>
+                </wp:positionH>
+                <wp:positionV relativeFrom="paragraph">
+                  <wp:posOffset>114300</wp:posOffset>
+                </wp:positionV>
+                <wp:extent cx="571500" cy="457200"/>
+                <wp:effectExtent l="76200" t="25400" r="63500" b="127000"/>
+                <wp:wrapNone/>
+                <wp:docPr id="16" name="Straight Arrow Connector 16"/>
+                <wp:cNvGraphicFramePr/>
+                <a:graphic xmlns:a="http://schemas.openxmlformats.org/drawingml/2006/main">
+                  <a:graphicData uri="http://schemas.microsoft.com/office/word/2010/wordprocessingShape">
+                    <wps:wsp>
+                      <wps:cNvCnPr/>
+                      <wps:spPr>
+                        <a:xfrm flipH="1">
+                          <a:off x="0" y="0"/>
+                          <a:ext cx="571500" cy="457200"/>
+                        </a:xfrm>
+                        <a:prstGeom prst="straightConnector1">
+                          <a:avLst/>
+                        </a:prstGeom>
+                        <a:ln>
+                          <a:tailEnd type="arrow"/>
+                        </a:ln>
+                      </wps:spPr>
+                      <wps:style>
+                        <a:lnRef idx="2">
+                          <a:schemeClr val="accent1"/>
+                        </a:lnRef>
+                        <a:fillRef idx="0">
+                          <a:schemeClr val="accent1"/>
+                        </a:fillRef>
+                        <a:effectRef idx="1">
+                          <a:schemeClr val="accent1"/>
+                        </a:effectRef>
+                        <a:fontRef idx="minor">
+                          <a:schemeClr val="tx1"/>
+                        </a:fontRef>
+                      </wps:style>
+                      <wps:bodyPr/>
+                    </wps:wsp>
+                  </a:graphicData>
+                </a:graphic>
+                <wp14:sizeRelV relativeFrom="margin">
+                  <wp14:pctHeight>0</wp14:pctHeight>
+                </wp14:sizeRelV>
+              </wp:anchor>
+            </w:drawing>
+          </mc:Choice>
+          <mc:Fallback>
+            <w:pict>
+              <v:shapetype id="_x0000_t32" coordsize="21600,21600" o:spt="32" o:oned="t" path="m0,0l21600,21600e" filled="f">
+                <v:path arrowok="t" fillok="f" o:connecttype="none"/>
+                <o:lock v:ext="edit" shapetype="t"/>
+              </v:shapetype>
+              <v:shape id="Straight Arrow Connector 16" o:spid="_x0000_s1026" type="#_x0000_t32" style="position:absolute;margin-left:153pt;margin-top:9pt;width:45pt;height:36pt;flip:x;z-index:251675648;visibility:visible;mso-wrap-style:square;mso-height-percent:0;mso-wrap-distance-left:9pt;mso-wrap-distance-top:0;mso-wrap-distance-right:9pt;mso-wrap-distance-bottom:0;mso-position-horizontal:absolute;mso-position-horizontal-relative:text;mso-position-vertical:absolute;mso-position-vertical-relative:text;mso-height-percent:0;mso-height-relative:margin" o:gfxdata="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" strokecolor="#4f81bd [3204]" strokeweight="2pt">
+                <v:stroke endarrow="open"/>
+                <v:shadow on="t" opacity="24903f" mv:blur="40000f" origin=",.5" offset="0,20000emu"/>
+              </v:shape>
+            </w:pict>
+          </mc:Fallback>
+        </mc:AlternateContent>
+      </w:r>
+      <w:r>
+        <w:rPr>
+          <w:noProof/>
+        </w:rPr>
+        <mc:AlternateContent>
+          <mc:Choice Requires="wps">
+            <w:drawing>
+              <wp:anchor distT="0" distB="0" distL="114300" distR="114300" simplePos="0" relativeHeight="251668480" behindDoc="0" locked="0" layoutInCell="1" allowOverlap="1" wp14:anchorId="5BBB2FA8" wp14:editId="37203811">
+                <wp:simplePos x="0" y="0"/>
+                <wp:positionH relativeFrom="column">
+                  <wp:posOffset>1943100</wp:posOffset>
+                </wp:positionH>
+                <wp:positionV relativeFrom="paragraph">
+                  <wp:posOffset>-457200</wp:posOffset>
+                </wp:positionV>
+                <wp:extent cx="4457700" cy="685800"/>
+                <wp:effectExtent l="0" t="0" r="0" b="0"/>
+                <wp:wrapSquare wrapText="bothSides"/>
+                <wp:docPr id="12" name="Text Box 12"/>
+                <wp:cNvGraphicFramePr/>
+                <a:graphic xmlns:a="http://schemas.openxmlformats.org/drawingml/2006/main">
+                  <a:graphicData uri="http://schemas.microsoft.com/office/word/2010/wordprocessingShape">
+                    <wps:wsp>
+                      <wps:cNvSpPr txBox="1"/>
+                      <wps:spPr>
+                        <a:xfrm>
+                          <a:off x="0" y="0"/>
+                          <a:ext cx="4457700" cy="685800"/>
+                        </a:xfrm>
+                        <a:prstGeom prst="rect">
+                          <a:avLst/>
+                        </a:prstGeom>
+                        <a:noFill/>
+                        <a:ln>
+                          <a:noFill/>
+                        </a:ln>
+                        <a:effectLst/>
+                        <a:extLst>
+                          <a:ext uri="{C572A759-6A51-4108-AA02-DFA0A04FC94B}">
+                            <ma14:wrappingTextBoxFlag xmlns:ma14="http://schemas.microsoft.com/office/mac/drawingml/2011/main"/>
+                          </a:ext>
+                        </a:extLst>
+                      </wps:spPr>
+                      <wps:style>
+                        <a:lnRef idx="0">
+                          <a:schemeClr val="accent1"/>
+                        </a:lnRef>
+                        <a:fillRef idx="0">
+                          <a:schemeClr val="accent1"/>
+                        </a:fillRef>
+                        <a:effectRef idx="0">
+                          <a:schemeClr val="accent1"/>
+                        </a:effectRef>
+                        <a:fontRef idx="minor">
+                          <a:schemeClr val="dk1"/>
+                        </a:fontRef>
+                      </wps:style>
+                      <wps:txbx>
+                        <w:txbxContent>
+                          <w:p>
+                            <w:r>
+                              <w:rPr>
+                                <w:color w:val="FF0000"/>
+                              </w:rPr>
+                              <w:t>(JESSICA, IF YOU CAN FIGURE OUT THE LOGIN, YOU CAN SWITCH THIS OUT FOR A SCREEN SHOT WITH FACEBOOK LOGIN AUTHENTICATION PAGE. THIS IS JUST A PLACE HOLDER)</w:t>
+                            </w:r>
+                          </w:p>
+                          <w:p/>
+                        </w:txbxContent>
+                      </wps:txbx>
+                      <wps:bodyPr rot="0" spcFirstLastPara="0" vertOverflow="overflow" horzOverflow="overflow" vert="horz" wrap="square" lIns="91440" tIns="45720" rIns="91440" bIns="45720" numCol="1" spcCol="0" rtlCol="0" fromWordArt="0" anchor="t" anchorCtr="0" forceAA="0" compatLnSpc="1">
+                        <a:prstTxWarp prst="textNoShape">
+                          <a:avLst/>
+                        </a:prstTxWarp>
+                        <a:noAutofit/>
+                      </wps:bodyPr>
+                    </wps:wsp>
+                  </a:graphicData>
+                </a:graphic>
+                <wp14:sizeRelH relativeFrom="margin">
+                  <wp14:pctWidth>0</wp14:pctWidth>
+                </wp14:sizeRelH>
+                <wp14:sizeRelV relativeFrom="margin">
+                  <wp14:pctHeight>0</wp14:pctHeight>
+                </wp14:sizeRelV>
+              </wp:anchor>
+            </w:drawing>
+          </mc:Choice>
+          <mc:Fallback>
+            <w:pict>
+              <v:shapetype id="_x0000_t202" coordsize="21600,21600" o:spt="202" path="m0,0l0,21600,21600,21600,21600,0xe">
+                <v:stroke joinstyle="miter"/>
+                <v:path gradientshapeok="t" o:connecttype="rect"/>
+              </v:shapetype>
+              <v:shape id="Text Box 12" o:spid="_x0000_s1026" type="#_x0000_t202" style="position:absolute;margin-left:153pt;margin-top:-35.95pt;width:351pt;height:54pt;z-index:251668480;visibility:visible;mso-wrap-style:square;mso-width-percent:0;mso-height-percent:0;mso-wrap-distance-left:9pt;mso-wrap-distance-top:0;mso-wrap-distance-right:9pt;mso-wrap-distance-bottom:0;mso-position-horizontal:absolute;mso-position-horizontal-relative:text;mso-position-vertical:absolute;mso-position-vertical-relative:text;mso-width-percent:0;mso-height-percent:0;mso-width-relative:margin;mso-height-relative:margin;v-text-anchor:top" o:gfxdata="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" filled="f" stroked="f">
+                <v:textbox>
+                  <w:txbxContent>
+                    <w:p>
+                      <w:r>
+                        <w:rPr>
+                          <w:color w:val="FF0000"/>
+                        </w:rPr>
+                        <w:t>(JESSICA, IF YOU CAN FIGURE OUT THE LOGIN, YOU CAN SWITCH THIS OUT FOR A SCREEN SHOT WITH FACEBOOK LOGIN AUTHENTICATION PAGE. THIS IS JUST A PLACE HOLDER)</w:t>
+                      </w:r>
+                    </w:p>
+                    <w:p/>
+                  </w:txbxContent>
+                </v:textbox>
+                <w10:wrap type="square"/>
+              </v:shape>
+            </w:pict>
+          </mc:Fallback>
+        </mc:AlternateContent>
+      </w:r>
+      <w:r>
+        <w:t>6.2 Screen Images</w:t>
+      </w:r>
+      <w:bookmarkEnd w:id="18"/>
+    </w:p>
+    <w:p>
+      <w:r>
+        <w:rPr>
+          <w:noProof/>
+        </w:rPr>
+        <mc:AlternateContent>
+          <mc:Choice Requires="wps">
+            <w:drawing>
+              <wp:anchor distT="0" distB="0" distL="114300" distR="114300" simplePos="0" relativeHeight="251670528" behindDoc="0" locked="0" layoutInCell="1" allowOverlap="1" wp14:anchorId="6A13BD90" wp14:editId="125C31E7">
+                <wp:simplePos x="0" y="0"/>
+                <wp:positionH relativeFrom="column">
+                  <wp:posOffset>3657600</wp:posOffset>
+                </wp:positionH>
+                <wp:positionV relativeFrom="paragraph">
+                  <wp:posOffset>120015</wp:posOffset>
+                </wp:positionV>
+                <wp:extent cx="1257300" cy="342900"/>
+                <wp:effectExtent l="0" t="0" r="0" b="12700"/>
+                <wp:wrapSquare wrapText="bothSides"/>
+                <wp:docPr id="13" name="Text Box 13"/>
+                <wp:cNvGraphicFramePr/>
+                <a:graphic xmlns:a="http://schemas.openxmlformats.org/drawingml/2006/main">
+                  <a:graphicData uri="http://schemas.microsoft.com/office/word/2010/wordprocessingShape">
+                    <wps:wsp>
+                      <wps:cNvSpPr txBox="1"/>
+                      <wps:spPr>
+                        <a:xfrm>
+                          <a:off x="0" y="0"/>
+                          <a:ext cx="1257300" cy="342900"/>
+                        </a:xfrm>
+                        <a:prstGeom prst="rect">
+                          <a:avLst/>
+                        </a:prstGeom>
+                        <a:noFill/>
+                        <a:ln>
+                          <a:noFill/>
+                        </a:ln>
+                        <a:effectLst/>
+                        <a:extLst>
+                          <a:ext uri="{C572A759-6A51-4108-AA02-DFA0A04FC94B}">
+                            <ma14:wrappingTextBoxFlag xmlns:ma14="http://schemas.microsoft.com/office/mac/drawingml/2011/main"/>
+                          </a:ext>
+                        </a:extLst>
+                      </wps:spPr>
+                      <wps:style>
+                        <a:lnRef idx="0">
+                          <a:schemeClr val="accent1"/>
+                        </a:lnRef>
+                        <a:fillRef idx="0">
+                          <a:schemeClr val="accent1"/>
+                        </a:fillRef>
+                        <a:effectRef idx="0">
+                          <a:schemeClr val="accent1"/>
+                        </a:effectRef>
+                        <a:fontRef idx="minor">
+                          <a:schemeClr val="dk1"/>
+                        </a:fontRef>
+                      </wps:style>
+                      <wps:txbx>
+                        <w:txbxContent>
+                          <w:p>
+                            <w:pPr>
+                              <w:jc w:val="center"/>
+                              <w:rPr>
+                                <w:b/>
+                              </w:rPr>
+                            </w:pPr>
+                            <w:r>
+                              <w:rPr>
+                                <w:b/>
+                              </w:rPr>
+                              <w:t>Home Page</w:t>
+                            </w:r>
+                          </w:p>
+                        </w:txbxContent>
+                      </wps:txbx>
+                      <wps:bodyPr rot="0" spcFirstLastPara="0" vertOverflow="overflow" horzOverflow="overflow" vert="horz" wrap="square" lIns="91440" tIns="45720" rIns="91440" bIns="45720" numCol="1" spcCol="0" rtlCol="0" fromWordArt="0" anchor="t" anchorCtr="0" forceAA="0" compatLnSpc="1">
+                        <a:prstTxWarp prst="textNoShape">
+                          <a:avLst/>
+                        </a:prstTxWarp>
+                        <a:noAutofit/>
+                      </wps:bodyPr>
+                    </wps:wsp>
+                  </a:graphicData>
+                </a:graphic>
+              </wp:anchor>
+            </w:drawing>
+          </mc:Choice>
+          <mc:Fallback>
+            <w:pict>
+              <v:shape id="Text Box 13" o:spid="_x0000_s1027" type="#_x0000_t202" style="position:absolute;margin-left:4in;margin-top:9.45pt;width:99pt;height:27pt;z-index:251670528;visibility:visible;mso-wrap-style:square;mso-wrap-distance-left:9pt;mso-wrap-distance-top:0;mso-wrap-distance-right:9pt;mso-wrap-distance-bottom:0;mso-position-horizontal:absolute;mso-position-horizontal-relative:text;mso-position-vertical:absolute;mso-position-vertical-relative:text;v-text-anchor:top" o:gfxdata="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" filled="f" stroked="f">
+                <v:textbox>
+                  <w:txbxContent>
+                    <w:p>
+                      <w:pPr>
+                        <w:jc w:val="center"/>
+                        <w:rPr>
+                          <w:b/>
+                        </w:rPr>
+                      </w:pPr>
+                      <w:r>
+                        <w:rPr>
+                          <w:b/>
+                        </w:rPr>
+                        <w:t>Home Page</w:t>
+                      </w:r>
+                    </w:p>
+                  </w:txbxContent>
+                </v:textbox>
+                <w10:wrap type="square"/>
+              </v:shape>
+            </w:pict>
+          </mc:Fallback>
+        </mc:AlternateContent>
+      </w:r>
+      <w:r>
+        <w:rPr>
+          <w:noProof/>
+        </w:rPr>
+        <mc:AlternateContent>
+          <mc:Choice Requires="wps">
+            <w:drawing>
+              <wp:anchor distT="0" distB="0" distL="114300" distR="114300" simplePos="0" relativeHeight="251666432" behindDoc="0" locked="0" layoutInCell="1" allowOverlap="1" wp14:anchorId="75F336AB" wp14:editId="0E853077">
+                <wp:simplePos x="0" y="0"/>
+                <wp:positionH relativeFrom="column">
+                  <wp:posOffset>-114300</wp:posOffset>
+                </wp:positionH>
+                <wp:positionV relativeFrom="paragraph">
+                  <wp:posOffset>120015</wp:posOffset>
+                </wp:positionV>
+                <wp:extent cx="1485900" cy="342900"/>
+                <wp:effectExtent l="0" t="0" r="0" b="12700"/>
+                <wp:wrapSquare wrapText="bothSides"/>
+                <wp:docPr id="10" name="Text Box 10"/>
+                <wp:cNvGraphicFramePr/>
+                <a:graphic xmlns:a="http://schemas.openxmlformats.org/drawingml/2006/main">
+                  <a:graphicData uri="http://schemas.microsoft.com/office/word/2010/wordprocessingShape">
+                    <wps:wsp>
+                      <wps:cNvSpPr txBox="1"/>
+                      <wps:spPr>
+                        <a:xfrm>
+                          <a:off x="0" y="0"/>
+                          <a:ext cx="1485900" cy="342900"/>
+                        </a:xfrm>
+                        <a:prstGeom prst="rect">
+                          <a:avLst/>
+                        </a:prstGeom>
+                        <a:noFill/>
+                        <a:ln>
+                          <a:noFill/>
+                        </a:ln>
+                        <a:effectLst/>
+                        <a:extLst>
+                          <a:ext uri="{C572A759-6A51-4108-AA02-DFA0A04FC94B}">
+                            <ma14:wrappingTextBoxFlag xmlns:ma14="http://schemas.microsoft.com/office/mac/drawingml/2011/main"/>
+                          </a:ext>
+                        </a:extLst>
+                      </wps:spPr>
+                      <wps:style>
+                        <a:lnRef idx="0">
+                          <a:schemeClr val="accent1"/>
+                        </a:lnRef>
+                        <a:fillRef idx="0">
+                          <a:schemeClr val="accent1"/>
+                        </a:fillRef>
+                        <a:effectRef idx="0">
+                          <a:schemeClr val="accent1"/>
+                        </a:effectRef>
+                        <a:fontRef idx="minor">
+                          <a:schemeClr val="dk1"/>
+                        </a:fontRef>
+                      </wps:style>
+                      <wps:txbx>
+                        <w:txbxContent>
+                          <w:p>
+                            <w:pPr>
+                              <w:rPr>
+                                <w:b/>
+                              </w:rPr>
+                            </w:pPr>
+                            <w:r>
+                              <w:rPr>
+                                <w:b/>
+                              </w:rPr>
+                              <w:t>Authentication Page</w:t>
+                            </w:r>
+                          </w:p>
+                        </w:txbxContent>
+                      </wps:txbx>
+                      <wps:bodyPr rot="0" spcFirstLastPara="0" vertOverflow="overflow" horzOverflow="overflow" vert="horz" wrap="square" lIns="91440" tIns="45720" rIns="91440" bIns="45720" numCol="1" spcCol="0" rtlCol="0" fromWordArt="0" anchor="t" anchorCtr="0" forceAA="0" compatLnSpc="1">
+                        <a:prstTxWarp prst="textNoShape">
+                          <a:avLst/>
+                        </a:prstTxWarp>
+                        <a:noAutofit/>
+                      </wps:bodyPr>
+                    </wps:wsp>
+                  </a:graphicData>
+                </a:graphic>
+                <wp14:sizeRelH relativeFrom="margin">
+                  <wp14:pctWidth>0</wp14:pctWidth>
+                </wp14:sizeRelH>
+              </wp:anchor>
+            </w:drawing>
+          </mc:Choice>
+          <mc:Fallback>
+            <w:pict>
+              <v:shape id="Text Box 10" o:spid="_x0000_s1028" type="#_x0000_t202" style="position:absolute;margin-left:-8.95pt;margin-top:9.45pt;width:117pt;height:27pt;z-index:251666432;visibility:visible;mso-wrap-style:square;mso-width-percent:0;mso-wrap-distance-left:9pt;mso-wrap-distance-top:0;mso-wrap-distance-right:9pt;mso-wrap-distance-bottom:0;mso-position-horizontal:absolute;mso-position-horizontal-relative:text;mso-position-vertical:absolute;mso-position-vertical-relative:text;mso-width-percent:0;mso-width-relative:margin;v-text-anchor:top" o:gfxdata="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" filled="f" stroked="f">
+                <v:textbox>
+                  <w:txbxContent>
+                    <w:p>
+                      <w:pPr>
+                        <w:rPr>
+                          <w:b/>
+                        </w:rPr>
+                      </w:pPr>
+                      <w:r>
+                        <w:rPr>
+                          <w:b/>
+                        </w:rPr>
+                        <w:t>Authentication Page</w:t>
+                      </w:r>
+                    </w:p>
+                  </w:txbxContent>
+                </v:textbox>
+                <w10:wrap type="square"/>
+              </v:shape>
+            </w:pict>
+          </mc:Fallback>
+        </mc:AlternateContent>
+      </w:r>
+    </w:p>
+    <w:p>
+      <w:r>
+        <w:rPr>
+          <w:noProof/>
+        </w:rPr>
+        <w:drawing>
+          <wp:anchor distT="0" distB="0" distL="114300" distR="114300" simplePos="0" relativeHeight="251665408" behindDoc="0" locked="0" layoutInCell="1" allowOverlap="1" wp14:anchorId="26A0FFE7" wp14:editId="0985FD04">
+            <wp:simplePos x="0" y="0"/>
+            <wp:positionH relativeFrom="column">
+              <wp:posOffset>-1828800</wp:posOffset>
+            </wp:positionH>
+            <wp:positionV relativeFrom="paragraph">
+              <wp:posOffset>162560</wp:posOffset>
+            </wp:positionV>
+            <wp:extent cx="2286000" cy="2731135"/>
+            <wp:effectExtent l="0" t="0" r="0" b="12065"/>
+            <wp:wrapTight wrapText="bothSides">
+              <wp:wrapPolygon edited="0">
+                <wp:start x="0" y="0"/>
+                <wp:lineTo x="0" y="21495"/>
+                <wp:lineTo x="21360" y="21495"/>
+                <wp:lineTo x="21360" y="0"/>
+                <wp:lineTo x="0" y="0"/>
+              </wp:wrapPolygon>
+            </wp:wrapTight>
+            <wp:docPr id="9" name="Picture 9" descr="Macintosh HD:Users:anthonybalmeo:Desktop:Screen Shot 2011-10-22 at 2.30.43 AM.png"/>
+            <wp:cNvGraphicFramePr>
+              <a:graphicFrameLocks xmlns:a="http://schemas.openxmlformats.org/drawingml/2006/main" noChangeAspect="1"/>
+            </wp:cNvGraphicFramePr>
+            <a:graphic xmlns:a="http://schemas.openxmlformats.org/drawingml/2006/main">
+              <a:graphicData uri="http://schemas.openxmlformats.org/drawingml/2006/picture">
+                <pic:pic xmlns:pic="http://schemas.openxmlformats.org/drawingml/2006/picture">
+                  <pic:nvPicPr>
+                    <pic:cNvPr id="0" name="Picture 8" descr="Macintosh HD:Users:anthonybalmeo:Desktop:Screen Shot 2011-10-22 at 2.30.43 AM.png"/>
+                    <pic:cNvPicPr>
+                      <a:picLocks noChangeAspect="1" noChangeArrowheads="1"/>
+                    </pic:cNvPicPr>
+                  </pic:nvPicPr>
+                  <pic:blipFill rotWithShape="1">
+                    <a:blip r:embed="rId7">
+                      <a:extLst>
+                        <a:ext uri="{28A0092B-C50C-407E-A947-70E740481C1C}">
+                          <a14:useLocalDpi xmlns:a14="http://schemas.microsoft.com/office/drawing/2010/main" val="0"/>
+                        </a:ext>
+                      </a:extLst>
+                    </a:blip>
+                    <a:srcRect t="3153"/>
+                    <a:stretch/>
+                  </pic:blipFill>
+                  <pic:spPr bwMode="auto">
+                    <a:xfrm>
+                      <a:off x="0" y="0"/>
+                      <a:ext cx="2286000" cy="2731135"/>
+                    </a:xfrm>
+                    <a:prstGeom prst="rect">
+                      <a:avLst/>
+                    </a:prstGeom>
+                    <a:noFill/>
+                    <a:ln>
+                      <a:noFill/>
+                    </a:ln>
+                    <a:extLst>
+                      <a:ext uri="{53640926-AAD7-44d8-BBD7-CCE9431645EC}">
+                        <a14:shadowObscured xmlns:a14="http://schemas.microsoft.com/office/drawing/2010/main"/>
+                      </a:ext>
+                    </a:extLst>
+                  </pic:spPr>
+                </pic:pic>
+              </a:graphicData>
+            </a:graphic>
+            <wp14:sizeRelH relativeFrom="page">
+              <wp14:pctWidth>0</wp14:pctWidth>
+            </wp14:sizeRelH>
+            <wp14:sizeRelV relativeFrom="page">
+              <wp14:pctHeight>0</wp14:pctHeight>
+            </wp14:sizeRelV>
+          </wp:anchor>
+        </w:drawing>
+      </w:r>
+      <w:r>
+        <w:rPr>
+          <w:noProof/>
+        </w:rPr>
+        <w:drawing>
+          <wp:anchor distT="0" distB="0" distL="114300" distR="114300" simplePos="0" relativeHeight="251661312" behindDoc="0" locked="0" layoutInCell="1" allowOverlap="1" wp14:anchorId="7448297D" wp14:editId="0F6C929B">
+            <wp:simplePos x="0" y="0"/>
+            <wp:positionH relativeFrom="column">
+              <wp:posOffset>1600200</wp:posOffset>
+            </wp:positionH>
+            <wp:positionV relativeFrom="paragraph">
+              <wp:posOffset>162560</wp:posOffset>
+            </wp:positionV>
+            <wp:extent cx="2287905" cy="2628900"/>
+            <wp:effectExtent l="0" t="0" r="0" b="12700"/>
+            <wp:wrapTight wrapText="bothSides">
+              <wp:wrapPolygon edited="0">
+                <wp:start x="0" y="0"/>
+                <wp:lineTo x="0" y="21496"/>
+                <wp:lineTo x="21342" y="21496"/>
+                <wp:lineTo x="21342" y="0"/>
+                <wp:lineTo x="0" y="0"/>
+              </wp:wrapPolygon>
+            </wp:wrapTight>
+            <wp:docPr id="4" name="Picture 4" descr="Macintosh HD:Users:anthonybalmeo:Desktop:Screen Shot 2011-10-22 at 2.24.52 AM.png"/>
+            <wp:cNvGraphicFramePr>
+              <a:graphicFrameLocks xmlns:a="http://schemas.openxmlformats.org/drawingml/2006/main" noChangeAspect="1"/>
+            </wp:cNvGraphicFramePr>
+            <a:graphic xmlns:a="http://schemas.openxmlformats.org/drawingml/2006/main">
+              <a:graphicData uri="http://schemas.openxmlformats.org/drawingml/2006/picture">
+                <pic:pic xmlns:pic="http://schemas.openxmlformats.org/drawingml/2006/picture">
+                  <pic:nvPicPr>
+                    <pic:cNvPr id="0" name="Picture 3" descr="Macintosh HD:Users:anthonybalmeo:Desktop:Screen Shot 2011-10-22 at 2.24.52 AM.png"/>
                     <pic:cNvPicPr>
                       <a:picLocks noChangeAspect="1" noChangeArrowheads="1"/>
                     </pic:cNvPicPr>
                   </pic:nvPicPr>
                   <pic:blipFill>
-                    <a:blip r:embed="rId6">
+                    <a:blip r:embed="rId8">
                       <a:extLst>
                         <a:ext uri="{28A0092B-C50C-407E-A947-70E740481C1C}">
                           <a14:useLocalDpi xmlns:a14="http://schemas.microsoft.com/office/drawing/2010/main" val="0"/>
@@ -2418,7 +3102,7 @@
                   <pic:spPr bwMode="auto">
                     <a:xfrm>
                       <a:off x="0" y="0"/>
-                      <a:ext cx="4701540" cy="2030374"/>
+                      <a:ext cx="2287905" cy="2628900"/>
                     </a:xfrm>
                     <a:prstGeom prst="rect">
                       <a:avLst/>
@@ -2431,72 +3115,843 @@
                 </pic:pic>
               </a:graphicData>
             </a:graphic>
-          </wp:inline>
+            <wp14:sizeRelH relativeFrom="page">
+              <wp14:pctWidth>0</wp14:pctWidth>
+            </wp14:sizeRelH>
+            <wp14:sizeRelV relativeFrom="page">
+              <wp14:pctHeight>0</wp14:pctHeight>
+            </wp14:sizeRelV>
+          </wp:anchor>
         </w:drawing>
       </w:r>
+    </w:p>
+    <w:p/>
+    <w:p/>
+    <w:p/>
+    <w:p/>
+    <w:p/>
+    <w:p/>
+    <w:p/>
+    <w:p/>
+    <w:p>
+      <w:r>
+        <w:rPr>
+          <w:noProof/>
+        </w:rPr>
+        <mc:AlternateContent>
+          <mc:Choice Requires="wps">
+            <w:drawing>
+              <wp:anchor distT="0" distB="0" distL="114300" distR="114300" simplePos="0" relativeHeight="251672576" behindDoc="0" locked="0" layoutInCell="1" allowOverlap="1" wp14:anchorId="5340F0E4" wp14:editId="7D663796">
+                <wp:simplePos x="0" y="0"/>
+                <wp:positionH relativeFrom="column">
+                  <wp:posOffset>-2032000</wp:posOffset>
+                </wp:positionH>
+                <wp:positionV relativeFrom="paragraph">
+                  <wp:posOffset>304800</wp:posOffset>
+                </wp:positionV>
+                <wp:extent cx="1257300" cy="342900"/>
+                <wp:effectExtent l="0" t="0" r="0" b="12700"/>
+                <wp:wrapSquare wrapText="bothSides"/>
+                <wp:docPr id="14" name="Text Box 14"/>
+                <wp:cNvGraphicFramePr/>
+                <a:graphic xmlns:a="http://schemas.openxmlformats.org/drawingml/2006/main">
+                  <a:graphicData uri="http://schemas.microsoft.com/office/word/2010/wordprocessingShape">
+                    <wps:wsp>
+                      <wps:cNvSpPr txBox="1"/>
+                      <wps:spPr>
+                        <a:xfrm>
+                          <a:off x="0" y="0"/>
+                          <a:ext cx="1257300" cy="342900"/>
+                        </a:xfrm>
+                        <a:prstGeom prst="rect">
+                          <a:avLst/>
+                        </a:prstGeom>
+                        <a:noFill/>
+                        <a:ln>
+                          <a:noFill/>
+                        </a:ln>
+                        <a:effectLst/>
+                        <a:extLst>
+                          <a:ext uri="{C572A759-6A51-4108-AA02-DFA0A04FC94B}">
+                            <ma14:wrappingTextBoxFlag xmlns:ma14="http://schemas.microsoft.com/office/mac/drawingml/2011/main"/>
+                          </a:ext>
+                        </a:extLst>
+                      </wps:spPr>
+                      <wps:style>
+                        <a:lnRef idx="0">
+                          <a:schemeClr val="accent1"/>
+                        </a:lnRef>
+                        <a:fillRef idx="0">
+                          <a:schemeClr val="accent1"/>
+                        </a:fillRef>
+                        <a:effectRef idx="0">
+                          <a:schemeClr val="accent1"/>
+                        </a:effectRef>
+                        <a:fontRef idx="minor">
+                          <a:schemeClr val="dk1"/>
+                        </a:fontRef>
+                      </wps:style>
+                      <wps:txbx>
+                        <w:txbxContent>
+                          <w:p>
+                            <w:pPr>
+                              <w:jc w:val="center"/>
+                              <w:rPr>
+                                <w:b/>
+                              </w:rPr>
+                            </w:pPr>
+                            <w:r>
+                              <w:rPr>
+                                <w:b/>
+                              </w:rPr>
+                              <w:t>Menu Page</w:t>
+                            </w:r>
+                          </w:p>
+                        </w:txbxContent>
+                      </wps:txbx>
+                      <wps:bodyPr rot="0" spcFirstLastPara="0" vertOverflow="overflow" horzOverflow="overflow" vert="horz" wrap="square" lIns="91440" tIns="45720" rIns="91440" bIns="45720" numCol="1" spcCol="0" rtlCol="0" fromWordArt="0" anchor="t" anchorCtr="0" forceAA="0" compatLnSpc="1">
+                        <a:prstTxWarp prst="textNoShape">
+                          <a:avLst/>
+                        </a:prstTxWarp>
+                        <a:noAutofit/>
+                      </wps:bodyPr>
+                    </wps:wsp>
+                  </a:graphicData>
+                </a:graphic>
+              </wp:anchor>
+            </w:drawing>
+          </mc:Choice>
+          <mc:Fallback>
+            <w:pict>
+              <v:shape id="Text Box 14" o:spid="_x0000_s1029" type="#_x0000_t202" style="position:absolute;margin-left:-159.95pt;margin-top:24pt;width:99pt;height:27pt;z-index:251672576;visibility:visible;mso-wrap-style:square;mso-wrap-distance-left:9pt;mso-wrap-distance-top:0;mso-wrap-distance-right:9pt;mso-wrap-distance-bottom:0;mso-position-horizontal:absolute;mso-position-horizontal-relative:text;mso-position-vertical:absolute;mso-position-vertical-relative:text;v-text-anchor:top" o:gfxdata="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" filled="f" stroked="f">
+                <v:textbox>
+                  <w:txbxContent>
+                    <w:p>
+                      <w:pPr>
+                        <w:jc w:val="center"/>
+                        <w:rPr>
+                          <w:b/>
+                        </w:rPr>
+                      </w:pPr>
+                      <w:r>
+                        <w:rPr>
+                          <w:b/>
+                        </w:rPr>
+                        <w:t>Menu Page</w:t>
+                      </w:r>
+                    </w:p>
+                  </w:txbxContent>
+                </v:textbox>
+                <w10:wrap type="square"/>
+              </v:shape>
+            </w:pict>
+          </mc:Fallback>
+        </mc:AlternateContent>
+      </w:r>
+    </w:p>
+    <w:p>
+      <w:r>
+        <w:rPr>
+          <w:noProof/>
+        </w:rPr>
+        <w:drawing>
+          <wp:anchor distT="0" distB="0" distL="114300" distR="114300" simplePos="0" relativeHeight="251660288" behindDoc="0" locked="0" layoutInCell="1" allowOverlap="1" wp14:anchorId="556F70C0" wp14:editId="2F4547F3">
+            <wp:simplePos x="0" y="0"/>
+            <wp:positionH relativeFrom="column">
+              <wp:posOffset>-1600200</wp:posOffset>
+            </wp:positionH>
+            <wp:positionV relativeFrom="paragraph">
+              <wp:posOffset>276225</wp:posOffset>
+            </wp:positionV>
+            <wp:extent cx="2057400" cy="2590165"/>
+            <wp:effectExtent l="0" t="0" r="0" b="635"/>
+            <wp:wrapTight wrapText="bothSides">
+              <wp:wrapPolygon edited="0">
+                <wp:start x="0" y="0"/>
+                <wp:lineTo x="0" y="21393"/>
+                <wp:lineTo x="21333" y="21393"/>
+                <wp:lineTo x="21333" y="0"/>
+                <wp:lineTo x="0" y="0"/>
+              </wp:wrapPolygon>
+            </wp:wrapTight>
+            <wp:docPr id="3" name="Picture 3" descr="Macintosh HD:Users:anthonybalmeo:Desktop:Screen Shot 2011-10-22 at 2.24.40 AM.png"/>
+            <wp:cNvGraphicFramePr>
+              <a:graphicFrameLocks xmlns:a="http://schemas.openxmlformats.org/drawingml/2006/main" noChangeAspect="1"/>
+            </wp:cNvGraphicFramePr>
+            <a:graphic xmlns:a="http://schemas.openxmlformats.org/drawingml/2006/main">
+              <a:graphicData uri="http://schemas.openxmlformats.org/drawingml/2006/picture">
+                <pic:pic xmlns:pic="http://schemas.openxmlformats.org/drawingml/2006/picture">
+                  <pic:nvPicPr>
+                    <pic:cNvPr id="0" name="Picture 2" descr="Macintosh HD:Users:anthonybalmeo:Desktop:Screen Shot 2011-10-22 at 2.24.40 AM.png"/>
+                    <pic:cNvPicPr>
+                      <a:picLocks noChangeAspect="1" noChangeArrowheads="1"/>
+                    </pic:cNvPicPr>
+                  </pic:nvPicPr>
+                  <pic:blipFill>
+                    <a:blip r:embed="rId9">
+                      <a:extLst>
+                        <a:ext uri="{28A0092B-C50C-407E-A947-70E740481C1C}">
+                          <a14:useLocalDpi xmlns:a14="http://schemas.microsoft.com/office/drawing/2010/main" val="0"/>
+                        </a:ext>
+                      </a:extLst>
+                    </a:blip>
+                    <a:srcRect/>
+                    <a:stretch>
+                      <a:fillRect/>
+                    </a:stretch>
+                  </pic:blipFill>
+                  <pic:spPr bwMode="auto">
+                    <a:xfrm>
+                      <a:off x="0" y="0"/>
+                      <a:ext cx="2057400" cy="2590165"/>
+                    </a:xfrm>
+                    <a:prstGeom prst="rect">
+                      <a:avLst/>
+                    </a:prstGeom>
+                    <a:noFill/>
+                    <a:ln>
+                      <a:noFill/>
+                    </a:ln>
+                  </pic:spPr>
+                </pic:pic>
+              </a:graphicData>
+            </a:graphic>
+            <wp14:sizeRelH relativeFrom="page">
+              <wp14:pctWidth>0</wp14:pctWidth>
+            </wp14:sizeRelH>
+            <wp14:sizeRelV relativeFrom="page">
+              <wp14:pctHeight>0</wp14:pctHeight>
+            </wp14:sizeRelV>
+          </wp:anchor>
+        </w:drawing>
+      </w:r>
+      <w:r>
+        <w:rPr>
+          <w:noProof/>
+        </w:rPr>
+        <mc:AlternateContent>
+          <mc:Choice Requires="wps">
+            <w:drawing>
+              <wp:anchor distT="0" distB="0" distL="114300" distR="114300" simplePos="0" relativeHeight="251674624" behindDoc="0" locked="0" layoutInCell="1" allowOverlap="1" wp14:anchorId="0FE5F2B9" wp14:editId="039D5497">
+                <wp:simplePos x="0" y="0"/>
+                <wp:positionH relativeFrom="column">
+                  <wp:posOffset>2286000</wp:posOffset>
+                </wp:positionH>
+                <wp:positionV relativeFrom="paragraph">
+                  <wp:posOffset>9525</wp:posOffset>
+                </wp:positionV>
+                <wp:extent cx="1257300" cy="342900"/>
+                <wp:effectExtent l="0" t="0" r="0" b="12700"/>
+                <wp:wrapSquare wrapText="bothSides"/>
+                <wp:docPr id="15" name="Text Box 15"/>
+                <wp:cNvGraphicFramePr/>
+                <a:graphic xmlns:a="http://schemas.openxmlformats.org/drawingml/2006/main">
+                  <a:graphicData uri="http://schemas.microsoft.com/office/word/2010/wordprocessingShape">
+                    <wps:wsp>
+                      <wps:cNvSpPr txBox="1"/>
+                      <wps:spPr>
+                        <a:xfrm>
+                          <a:off x="0" y="0"/>
+                          <a:ext cx="1257300" cy="342900"/>
+                        </a:xfrm>
+                        <a:prstGeom prst="rect">
+                          <a:avLst/>
+                        </a:prstGeom>
+                        <a:noFill/>
+                        <a:ln>
+                          <a:noFill/>
+                        </a:ln>
+                        <a:effectLst/>
+                        <a:extLst>
+                          <a:ext uri="{C572A759-6A51-4108-AA02-DFA0A04FC94B}">
+                            <ma14:wrappingTextBoxFlag xmlns:ma14="http://schemas.microsoft.com/office/mac/drawingml/2011/main"/>
+                          </a:ext>
+                        </a:extLst>
+                      </wps:spPr>
+                      <wps:style>
+                        <a:lnRef idx="0">
+                          <a:schemeClr val="accent1"/>
+                        </a:lnRef>
+                        <a:fillRef idx="0">
+                          <a:schemeClr val="accent1"/>
+                        </a:fillRef>
+                        <a:effectRef idx="0">
+                          <a:schemeClr val="accent1"/>
+                        </a:effectRef>
+                        <a:fontRef idx="minor">
+                          <a:schemeClr val="dk1"/>
+                        </a:fontRef>
+                      </wps:style>
+                      <wps:txbx>
+                        <w:txbxContent>
+                          <w:p>
+                            <w:pPr>
+                              <w:jc w:val="center"/>
+                              <w:rPr>
+                                <w:b/>
+                              </w:rPr>
+                            </w:pPr>
+                            <w:r>
+                              <w:rPr>
+                                <w:b/>
+                              </w:rPr>
+                              <w:t>Groups Page</w:t>
+                            </w:r>
+                          </w:p>
+                        </w:txbxContent>
+                      </wps:txbx>
+                      <wps:bodyPr rot="0" spcFirstLastPara="0" vertOverflow="overflow" horzOverflow="overflow" vert="horz" wrap="square" lIns="91440" tIns="45720" rIns="91440" bIns="45720" numCol="1" spcCol="0" rtlCol="0" fromWordArt="0" anchor="t" anchorCtr="0" forceAA="0" compatLnSpc="1">
+                        <a:prstTxWarp prst="textNoShape">
+                          <a:avLst/>
+                        </a:prstTxWarp>
+                        <a:noAutofit/>
+                      </wps:bodyPr>
+                    </wps:wsp>
+                  </a:graphicData>
+                </a:graphic>
+              </wp:anchor>
+            </w:drawing>
+          </mc:Choice>
+          <mc:Fallback>
+            <w:pict>
+              <v:shape id="Text Box 15" o:spid="_x0000_s1030" type="#_x0000_t202" style="position:absolute;margin-left:180pt;margin-top:.75pt;width:99pt;height:27pt;z-index:251674624;visibility:visible;mso-wrap-style:square;mso-wrap-distance-left:9pt;mso-wrap-distance-top:0;mso-wrap-distance-right:9pt;mso-wrap-distance-bottom:0;mso-position-horizontal:absolute;mso-position-horizontal-relative:text;mso-position-vertical:absolute;mso-position-vertical-relative:text;v-text-anchor:top" o:gfxdata="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" filled="f" stroked="f">
+                <v:textbox>
+                  <w:txbxContent>
+                    <w:p>
+                      <w:pPr>
+                        <w:jc w:val="center"/>
+                        <w:rPr>
+                          <w:b/>
+                        </w:rPr>
+                      </w:pPr>
+                      <w:r>
+                        <w:rPr>
+                          <w:b/>
+                        </w:rPr>
+                        <w:t>Groups Page</w:t>
+                      </w:r>
+                    </w:p>
+                  </w:txbxContent>
+                </v:textbox>
+                <w10:wrap type="square"/>
+              </v:shape>
+            </w:pict>
+          </mc:Fallback>
+        </mc:AlternateContent>
+      </w:r>
+      <w:r>
+        <w:rPr>
+          <w:noProof/>
+        </w:rPr>
+        <w:drawing>
+          <wp:anchor distT="0" distB="0" distL="114300" distR="114300" simplePos="0" relativeHeight="251662336" behindDoc="0" locked="0" layoutInCell="1" allowOverlap="1" wp14:anchorId="45C2CCDE" wp14:editId="5D3A3A56">
+            <wp:simplePos x="0" y="0"/>
+            <wp:positionH relativeFrom="column">
+              <wp:posOffset>1828800</wp:posOffset>
+            </wp:positionH>
+            <wp:positionV relativeFrom="paragraph">
+              <wp:posOffset>276860</wp:posOffset>
+            </wp:positionV>
+            <wp:extent cx="2329815" cy="2628900"/>
+            <wp:effectExtent l="0" t="0" r="6985" b="12700"/>
+            <wp:wrapTight wrapText="bothSides">
+              <wp:wrapPolygon edited="0">
+                <wp:start x="0" y="0"/>
+                <wp:lineTo x="0" y="21496"/>
+                <wp:lineTo x="21429" y="21496"/>
+                <wp:lineTo x="21429" y="0"/>
+                <wp:lineTo x="0" y="0"/>
+              </wp:wrapPolygon>
+            </wp:wrapTight>
+            <wp:docPr id="5" name="Picture 5" descr="Macintosh HD:Users:anthonybalmeo:Desktop:Screen Shot 2011-10-22 at 2.25.07 AM.png"/>
+            <wp:cNvGraphicFramePr>
+              <a:graphicFrameLocks xmlns:a="http://schemas.openxmlformats.org/drawingml/2006/main" noChangeAspect="1"/>
+            </wp:cNvGraphicFramePr>
+            <a:graphic xmlns:a="http://schemas.openxmlformats.org/drawingml/2006/main">
+              <a:graphicData uri="http://schemas.openxmlformats.org/drawingml/2006/picture">
+                <pic:pic xmlns:pic="http://schemas.openxmlformats.org/drawingml/2006/picture">
+                  <pic:nvPicPr>
+                    <pic:cNvPr id="0" name="Picture 4" descr="Macintosh HD:Users:anthonybalmeo:Desktop:Screen Shot 2011-10-22 at 2.25.07 AM.png"/>
+                    <pic:cNvPicPr>
+                      <a:picLocks noChangeAspect="1" noChangeArrowheads="1"/>
+                    </pic:cNvPicPr>
+                  </pic:nvPicPr>
+                  <pic:blipFill>
+                    <a:blip r:embed="rId10">
+                      <a:extLst>
+                        <a:ext uri="{28A0092B-C50C-407E-A947-70E740481C1C}">
+                          <a14:useLocalDpi xmlns:a14="http://schemas.microsoft.com/office/drawing/2010/main" val="0"/>
+                        </a:ext>
+                      </a:extLst>
+                    </a:blip>
+                    <a:srcRect/>
+                    <a:stretch>
+                      <a:fillRect/>
+                    </a:stretch>
+                  </pic:blipFill>
+                  <pic:spPr bwMode="auto">
+                    <a:xfrm>
+                      <a:off x="0" y="0"/>
+                      <a:ext cx="2329815" cy="2628900"/>
+                    </a:xfrm>
+                    <a:prstGeom prst="rect">
+                      <a:avLst/>
+                    </a:prstGeom>
+                    <a:noFill/>
+                    <a:ln>
+                      <a:noFill/>
+                    </a:ln>
+                  </pic:spPr>
+                </pic:pic>
+              </a:graphicData>
+            </a:graphic>
+            <wp14:sizeRelH relativeFrom="page">
+              <wp14:pctWidth>0</wp14:pctWidth>
+            </wp14:sizeRelH>
+            <wp14:sizeRelV relativeFrom="page">
+              <wp14:pctHeight>0</wp14:pctHeight>
+            </wp14:sizeRelV>
+          </wp:anchor>
+        </w:drawing>
+      </w:r>
+    </w:p>
+    <w:p/>
+    <w:p/>
+    <w:p/>
+    <w:p/>
+    <w:p/>
+    <w:p/>
+    <w:p/>
+    <w:p/>
+    <w:p/>
+    <w:p/>
+    <w:p/>
+    <w:p/>
+    <w:p/>
+    <w:p>
+      <w:r>
+        <w:rPr>
+          <w:noProof/>
+        </w:rPr>
+        <w:lastRenderedPageBreak/>
+        <w:drawing>
+          <wp:anchor distT="0" distB="0" distL="114300" distR="114300" simplePos="0" relativeHeight="251663360" behindDoc="0" locked="0" layoutInCell="1" allowOverlap="1" wp14:anchorId="1DDCDF58" wp14:editId="3D70EE3D">
+            <wp:simplePos x="0" y="0"/>
+            <wp:positionH relativeFrom="column">
+              <wp:posOffset>3086100</wp:posOffset>
+            </wp:positionH>
+            <wp:positionV relativeFrom="paragraph">
+              <wp:posOffset>0</wp:posOffset>
+            </wp:positionV>
+            <wp:extent cx="2292350" cy="2628900"/>
+            <wp:effectExtent l="0" t="0" r="0" b="12700"/>
+            <wp:wrapTight wrapText="bothSides">
+              <wp:wrapPolygon edited="0">
+                <wp:start x="0" y="0"/>
+                <wp:lineTo x="0" y="21496"/>
+                <wp:lineTo x="21301" y="21496"/>
+                <wp:lineTo x="21301" y="0"/>
+                <wp:lineTo x="0" y="0"/>
+              </wp:wrapPolygon>
+            </wp:wrapTight>
+            <wp:docPr id="6" name="Picture 6" descr="Macintosh HD:Users:anthonybalmeo:Desktop:Screen Shot 2011-10-22 at 2.25.34 AM.png"/>
+            <wp:cNvGraphicFramePr>
+              <a:graphicFrameLocks xmlns:a="http://schemas.openxmlformats.org/drawingml/2006/main" noChangeAspect="1"/>
+            </wp:cNvGraphicFramePr>
+            <a:graphic xmlns:a="http://schemas.openxmlformats.org/drawingml/2006/main">
+              <a:graphicData uri="http://schemas.openxmlformats.org/drawingml/2006/picture">
+                <pic:pic xmlns:pic="http://schemas.openxmlformats.org/drawingml/2006/picture">
+                  <pic:nvPicPr>
+                    <pic:cNvPr id="0" name="Picture 5" descr="Macintosh HD:Users:anthonybalmeo:Desktop:Screen Shot 2011-10-22 at 2.25.34 AM.png"/>
+                    <pic:cNvPicPr>
+                      <a:picLocks noChangeAspect="1" noChangeArrowheads="1"/>
+                    </pic:cNvPicPr>
+                  </pic:nvPicPr>
+                  <pic:blipFill>
+                    <a:blip r:embed="rId11">
+                      <a:extLst>
+                        <a:ext uri="{28A0092B-C50C-407E-A947-70E740481C1C}">
+                          <a14:useLocalDpi xmlns:a14="http://schemas.microsoft.com/office/drawing/2010/main" val="0"/>
+                        </a:ext>
+                      </a:extLst>
+                    </a:blip>
+                    <a:srcRect/>
+                    <a:stretch>
+                      <a:fillRect/>
+                    </a:stretch>
+                  </pic:blipFill>
+                  <pic:spPr bwMode="auto">
+                    <a:xfrm>
+                      <a:off x="0" y="0"/>
+                      <a:ext cx="2292350" cy="2628900"/>
+                    </a:xfrm>
+                    <a:prstGeom prst="rect">
+                      <a:avLst/>
+                    </a:prstGeom>
+                    <a:noFill/>
+                    <a:ln>
+                      <a:noFill/>
+                    </a:ln>
+                  </pic:spPr>
+                </pic:pic>
+              </a:graphicData>
+            </a:graphic>
+            <wp14:sizeRelH relativeFrom="page">
+              <wp14:pctWidth>0</wp14:pctWidth>
+            </wp14:sizeRelH>
+            <wp14:sizeRelV relativeFrom="page">
+              <wp14:pctHeight>0</wp14:pctHeight>
+            </wp14:sizeRelV>
+          </wp:anchor>
+        </w:drawing>
+      </w:r>
+      <w:r>
+        <w:rPr>
+          <w:noProof/>
+        </w:rPr>
+        <mc:AlternateContent>
+          <mc:Choice Requires="wps">
+            <w:drawing>
+              <wp:anchor distT="0" distB="0" distL="114300" distR="114300" simplePos="0" relativeHeight="251679744" behindDoc="0" locked="0" layoutInCell="1" allowOverlap="1" wp14:anchorId="307067A3" wp14:editId="6344AB02">
+                <wp:simplePos x="0" y="0"/>
+                <wp:positionH relativeFrom="column">
+                  <wp:posOffset>3200400</wp:posOffset>
+                </wp:positionH>
+                <wp:positionV relativeFrom="paragraph">
+                  <wp:posOffset>-457200</wp:posOffset>
+                </wp:positionV>
+                <wp:extent cx="2057400" cy="342900"/>
+                <wp:effectExtent l="0" t="0" r="0" b="12700"/>
+                <wp:wrapSquare wrapText="bothSides"/>
+                <wp:docPr id="18" name="Text Box 18"/>
+                <wp:cNvGraphicFramePr/>
+                <a:graphic xmlns:a="http://schemas.openxmlformats.org/drawingml/2006/main">
+                  <a:graphicData uri="http://schemas.microsoft.com/office/word/2010/wordprocessingShape">
+                    <wps:wsp>
+                      <wps:cNvSpPr txBox="1"/>
+                      <wps:spPr>
+                        <a:xfrm>
+                          <a:off x="0" y="0"/>
+                          <a:ext cx="2057400" cy="342900"/>
+                        </a:xfrm>
+                        <a:prstGeom prst="rect">
+                          <a:avLst/>
+                        </a:prstGeom>
+                        <a:noFill/>
+                        <a:ln>
+                          <a:noFill/>
+                        </a:ln>
+                        <a:effectLst/>
+                        <a:extLst>
+                          <a:ext uri="{C572A759-6A51-4108-AA02-DFA0A04FC94B}">
+                            <ma14:wrappingTextBoxFlag xmlns:ma14="http://schemas.microsoft.com/office/mac/drawingml/2011/main"/>
+                          </a:ext>
+                        </a:extLst>
+                      </wps:spPr>
+                      <wps:style>
+                        <a:lnRef idx="0">
+                          <a:schemeClr val="accent1"/>
+                        </a:lnRef>
+                        <a:fillRef idx="0">
+                          <a:schemeClr val="accent1"/>
+                        </a:fillRef>
+                        <a:effectRef idx="0">
+                          <a:schemeClr val="accent1"/>
+                        </a:effectRef>
+                        <a:fontRef idx="minor">
+                          <a:schemeClr val="dk1"/>
+                        </a:fontRef>
+                      </wps:style>
+                      <wps:txbx>
+                        <w:txbxContent>
+                          <w:p>
+                            <w:pPr>
+                              <w:jc w:val="center"/>
+                              <w:rPr>
+                                <w:b/>
+                              </w:rPr>
+                            </w:pPr>
+                            <w:r>
+                              <w:rPr>
+                                <w:b/>
+                              </w:rPr>
+                              <w:t>Invitations Accept/Ignore Page</w:t>
+                            </w:r>
+                          </w:p>
+                        </w:txbxContent>
+                      </wps:txbx>
+                      <wps:bodyPr rot="0" spcFirstLastPara="0" vertOverflow="overflow" horzOverflow="overflow" vert="horz" wrap="square" lIns="91440" tIns="45720" rIns="91440" bIns="45720" numCol="1" spcCol="0" rtlCol="0" fromWordArt="0" anchor="t" anchorCtr="0" forceAA="0" compatLnSpc="1">
+                        <a:prstTxWarp prst="textNoShape">
+                          <a:avLst/>
+                        </a:prstTxWarp>
+                        <a:noAutofit/>
+                      </wps:bodyPr>
+                    </wps:wsp>
+                  </a:graphicData>
+                </a:graphic>
+                <wp14:sizeRelH relativeFrom="margin">
+                  <wp14:pctWidth>0</wp14:pctWidth>
+                </wp14:sizeRelH>
+              </wp:anchor>
+            </w:drawing>
+          </mc:Choice>
+          <mc:Fallback>
+            <w:pict>
+              <v:shape id="Text Box 18" o:spid="_x0000_s1031" type="#_x0000_t202" style="position:absolute;margin-left:252pt;margin-top:-35.95pt;width:162pt;height:27pt;z-index:251679744;visibility:visible;mso-wrap-style:square;mso-width-percent:0;mso-wrap-distance-left:9pt;mso-wrap-distance-top:0;mso-wrap-distance-right:9pt;mso-wrap-distance-bottom:0;mso-position-horizontal:absolute;mso-position-horizontal-relative:text;mso-position-vertical:absolute;mso-position-vertical-relative:text;mso-width-percent:0;mso-width-relative:margin;v-text-anchor:top" o:gfxdata="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" filled="f" stroked="f">
+                <v:textbox>
+                  <w:txbxContent>
+                    <w:p>
+                      <w:pPr>
+                        <w:jc w:val="center"/>
+                        <w:rPr>
+                          <w:b/>
+                        </w:rPr>
+                      </w:pPr>
+                      <w:r>
+                        <w:rPr>
+                          <w:b/>
+                        </w:rPr>
+                        <w:t>Invitations Accept/Ignore Page</w:t>
+                      </w:r>
+                    </w:p>
+                  </w:txbxContent>
+                </v:textbox>
+                <w10:wrap type="square"/>
+              </v:shape>
+            </w:pict>
+          </mc:Fallback>
+        </mc:AlternateContent>
+      </w:r>
+      <w:r>
+        <w:rPr>
+          <w:noProof/>
+        </w:rPr>
+        <mc:AlternateContent>
+          <mc:Choice Requires="wps">
+            <w:drawing>
+              <wp:anchor distT="0" distB="0" distL="114300" distR="114300" simplePos="0" relativeHeight="251677696" behindDoc="0" locked="0" layoutInCell="1" allowOverlap="1" wp14:anchorId="5C6160EA" wp14:editId="1ECFCE25">
+                <wp:simplePos x="0" y="0"/>
+                <wp:positionH relativeFrom="column">
+                  <wp:posOffset>342900</wp:posOffset>
+                </wp:positionH>
+                <wp:positionV relativeFrom="paragraph">
+                  <wp:posOffset>-457200</wp:posOffset>
+                </wp:positionV>
+                <wp:extent cx="1257300" cy="342900"/>
+                <wp:effectExtent l="0" t="0" r="0" b="12700"/>
+                <wp:wrapSquare wrapText="bothSides"/>
+                <wp:docPr id="17" name="Text Box 17"/>
+                <wp:cNvGraphicFramePr/>
+                <a:graphic xmlns:a="http://schemas.openxmlformats.org/drawingml/2006/main">
+                  <a:graphicData uri="http://schemas.microsoft.com/office/word/2010/wordprocessingShape">
+                    <wps:wsp>
+                      <wps:cNvSpPr txBox="1"/>
+                      <wps:spPr>
+                        <a:xfrm>
+                          <a:off x="0" y="0"/>
+                          <a:ext cx="1257300" cy="342900"/>
+                        </a:xfrm>
+                        <a:prstGeom prst="rect">
+                          <a:avLst/>
+                        </a:prstGeom>
+                        <a:noFill/>
+                        <a:ln>
+                          <a:noFill/>
+                        </a:ln>
+                        <a:effectLst/>
+                        <a:extLst>
+                          <a:ext uri="{C572A759-6A51-4108-AA02-DFA0A04FC94B}">
+                            <ma14:wrappingTextBoxFlag xmlns:ma14="http://schemas.microsoft.com/office/mac/drawingml/2011/main"/>
+                          </a:ext>
+                        </a:extLst>
+                      </wps:spPr>
+                      <wps:style>
+                        <a:lnRef idx="0">
+                          <a:schemeClr val="accent1"/>
+                        </a:lnRef>
+                        <a:fillRef idx="0">
+                          <a:schemeClr val="accent1"/>
+                        </a:fillRef>
+                        <a:effectRef idx="0">
+                          <a:schemeClr val="accent1"/>
+                        </a:effectRef>
+                        <a:fontRef idx="minor">
+                          <a:schemeClr val="dk1"/>
+                        </a:fontRef>
+                      </wps:style>
+                      <wps:txbx>
+                        <w:txbxContent>
+                          <w:p>
+                            <w:pPr>
+                              <w:jc w:val="center"/>
+                              <w:rPr>
+                                <w:b/>
+                              </w:rPr>
+                            </w:pPr>
+                            <w:r>
+                              <w:rPr>
+                                <w:b/>
+                              </w:rPr>
+                              <w:t>Invitations Page</w:t>
+                            </w:r>
+                          </w:p>
+                        </w:txbxContent>
+                      </wps:txbx>
+                      <wps:bodyPr rot="0" spcFirstLastPara="0" vertOverflow="overflow" horzOverflow="overflow" vert="horz" wrap="square" lIns="91440" tIns="45720" rIns="91440" bIns="45720" numCol="1" spcCol="0" rtlCol="0" fromWordArt="0" anchor="t" anchorCtr="0" forceAA="0" compatLnSpc="1">
+                        <a:prstTxWarp prst="textNoShape">
+                          <a:avLst/>
+                        </a:prstTxWarp>
+                        <a:noAutofit/>
+                      </wps:bodyPr>
+                    </wps:wsp>
+                  </a:graphicData>
+                </a:graphic>
+              </wp:anchor>
+            </w:drawing>
+          </mc:Choice>
+          <mc:Fallback>
+            <w:pict>
+              <v:shape id="Text Box 17" o:spid="_x0000_s1032" type="#_x0000_t202" style="position:absolute;margin-left:27pt;margin-top:-35.95pt;width:99pt;height:27pt;z-index:251677696;visibility:visible;mso-wrap-style:square;mso-wrap-distance-left:9pt;mso-wrap-distance-top:0;mso-wrap-distance-right:9pt;mso-wrap-distance-bottom:0;mso-position-horizontal:absolute;mso-position-horizontal-relative:text;mso-position-vertical:absolute;mso-position-vertical-relative:text;v-text-anchor:top" o:gfxdata="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" filled="f" stroked="f">
+                <v:textbox>
+                  <w:txbxContent>
+                    <w:p>
+                      <w:pPr>
+                        <w:jc w:val="center"/>
+                        <w:rPr>
+                          <w:b/>
+                        </w:rPr>
+                      </w:pPr>
+                      <w:r>
+                        <w:rPr>
+                          <w:b/>
+                        </w:rPr>
+                        <w:t>Invitations Page</w:t>
+                      </w:r>
+                    </w:p>
+                  </w:txbxContent>
+                </v:textbox>
+                <w10:wrap type="square"/>
+              </v:shape>
+            </w:pict>
+          </mc:Fallback>
+        </mc:AlternateContent>
+      </w:r>
+      <w:r>
+        <w:rPr>
+          <w:noProof/>
+        </w:rPr>
+        <w:drawing>
+          <wp:anchor distT="0" distB="0" distL="114300" distR="114300" simplePos="0" relativeHeight="251664384" behindDoc="0" locked="0" layoutInCell="1" allowOverlap="1" wp14:anchorId="252432D1" wp14:editId="78BE3970">
+            <wp:simplePos x="0" y="0"/>
+            <wp:positionH relativeFrom="column">
+              <wp:posOffset>-228600</wp:posOffset>
+            </wp:positionH>
+            <wp:positionV relativeFrom="paragraph">
+              <wp:posOffset>0</wp:posOffset>
+            </wp:positionV>
+            <wp:extent cx="2286000" cy="2584450"/>
+            <wp:effectExtent l="0" t="0" r="0" b="6350"/>
+            <wp:wrapTight wrapText="bothSides">
+              <wp:wrapPolygon edited="0">
+                <wp:start x="0" y="0"/>
+                <wp:lineTo x="0" y="21441"/>
+                <wp:lineTo x="21360" y="21441"/>
+                <wp:lineTo x="21360" y="0"/>
+                <wp:lineTo x="0" y="0"/>
+              </wp:wrapPolygon>
+            </wp:wrapTight>
+            <wp:docPr id="7" name="Picture 7" descr="Macintosh HD:Users:anthonybalmeo:Desktop:Screen Shot 2011-10-22 at 2.25.24 AM.png"/>
+            <wp:cNvGraphicFramePr>
+              <a:graphicFrameLocks xmlns:a="http://schemas.openxmlformats.org/drawingml/2006/main" noChangeAspect="1"/>
+            </wp:cNvGraphicFramePr>
+            <a:graphic xmlns:a="http://schemas.openxmlformats.org/drawingml/2006/main">
+              <a:graphicData uri="http://schemas.openxmlformats.org/drawingml/2006/picture">
+                <pic:pic xmlns:pic="http://schemas.openxmlformats.org/drawingml/2006/picture">
+                  <pic:nvPicPr>
+                    <pic:cNvPr id="0" name="Picture 6" descr="Macintosh HD:Users:anthonybalmeo:Desktop:Screen Shot 2011-10-22 at 2.25.24 AM.png"/>
+                    <pic:cNvPicPr>
+                      <a:picLocks noChangeAspect="1" noChangeArrowheads="1"/>
+                    </pic:cNvPicPr>
+                  </pic:nvPicPr>
+                  <pic:blipFill>
+                    <a:blip r:embed="rId12">
+                      <a:extLst>
+                        <a:ext uri="{28A0092B-C50C-407E-A947-70E740481C1C}">
+                          <a14:useLocalDpi xmlns:a14="http://schemas.microsoft.com/office/drawing/2010/main" val="0"/>
+                        </a:ext>
+                      </a:extLst>
+                    </a:blip>
+                    <a:srcRect/>
+                    <a:stretch>
+                      <a:fillRect/>
+                    </a:stretch>
+                  </pic:blipFill>
+                  <pic:spPr bwMode="auto">
+                    <a:xfrm>
+                      <a:off x="0" y="0"/>
+                      <a:ext cx="2286000" cy="2584450"/>
+                    </a:xfrm>
+                    <a:prstGeom prst="rect">
+                      <a:avLst/>
+                    </a:prstGeom>
+                    <a:noFill/>
+                    <a:ln>
+                      <a:noFill/>
+                    </a:ln>
+                  </pic:spPr>
+                </pic:pic>
+              </a:graphicData>
+            </a:graphic>
+            <wp14:sizeRelH relativeFrom="page">
+              <wp14:pctWidth>0</wp14:pctWidth>
+            </wp14:sizeRelH>
+            <wp14:sizeRelV relativeFrom="page">
+              <wp14:pctHeight>0</wp14:pctHeight>
+            </wp14:sizeRelV>
+          </wp:anchor>
+        </w:drawing>
+      </w:r>
+      <w:r>
+        <w:t xml:space="preserve"> </w:t>
+      </w:r>
+    </w:p>
+    <w:p/>
+    <w:p/>
+    <w:p/>
+    <w:p/>
+    <w:p/>
+    <w:p/>
+    <w:p/>
+    <w:p>
+      <w:pPr>
+        <w:pStyle w:val="Heading2"/>
+      </w:pPr>
+      <w:bookmarkStart w:id="20" w:name="_Toc306642857"/>
     </w:p>
     <w:p>
       <w:pPr>
         <w:pStyle w:val="Heading2"/>
       </w:pPr>
-      <w:bookmarkStart w:id="18" w:name="_Toc306642856"/>
-      <w:r>
-        <w:t>6.2 Screen Images</w:t>
-      </w:r>
-      <w:bookmarkEnd w:id="18"/>
-    </w:p>
-    <w:p>
-      <w:r>
-        <w:t>Authentication Page</w:t>
-      </w:r>
-    </w:p>
-    <w:p>
-      <w:r>
-        <w:t>Home Page</w:t>
-      </w:r>
-    </w:p>
-    <w:p>
-      <w:r>
-        <w:t>Menu Page</w:t>
-      </w:r>
-    </w:p>
-    <w:p>
-      <w:r>
-        <w:lastRenderedPageBreak/>
-        <w:t>New Message Page</w:t>
-      </w:r>
-    </w:p>
-    <w:p>
-      <w:r>
-        <w:t>Groups Page</w:t>
-      </w:r>
     </w:p>
     <w:p>
       <w:pPr>
         <w:pStyle w:val="Heading2"/>
       </w:pPr>
-      <w:bookmarkStart w:id="19" w:name="_Toc306642857"/>
-      <w:r>
-        <w:t>6.3</w:t>
-      </w:r>
-      <w:r>
-        <w:t xml:space="preserve"> Screen </w:t>
-      </w:r>
-      <w:r>
-        <w:t>Objects and Actions</w:t>
-      </w:r>
-      <w:bookmarkEnd w:id="19"/>
+      <w:r>
+        <w:t>6.3 Screen Objects and Actions</w:t>
+      </w:r>
+      <w:bookmarkEnd w:id="20"/>
     </w:p>
     <w:p/>
     <w:p>
       <w:pPr>
         <w:pStyle w:val="Heading1"/>
       </w:pPr>
-      <w:bookmarkStart w:id="20" w:name="_Toc306642858"/>
+      <w:bookmarkStart w:id="21" w:name="_Toc306642858"/>
       <w:r>
         <w:t>7. Requirements Matrix</w:t>
       </w:r>
-      <w:bookmarkEnd w:id="20"/>
+      <w:bookmarkEnd w:id="21"/>
     </w:p>
     <w:tbl>
       <w:tblPr>
@@ -2670,10 +4125,7 @@
               <w:spacing w:after="0" w:line="240" w:lineRule="auto"/>
             </w:pPr>
             <w:r>
-              <w:t>3.1.2</w:t>
-            </w:r>
-            <w:r>
-              <w:t>b</w:t>
+              <w:t>3.1.2b</w:t>
             </w:r>
           </w:p>
         </w:tc>
@@ -2729,10 +4181,7 @@
               <w:spacing w:after="0" w:line="240" w:lineRule="auto"/>
             </w:pPr>
             <w:r>
-              <w:t>3.</w:t>
-            </w:r>
-            <w:r>
-              <w:t>1.2c</w:t>
+              <w:t>3.1.2c</w:t>
             </w:r>
           </w:p>
         </w:tc>
@@ -2900,13 +4349,7 @@
               <w:spacing w:after="0" w:line="240" w:lineRule="auto"/>
             </w:pPr>
             <w:r>
-              <w:t>3.2</w:t>
-            </w:r>
-            <w:r>
-              <w:t>.2</w:t>
-            </w:r>
-            <w:r>
-              <w:t>b</w:t>
+              <w:t>3.2.2b</w:t>
             </w:r>
           </w:p>
         </w:tc>
@@ -2962,10 +4405,7 @@
               <w:spacing w:after="0" w:line="240" w:lineRule="auto"/>
             </w:pPr>
             <w:r>
-              <w:t>3.2.2</w:t>
-            </w:r>
-            <w:r>
-              <w:t>c</w:t>
+              <w:t>3.2.2c</w:t>
             </w:r>
           </w:p>
         </w:tc>
@@ -3021,10 +4461,7 @@
               <w:spacing w:after="0" w:line="240" w:lineRule="auto"/>
             </w:pPr>
             <w:r>
-              <w:t>3.2.2</w:t>
-            </w:r>
-            <w:r>
-              <w:t>d</w:t>
+              <w:t>3.2.2d</w:t>
             </w:r>
           </w:p>
         </w:tc>
@@ -3080,10 +4517,7 @@
               <w:spacing w:after="0" w:line="240" w:lineRule="auto"/>
             </w:pPr>
             <w:r>
-              <w:t>3.3.</w:t>
-            </w:r>
-            <w:r>
-              <w:t>2a</w:t>
+              <w:t>3.3.2a</w:t>
             </w:r>
           </w:p>
         </w:tc>
@@ -3139,10 +4573,7 @@
               <w:spacing w:after="0" w:line="240" w:lineRule="auto"/>
             </w:pPr>
             <w:r>
-              <w:t>3.3.</w:t>
-            </w:r>
-            <w:r>
-              <w:t>2b</w:t>
+              <w:t>3.3.2b</w:t>
             </w:r>
           </w:p>
         </w:tc>
@@ -3198,10 +4629,7 @@
               <w:spacing w:after="0" w:line="240" w:lineRule="auto"/>
             </w:pPr>
             <w:r>
-              <w:t>3.3.</w:t>
-            </w:r>
-            <w:r>
-              <w:t>2c</w:t>
+              <w:t>3.3.2c</w:t>
             </w:r>
           </w:p>
         </w:tc>
@@ -3520,7 +4948,11 @@
               <w:jc w:val="center"/>
             </w:pPr>
             <w:r>
-              <w:t>New message page: write texts and tag</w:t>
+              <w:t xml:space="preserve">New message page: write texts </w:t>
+            </w:r>
+            <w:r>
+              <w:lastRenderedPageBreak/>
+              <w:t>and tag</w:t>
             </w:r>
           </w:p>
         </w:tc>
@@ -3533,6 +4965,7 @@
               <w:spacing w:after="0" w:line="240" w:lineRule="auto"/>
             </w:pPr>
             <w:r>
+              <w:lastRenderedPageBreak/>
               <w:t>6.2 and 6.3</w:t>
             </w:r>
           </w:p>
@@ -3549,6 +4982,7 @@
               <w:spacing w:after="0" w:line="240" w:lineRule="auto"/>
             </w:pPr>
             <w:r>
+              <w:lastRenderedPageBreak/>
               <w:t>4.1.5</w:t>
             </w:r>
           </w:p>
@@ -3743,8 +5177,6 @@
             <w:r>
               <w:t>uirement</w:t>
             </w:r>
-            <w:bookmarkStart w:id="21" w:name="_GoBack"/>
-            <w:bookmarkEnd w:id="21"/>
             <w:r>
               <w:t>s</w:t>
             </w:r>
@@ -3870,7 +5302,7 @@
       </w:pPr>
     </w:pPrDefault>
   </w:docDefaults>
-  <w:latentStyles w:defLockedState="0" w:defUIPriority="99" w:defSemiHidden="1" w:defUnhideWhenUsed="1" w:defQFormat="0" w:count="267">
+  <w:latentStyles w:defLockedState="0" w:defUIPriority="99" w:defSemiHidden="1" w:defUnhideWhenUsed="1" w:defQFormat="0" w:count="276">
     <w:lsdException w:name="Normal" w:semiHidden="0" w:uiPriority="0" w:unhideWhenUsed="0" w:qFormat="1"/>
     <w:lsdException w:name="heading 1" w:semiHidden="0" w:uiPriority="9" w:unhideWhenUsed="0" w:qFormat="1"/>
     <w:lsdException w:name="heading 2" w:uiPriority="9" w:qFormat="1"/>
@@ -4220,7 +5652,7 @@
 </file>
 
 <file path=word/stylesWithEffects.xml><?xml version="1.0" encoding="utf-8"?>
-<w:styles xmlns:wpc="http://schemas.microsoft.com/office/word/2010/wordprocessingCanvas" xmlns:mc="http://schemas.openxmlformats.org/markup-compatibility/2006" xmlns:o="urn:schemas-microsoft-com:office:office" xmlns:r="http://schemas.openxmlformats.org/officeDocument/2006/relationships" xmlns:m="http://schemas.openxmlformats.org/officeDocument/2006/math" xmlns:v="urn:schemas-microsoft-com:vml" xmlns:wp14="http://schemas.microsoft.com/office/word/2010/wordprocessingDrawing" xmlns:wp="http://schemas.openxmlformats.org/drawingml/2006/wordprocessingDrawing" xmlns:w10="urn:schemas-microsoft-com:office:word" xmlns:w="http://schemas.openxmlformats.org/wordprocessingml/2006/main" xmlns:w14="http://schemas.microsoft.com/office/word/2010/wordml" xmlns:wpg="http://schemas.microsoft.com/office/word/2010/wordprocessingGroup" xmlns:wpi="http://schemas.microsoft.com/office/word/2010/wordprocessingInk" xmlns:wne="http://schemas.microsoft.com/office/word/2006/wordml" xmlns:wps="http://schemas.microsoft.com/office/word/2010/wordprocessingShape" mc:Ignorable="w14 wp14">
+<w:styles xmlns:wpc="http://schemas.microsoft.com/office/word/2010/wordprocessingCanvas" xmlns:mo="http://schemas.microsoft.com/office/mac/office/2008/main" xmlns:mc="http://schemas.openxmlformats.org/markup-compatibility/2006" xmlns:mv="urn:schemas-microsoft-com:mac:vml" xmlns:o="urn:schemas-microsoft-com:office:office" xmlns:r="http://schemas.openxmlformats.org/officeDocument/2006/relationships" xmlns:m="http://schemas.openxmlformats.org/officeDocument/2006/math" xmlns:v="urn:schemas-microsoft-com:vml" xmlns:wp14="http://schemas.microsoft.com/office/word/2010/wordprocessingDrawing" xmlns:wp="http://schemas.openxmlformats.org/drawingml/2006/wordprocessingDrawing" xmlns:w10="urn:schemas-microsoft-com:office:word" xmlns:w="http://schemas.openxmlformats.org/wordprocessingml/2006/main" xmlns:w14="http://schemas.microsoft.com/office/word/2010/wordml" xmlns:wpg="http://schemas.microsoft.com/office/word/2010/wordprocessingGroup" xmlns:wpi="http://schemas.microsoft.com/office/word/2010/wordprocessingInk" xmlns:wne="http://schemas.microsoft.com/office/word/2006/wordml" xmlns:wps="http://schemas.microsoft.com/office/word/2010/wordprocessingShape" mc:Ignorable="w14 wp14">
   <w:docDefaults>
     <w:rPrDefault>
       <w:rPr>
@@ -4234,7 +5666,7 @@
       </w:pPr>
     </w:pPrDefault>
   </w:docDefaults>
-  <w:latentStyles w:defLockedState="0" w:defUIPriority="99" w:defSemiHidden="1" w:defUnhideWhenUsed="1" w:defQFormat="0" w:count="267">
+  <w:latentStyles w:defLockedState="0" w:defUIPriority="99" w:defSemiHidden="1" w:defUnhideWhenUsed="1" w:defQFormat="0" w:count="276">
     <w:lsdException w:name="Normal" w:semiHidden="0" w:uiPriority="0" w:unhideWhenUsed="0" w:qFormat="1"/>
     <w:lsdException w:name="heading 1" w:semiHidden="0" w:uiPriority="9" w:unhideWhenUsed="0" w:qFormat="1"/>
     <w:lsdException w:name="heading 2" w:uiPriority="9" w:qFormat="1"/>
@@ -4873,7 +6305,7 @@
 </file>
 
 <file path=customXml/itemProps1.xml><?xml version="1.0" encoding="utf-8"?>
-<ds:datastoreItem xmlns:ds="http://schemas.openxmlformats.org/officeDocument/2006/customXml" ds:itemID="{07EEB7DE-0A5B-4234-BB00-C61E9EF21DC7}">
+<ds:datastoreItem xmlns:ds="http://schemas.openxmlformats.org/officeDocument/2006/customXml" ds:itemID="{2629D0B0-455E-AE41-BA37-F335C4B3F205}">
   <ds:schemaRefs>
     <ds:schemaRef ds:uri="http://schemas.openxmlformats.org/officeDocument/2006/bibliography"/>
   </ds:schemaRefs>

</xml_diff>

<commit_message>
(Jessica) Added a facebook login button to the authentication screen shot.
</commit_message>
<xml_diff>
--- a/doc/whoop-txt_specification.docx
+++ b/doc/whoop-txt_specification.docx
@@ -1,6 +1,6 @@
 
 <file path=word/document.xml><?xml version="1.0" encoding="utf-8"?>
-<w:document xmlns:wpc="http://schemas.microsoft.com/office/word/2010/wordprocessingCanvas" xmlns:mo="http://schemas.microsoft.com/office/mac/office/2008/main" xmlns:mc="http://schemas.openxmlformats.org/markup-compatibility/2006" xmlns:mv="urn:schemas-microsoft-com:mac:vml" xmlns:o="urn:schemas-microsoft-com:office:office" xmlns:r="http://schemas.openxmlformats.org/officeDocument/2006/relationships" xmlns:m="http://schemas.openxmlformats.org/officeDocument/2006/math" xmlns:v="urn:schemas-microsoft-com:vml" xmlns:wp14="http://schemas.microsoft.com/office/word/2010/wordprocessingDrawing" xmlns:wp="http://schemas.openxmlformats.org/drawingml/2006/wordprocessingDrawing" xmlns:w10="urn:schemas-microsoft-com:office:word" xmlns:w="http://schemas.openxmlformats.org/wordprocessingml/2006/main" xmlns:w14="http://schemas.microsoft.com/office/word/2010/wordml" xmlns:wpg="http://schemas.microsoft.com/office/word/2010/wordprocessingGroup" xmlns:wpi="http://schemas.microsoft.com/office/word/2010/wordprocessingInk" xmlns:wne="http://schemas.microsoft.com/office/word/2006/wordml" xmlns:wps="http://schemas.microsoft.com/office/word/2010/wordprocessingShape" mc:Ignorable="w14 wp14">
+<w:document xmlns:wpc="http://schemas.microsoft.com/office/word/2010/wordprocessingCanvas" xmlns:mc="http://schemas.openxmlformats.org/markup-compatibility/2006" xmlns:o="urn:schemas-microsoft-com:office:office" xmlns:r="http://schemas.openxmlformats.org/officeDocument/2006/relationships" xmlns:m="http://schemas.openxmlformats.org/officeDocument/2006/math" xmlns:v="urn:schemas-microsoft-com:vml" xmlns:wp14="http://schemas.microsoft.com/office/word/2010/wordprocessingDrawing" xmlns:wp="http://schemas.openxmlformats.org/drawingml/2006/wordprocessingDrawing" xmlns:w10="urn:schemas-microsoft-com:office:word" xmlns:w="http://schemas.openxmlformats.org/wordprocessingml/2006/main" xmlns:w14="http://schemas.microsoft.com/office/word/2010/wordml" xmlns:wpg="http://schemas.microsoft.com/office/word/2010/wordprocessingGroup" xmlns:wpi="http://schemas.microsoft.com/office/word/2010/wordprocessingInk" xmlns:wne="http://schemas.microsoft.com/office/word/2006/wordml" xmlns:wps="http://schemas.microsoft.com/office/word/2010/wordprocessingShape" mc:Ignorable="w14 wp14">
   <w:body>
     <w:p>
       <w:pPr>
@@ -144,8 +144,17 @@
           <w:sz w:val="24"/>
           <w:szCs w:val="24"/>
         </w:rPr>
-        <w:t>Anthony Balmeo</w:t>
-      </w:r>
+        <w:t xml:space="preserve">Anthony </w:t>
+      </w:r>
+      <w:proofErr w:type="spellStart"/>
+      <w:r>
+        <w:rPr>
+          <w:sz w:val="24"/>
+          <w:szCs w:val="24"/>
+        </w:rPr>
+        <w:t>Balmeo</w:t>
+      </w:r>
+      <w:proofErr w:type="spellEnd"/>
       <w:r>
         <w:rPr>
           <w:sz w:val="24"/>
@@ -1995,26 +2004,10 @@
     </w:p>
     <w:p>
       <w:r>
-        <w:t xml:space="preserve">Whoop-Txt is being developed to run on all major mobile devices and will integrate social networking and mobile platforms such as Google+, Facebook, and Google Maps to create an alternative method for </w:t>
-      </w:r>
-      <w:proofErr w:type="gramStart"/>
-      <w:r>
-        <w:t>text-sharing</w:t>
-      </w:r>
-      <w:proofErr w:type="gramEnd"/>
-      <w:r>
-        <w:t>.</w:t>
-      </w:r>
-      <w:r>
-        <w:t xml:space="preserve"> Our goal is to introduce a </w:t>
-      </w:r>
-      <w:proofErr w:type="gramStart"/>
-      <w:r>
-        <w:t>user friendly</w:t>
-      </w:r>
-      <w:proofErr w:type="gramEnd"/>
-      <w:r>
-        <w:t xml:space="preserve"> mobile web application that offers </w:t>
+        <w:t>Whoop-Txt is being developed to run on all major mobile devices and will integrate social networking and mobile platforms such as Google+, Facebook, and Google Maps to create an alternative method for text-sharing.</w:t>
+      </w:r>
+      <w:r>
+        <w:t xml:space="preserve"> Our goal is to introduce a user friendly mobile web application that offers </w:t>
       </w:r>
       <w:r>
         <w:t xml:space="preserve">features </w:t>
@@ -2056,15 +2049,7 @@
         <w:t>Then, the architectural design for</w:t>
       </w:r>
       <w:r>
-        <w:t xml:space="preserve"> the user-</w:t>
-      </w:r>
-      <w:proofErr w:type="gramStart"/>
-      <w:r>
-        <w:t>interfaces which</w:t>
-      </w:r>
-      <w:proofErr w:type="gramEnd"/>
-      <w:r>
-        <w:t xml:space="preserve"> include the authentication, message, menu, new message, and groups pages will be explained in more detail</w:t>
+        <w:t xml:space="preserve"> the user-interfaces which include the authentication, message, menu, new message, and groups pages will be explained in more detail</w:t>
       </w:r>
       <w:r>
         <w:t xml:space="preserve"> and screenshots and objects will be provided</w:t>
@@ -2192,13 +2177,8 @@
         <w:t xml:space="preserve">will involve implementing the database </w:t>
       </w:r>
       <w:r>
-        <w:t xml:space="preserve">as well as including </w:t>
-      </w:r>
-      <w:proofErr w:type="gramStart"/>
-      <w:r>
-        <w:t>log-in</w:t>
-      </w:r>
-      <w:proofErr w:type="gramEnd"/>
+        <w:t>as well as including log-in</w:t>
+      </w:r>
       <w:r>
         <w:t xml:space="preserve"> as well as online group creation fully functioning. Lastly, Phase 2 will be the final stage in which API’s will be fully incorporated and the final touches on the web-design will be made.</w:t>
       </w:r>
@@ -2361,30 +2341,105 @@
     </w:p>
     <w:p>
       <w:r>
+        <w:t xml:space="preserve">The main authentication page on the Whoop-Txt website is where users log in using their Facebook account. If the user does not have a Facebook account, our website will have the capability for a user to create a Facebook username and password by having a create account pop-up message on the main authentication page. </w:t>
+      </w:r>
+      <w:r>
+        <w:t xml:space="preserve">After logging in, </w:t>
+      </w:r>
+      <w:r>
+        <w:t>the user is na</w:t>
+      </w:r>
+      <w:r>
+        <w:t>vigated to the Home page</w:t>
+      </w:r>
+      <w:r>
+        <w:t xml:space="preserve"> </w:t>
+      </w:r>
+      <w:r>
+        <w:t xml:space="preserve">which is a message stream page </w:t>
+      </w:r>
+      <w:r>
+        <w:t xml:space="preserve">where Whoop-Txt conversations will be listed in most-recent order. </w:t>
+      </w:r>
+      <w:r>
+        <w:t>The user can either scroll/read through the conversations</w:t>
+      </w:r>
+      <w:r>
+        <w:t xml:space="preserve"> listed or can navigate to the Menu page by pressing the M</w:t>
+      </w:r>
+      <w:r>
+        <w:t xml:space="preserve">enu button located at the top of the screen. </w:t>
+      </w:r>
+      <w:r>
+        <w:t>Once</w:t>
+      </w:r>
+      <w:r>
+        <w:t xml:space="preserve"> at the M</w:t>
+      </w:r>
+      <w:r>
+        <w:t xml:space="preserve">enu page, the user can be directed to three different web pages: Home, New Message, or Groups. </w:t>
+      </w:r>
+      <w:r>
+        <w:t xml:space="preserve">At the New Message page, </w:t>
+      </w:r>
+      <w:r>
+        <w:t xml:space="preserve">the user will be able to texts to </w:t>
+      </w:r>
+      <w:r>
+        <w:t>their</w:t>
+      </w:r>
+      <w:r>
+        <w:t xml:space="preserve"> Whoop-Txt groups, tagged individuals, </w:t>
+      </w:r>
+      <w:r>
+        <w:t>and/</w:t>
+      </w:r>
+      <w:r>
+        <w:t xml:space="preserve">or Whoop-Txt users within </w:t>
+      </w:r>
+      <w:r>
+        <w:t>a locational range.</w:t>
+      </w:r>
+      <w:r>
+        <w:t xml:space="preserve"> The Groups page lists the groups that the user has either been added to, or has created. Here, the user will have the option to remove themselves from a group, add more friends to an existing group, or to create a new group. </w:t>
+      </w:r>
+      <w:r>
+        <w:t xml:space="preserve">A high-level view of </w:t>
+      </w:r>
+      <w:r>
+        <w:t xml:space="preserve">these </w:t>
+      </w:r>
+      <w:r>
+        <w:t>Whoop-</w:t>
+      </w:r>
+      <w:proofErr w:type="gramStart"/>
+      <w:r>
+        <w:t xml:space="preserve">Txt </w:t>
+      </w:r>
+      <w:r>
+        <w:t xml:space="preserve"> pages</w:t>
+      </w:r>
+      <w:proofErr w:type="gramEnd"/>
+      <w:r>
+        <w:t xml:space="preserve"> is as follows:</w:t>
+      </w:r>
+    </w:p>
+    <w:p>
+      <w:pPr>
+        <w:jc w:val="center"/>
+        <w:rPr>
+          <w:noProof/>
+        </w:rPr>
+      </w:pPr>
+      <w:r>
         <w:rPr>
           <w:noProof/>
         </w:rPr>
         <w:drawing>
-          <wp:anchor distT="0" distB="0" distL="114300" distR="114300" simplePos="0" relativeHeight="251659264" behindDoc="0" locked="0" layoutInCell="1" allowOverlap="1" wp14:anchorId="3AE76323" wp14:editId="59D311E0">
-            <wp:simplePos x="0" y="0"/>
-            <wp:positionH relativeFrom="column">
-              <wp:posOffset>457200</wp:posOffset>
-            </wp:positionH>
-            <wp:positionV relativeFrom="paragraph">
-              <wp:posOffset>1918970</wp:posOffset>
-            </wp:positionV>
-            <wp:extent cx="4800600" cy="3810000"/>
-            <wp:effectExtent l="0" t="0" r="0" b="0"/>
-            <wp:wrapTight wrapText="bothSides">
-              <wp:wrapPolygon edited="0">
-                <wp:start x="0" y="0"/>
-                <wp:lineTo x="0" y="21456"/>
-                <wp:lineTo x="21486" y="21456"/>
-                <wp:lineTo x="21486" y="0"/>
-                <wp:lineTo x="0" y="0"/>
-              </wp:wrapPolygon>
-            </wp:wrapTight>
-            <wp:docPr id="2" name="Picture 2" descr="Macintosh HD:Users:anthonybalmeo:Desktop:specs_-_digital_design.jpg"/>
+          <wp:inline distT="0" distB="0" distL="0" distR="0" wp14:anchorId="680A1573" wp14:editId="4EC704B8">
+            <wp:extent cx="4526280" cy="2598420"/>
+            <wp:effectExtent l="0" t="0" r="7620" b="0"/>
+            <wp:docPr id="22" name="Picture 22"/>
             <wp:cNvGraphicFramePr>
               <a:graphicFrameLocks xmlns:a="http://schemas.openxmlformats.org/drawingml/2006/main" noChangeAspect="1"/>
             </wp:cNvGraphicFramePr>
@@ -2392,12 +2447,12 @@
               <a:graphicData uri="http://schemas.openxmlformats.org/drawingml/2006/picture">
                 <pic:pic xmlns:pic="http://schemas.openxmlformats.org/drawingml/2006/picture">
                   <pic:nvPicPr>
-                    <pic:cNvPr id="0" name="Picture 1" descr="Macintosh HD:Users:anthonybalmeo:Desktop:specs_-_digital_design.jpg"/>
+                    <pic:cNvPr id="0" name="Picture 2"/>
                     <pic:cNvPicPr>
                       <a:picLocks noChangeAspect="1" noChangeArrowheads="1"/>
                     </pic:cNvPicPr>
                   </pic:nvPicPr>
-                  <pic:blipFill rotWithShape="1">
+                  <pic:blipFill>
                     <a:blip r:embed="rId6">
                       <a:extLst>
                         <a:ext uri="{28A0092B-C50C-407E-A947-70E740481C1C}">
@@ -2405,221 +2460,40 @@
                         </a:ext>
                       </a:extLst>
                     </a:blip>
-                    <a:srcRect t="1617" b="17520"/>
-                    <a:stretch/>
+                    <a:srcRect/>
+                    <a:stretch>
+                      <a:fillRect/>
+                    </a:stretch>
                   </pic:blipFill>
                   <pic:spPr bwMode="auto">
                     <a:xfrm>
                       <a:off x="0" y="0"/>
-                      <a:ext cx="4800600" cy="3810000"/>
+                      <a:ext cx="4529274" cy="2600139"/>
                     </a:xfrm>
                     <a:prstGeom prst="rect">
                       <a:avLst/>
                     </a:prstGeom>
                     <a:noFill/>
-                    <a:ln>
-                      <a:noFill/>
-                    </a:ln>
-                    <a:extLst>
-                      <a:ext uri="{53640926-AAD7-44d8-BBD7-CCE9431645EC}">
-                        <a14:shadowObscured xmlns:a14="http://schemas.microsoft.com/office/drawing/2010/main"/>
-                      </a:ext>
-                    </a:extLst>
                   </pic:spPr>
                 </pic:pic>
               </a:graphicData>
             </a:graphic>
-            <wp14:sizeRelH relativeFrom="page">
-              <wp14:pctWidth>0</wp14:pctWidth>
-            </wp14:sizeRelH>
-            <wp14:sizeRelV relativeFrom="page">
-              <wp14:pctHeight>0</wp14:pctHeight>
-            </wp14:sizeRelV>
-          </wp:anchor>
+          </wp:inline>
         </w:drawing>
       </w:r>
-      <w:r>
-        <w:t xml:space="preserve">The main authentication page on the Whoop-Txt website is where users log in using their Facebook account. If the user does not have a Facebook account, our website will have the capability for a user to create a Facebook username and password by having a create account pop-up message on the main authentication page. </w:t>
-      </w:r>
-      <w:r>
-        <w:t xml:space="preserve">After logging in, </w:t>
-      </w:r>
-      <w:r>
-        <w:t>the user is na</w:t>
-      </w:r>
-      <w:r>
-        <w:t xml:space="preserve">vigated to the Home </w:t>
-      </w:r>
-      <w:proofErr w:type="gramStart"/>
-      <w:r>
-        <w:t>page</w:t>
-      </w:r>
-      <w:r>
-        <w:t xml:space="preserve"> </w:t>
-      </w:r>
-      <w:r>
-        <w:t>which</w:t>
-      </w:r>
-      <w:proofErr w:type="gramEnd"/>
-      <w:r>
-        <w:t xml:space="preserve"> is a message stream page </w:t>
-      </w:r>
-      <w:r>
-        <w:t xml:space="preserve">where Whoop-Txt conversations will be listed in most-recent order. </w:t>
-      </w:r>
-      <w:r>
-        <w:t>The user can either scroll/read through the conversations</w:t>
-      </w:r>
-      <w:r>
-        <w:t xml:space="preserve"> listed or can navigate to the Menu page by pressing the M</w:t>
-      </w:r>
-      <w:r>
-        <w:t xml:space="preserve">enu button located at the top of the screen. </w:t>
-      </w:r>
-      <w:r>
-        <w:t>Once</w:t>
-      </w:r>
-      <w:r>
-        <w:t xml:space="preserve"> at the M</w:t>
-      </w:r>
-      <w:r>
-        <w:t xml:space="preserve">enu page, the user can be directed to three different web pages: Home, New Message, or Groups. </w:t>
-      </w:r>
-      <w:r>
-        <w:t xml:space="preserve">At the New Message page, </w:t>
-      </w:r>
-      <w:r>
-        <w:t xml:space="preserve">the user will be able to texts to </w:t>
-      </w:r>
-      <w:r>
-        <w:t>their</w:t>
-      </w:r>
-      <w:r>
-        <w:t xml:space="preserve"> Whoop-Txt groups, tagged individuals, </w:t>
-      </w:r>
-      <w:r>
-        <w:t>and/</w:t>
-      </w:r>
-      <w:r>
-        <w:t xml:space="preserve">or Whoop-Txt users within </w:t>
-      </w:r>
-      <w:r>
-        <w:t>a locational range.</w:t>
-      </w:r>
-      <w:r>
-        <w:t xml:space="preserve"> The Groups page lists the groups that the user has either been added to, or has created. Here, the user will have the option to remove themselves from a group, add more friends to an existing group, or to create a new group. </w:t>
-      </w:r>
-      <w:r>
-        <w:t xml:space="preserve">A high-level view of </w:t>
-      </w:r>
-      <w:r>
-        <w:t xml:space="preserve">these </w:t>
-      </w:r>
-      <w:r>
-        <w:t>Whoop-</w:t>
-      </w:r>
-      <w:proofErr w:type="gramStart"/>
-      <w:r>
-        <w:t xml:space="preserve">Txt </w:t>
-      </w:r>
-      <w:r>
-        <w:t xml:space="preserve"> pages</w:t>
-      </w:r>
-      <w:proofErr w:type="gramEnd"/>
-      <w:r>
-        <w:t xml:space="preserve"> is as follows:</w:t>
-      </w:r>
-    </w:p>
-    <w:p/>
-    <w:p/>
-    <w:p/>
-    <w:p/>
-    <w:p/>
-    <w:p/>
-    <w:p>
-      <w:bookmarkStart w:id="18" w:name="_Toc306642856"/>
-      <w:bookmarkStart w:id="19" w:name="_GoBack"/>
-      <w:bookmarkEnd w:id="19"/>
     </w:p>
     <w:p>
       <w:pPr>
         <w:pStyle w:val="Heading2"/>
       </w:pPr>
-      <w:r>
-        <w:rPr>
-          <w:noProof/>
-        </w:rPr>
+      <w:bookmarkStart w:id="18" w:name="_Toc306642856"/>
+      <w:r>
         <w:lastRenderedPageBreak/>
-        <mc:AlternateContent>
-          <mc:Choice Requires="wps">
-            <w:drawing>
-              <wp:anchor distT="0" distB="0" distL="114300" distR="114300" simplePos="0" relativeHeight="251675648" behindDoc="0" locked="0" layoutInCell="1" allowOverlap="1" wp14:anchorId="1161A840" wp14:editId="6A806BF9">
-                <wp:simplePos x="0" y="0"/>
-                <wp:positionH relativeFrom="column">
-                  <wp:posOffset>1943100</wp:posOffset>
-                </wp:positionH>
-                <wp:positionV relativeFrom="paragraph">
-                  <wp:posOffset>114300</wp:posOffset>
-                </wp:positionV>
-                <wp:extent cx="571500" cy="457200"/>
-                <wp:effectExtent l="76200" t="25400" r="63500" b="127000"/>
-                <wp:wrapNone/>
-                <wp:docPr id="16" name="Straight Arrow Connector 16"/>
-                <wp:cNvGraphicFramePr/>
-                <a:graphic xmlns:a="http://schemas.openxmlformats.org/drawingml/2006/main">
-                  <a:graphicData uri="http://schemas.microsoft.com/office/word/2010/wordprocessingShape">
-                    <wps:wsp>
-                      <wps:cNvCnPr/>
-                      <wps:spPr>
-                        <a:xfrm flipH="1">
-                          <a:off x="0" y="0"/>
-                          <a:ext cx="571500" cy="457200"/>
-                        </a:xfrm>
-                        <a:prstGeom prst="straightConnector1">
-                          <a:avLst/>
-                        </a:prstGeom>
-                        <a:ln>
-                          <a:tailEnd type="arrow"/>
-                        </a:ln>
-                      </wps:spPr>
-                      <wps:style>
-                        <a:lnRef idx="2">
-                          <a:schemeClr val="accent1"/>
-                        </a:lnRef>
-                        <a:fillRef idx="0">
-                          <a:schemeClr val="accent1"/>
-                        </a:fillRef>
-                        <a:effectRef idx="1">
-                          <a:schemeClr val="accent1"/>
-                        </a:effectRef>
-                        <a:fontRef idx="minor">
-                          <a:schemeClr val="tx1"/>
-                        </a:fontRef>
-                      </wps:style>
-                      <wps:bodyPr/>
-                    </wps:wsp>
-                  </a:graphicData>
-                </a:graphic>
-                <wp14:sizeRelV relativeFrom="margin">
-                  <wp14:pctHeight>0</wp14:pctHeight>
-                </wp14:sizeRelV>
-              </wp:anchor>
-            </w:drawing>
-          </mc:Choice>
-          <mc:Fallback>
-            <w:pict>
-              <v:shapetype id="_x0000_t32" coordsize="21600,21600" o:spt="32" o:oned="t" path="m0,0l21600,21600e" filled="f">
-                <v:path arrowok="t" fillok="f" o:connecttype="none"/>
-                <o:lock v:ext="edit" shapetype="t"/>
-              </v:shapetype>
-              <v:shape id="Straight Arrow Connector 16" o:spid="_x0000_s1026" type="#_x0000_t32" style="position:absolute;margin-left:153pt;margin-top:9pt;width:45pt;height:36pt;flip:x;z-index:251675648;visibility:visible;mso-wrap-style:square;mso-height-percent:0;mso-wrap-distance-left:9pt;mso-wrap-distance-top:0;mso-wrap-distance-right:9pt;mso-wrap-distance-bottom:0;mso-position-horizontal:absolute;mso-position-horizontal-relative:text;mso-position-vertical:absolute;mso-position-vertical-relative:text;mso-height-percent:0;mso-height-relative:margin" o:gfxdata="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" strokecolor="#4f81bd [3204]" strokeweight="2pt">
-                <v:stroke endarrow="open"/>
-                <v:shadow on="t" opacity="24903f" mv:blur="40000f" origin=",.5" offset="0,20000emu"/>
-              </v:shape>
-            </w:pict>
-          </mc:Fallback>
-        </mc:AlternateContent>
-      </w:r>
+        <w:t>6.2 Screen Images</w:t>
+      </w:r>
+      <w:bookmarkEnd w:id="18"/>
+    </w:p>
+    <w:p>
       <w:r>
         <w:rPr>
           <w:noProof/>
@@ -2627,127 +2501,7 @@
         <mc:AlternateContent>
           <mc:Choice Requires="wps">
             <w:drawing>
-              <wp:anchor distT="0" distB="0" distL="114300" distR="114300" simplePos="0" relativeHeight="251668480" behindDoc="0" locked="0" layoutInCell="1" allowOverlap="1" wp14:anchorId="5BBB2FA8" wp14:editId="37203811">
-                <wp:simplePos x="0" y="0"/>
-                <wp:positionH relativeFrom="column">
-                  <wp:posOffset>1943100</wp:posOffset>
-                </wp:positionH>
-                <wp:positionV relativeFrom="paragraph">
-                  <wp:posOffset>-457200</wp:posOffset>
-                </wp:positionV>
-                <wp:extent cx="4457700" cy="685800"/>
-                <wp:effectExtent l="0" t="0" r="0" b="0"/>
-                <wp:wrapSquare wrapText="bothSides"/>
-                <wp:docPr id="12" name="Text Box 12"/>
-                <wp:cNvGraphicFramePr/>
-                <a:graphic xmlns:a="http://schemas.openxmlformats.org/drawingml/2006/main">
-                  <a:graphicData uri="http://schemas.microsoft.com/office/word/2010/wordprocessingShape">
-                    <wps:wsp>
-                      <wps:cNvSpPr txBox="1"/>
-                      <wps:spPr>
-                        <a:xfrm>
-                          <a:off x="0" y="0"/>
-                          <a:ext cx="4457700" cy="685800"/>
-                        </a:xfrm>
-                        <a:prstGeom prst="rect">
-                          <a:avLst/>
-                        </a:prstGeom>
-                        <a:noFill/>
-                        <a:ln>
-                          <a:noFill/>
-                        </a:ln>
-                        <a:effectLst/>
-                        <a:extLst>
-                          <a:ext uri="{C572A759-6A51-4108-AA02-DFA0A04FC94B}">
-                            <ma14:wrappingTextBoxFlag xmlns:ma14="http://schemas.microsoft.com/office/mac/drawingml/2011/main"/>
-                          </a:ext>
-                        </a:extLst>
-                      </wps:spPr>
-                      <wps:style>
-                        <a:lnRef idx="0">
-                          <a:schemeClr val="accent1"/>
-                        </a:lnRef>
-                        <a:fillRef idx="0">
-                          <a:schemeClr val="accent1"/>
-                        </a:fillRef>
-                        <a:effectRef idx="0">
-                          <a:schemeClr val="accent1"/>
-                        </a:effectRef>
-                        <a:fontRef idx="minor">
-                          <a:schemeClr val="dk1"/>
-                        </a:fontRef>
-                      </wps:style>
-                      <wps:txbx>
-                        <w:txbxContent>
-                          <w:p>
-                            <w:r>
-                              <w:rPr>
-                                <w:color w:val="FF0000"/>
-                              </w:rPr>
-                              <w:t>(JESSICA, IF YOU CAN FIGURE OUT THE LOGIN, YOU CAN SWITCH THIS OUT FOR A SCREEN SHOT WITH FACEBOOK LOGIN AUTHENTICATION PAGE. THIS IS JUST A PLACE HOLDER)</w:t>
-                            </w:r>
-                          </w:p>
-                          <w:p/>
-                        </w:txbxContent>
-                      </wps:txbx>
-                      <wps:bodyPr rot="0" spcFirstLastPara="0" vertOverflow="overflow" horzOverflow="overflow" vert="horz" wrap="square" lIns="91440" tIns="45720" rIns="91440" bIns="45720" numCol="1" spcCol="0" rtlCol="0" fromWordArt="0" anchor="t" anchorCtr="0" forceAA="0" compatLnSpc="1">
-                        <a:prstTxWarp prst="textNoShape">
-                          <a:avLst/>
-                        </a:prstTxWarp>
-                        <a:noAutofit/>
-                      </wps:bodyPr>
-                    </wps:wsp>
-                  </a:graphicData>
-                </a:graphic>
-                <wp14:sizeRelH relativeFrom="margin">
-                  <wp14:pctWidth>0</wp14:pctWidth>
-                </wp14:sizeRelH>
-                <wp14:sizeRelV relativeFrom="margin">
-                  <wp14:pctHeight>0</wp14:pctHeight>
-                </wp14:sizeRelV>
-              </wp:anchor>
-            </w:drawing>
-          </mc:Choice>
-          <mc:Fallback>
-            <w:pict>
-              <v:shapetype id="_x0000_t202" coordsize="21600,21600" o:spt="202" path="m0,0l0,21600,21600,21600,21600,0xe">
-                <v:stroke joinstyle="miter"/>
-                <v:path gradientshapeok="t" o:connecttype="rect"/>
-              </v:shapetype>
-              <v:shape id="Text Box 12" o:spid="_x0000_s1026" type="#_x0000_t202" style="position:absolute;margin-left:153pt;margin-top:-35.95pt;width:351pt;height:54pt;z-index:251668480;visibility:visible;mso-wrap-style:square;mso-width-percent:0;mso-height-percent:0;mso-wrap-distance-left:9pt;mso-wrap-distance-top:0;mso-wrap-distance-right:9pt;mso-wrap-distance-bottom:0;mso-position-horizontal:absolute;mso-position-horizontal-relative:text;mso-position-vertical:absolute;mso-position-vertical-relative:text;mso-width-percent:0;mso-height-percent:0;mso-width-relative:margin;mso-height-relative:margin;v-text-anchor:top" o:gfxdata="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" filled="f" stroked="f">
-                <v:textbox>
-                  <w:txbxContent>
-                    <w:p>
-                      <w:r>
-                        <w:rPr>
-                          <w:color w:val="FF0000"/>
-                        </w:rPr>
-                        <w:t>(JESSICA, IF YOU CAN FIGURE OUT THE LOGIN, YOU CAN SWITCH THIS OUT FOR A SCREEN SHOT WITH FACEBOOK LOGIN AUTHENTICATION PAGE. THIS IS JUST A PLACE HOLDER)</w:t>
-                      </w:r>
-                    </w:p>
-                    <w:p/>
-                  </w:txbxContent>
-                </v:textbox>
-                <w10:wrap type="square"/>
-              </v:shape>
-            </w:pict>
-          </mc:Fallback>
-        </mc:AlternateContent>
-      </w:r>
-      <w:r>
-        <w:t>6.2 Screen Images</w:t>
-      </w:r>
-      <w:bookmarkEnd w:id="18"/>
-    </w:p>
-    <w:p>
-      <w:r>
-        <w:rPr>
-          <w:noProof/>
-        </w:rPr>
-        <mc:AlternateContent>
-          <mc:Choice Requires="wps">
-            <w:drawing>
-              <wp:anchor distT="0" distB="0" distL="114300" distR="114300" simplePos="0" relativeHeight="251670528" behindDoc="0" locked="0" layoutInCell="1" allowOverlap="1" wp14:anchorId="6A13BD90" wp14:editId="125C31E7">
+              <wp:anchor distT="0" distB="0" distL="114300" distR="114300" simplePos="0" relativeHeight="251670528" behindDoc="0" locked="0" layoutInCell="1" allowOverlap="1" wp14:anchorId="6A13BD90" wp14:editId="17D5CE7A">
                 <wp:simplePos x="0" y="0"/>
                 <wp:positionH relativeFrom="column">
                   <wp:posOffset>3657600</wp:posOffset>
@@ -2779,7 +2533,7 @@
                         <a:effectLst/>
                         <a:extLst>
                           <a:ext uri="{C572A759-6A51-4108-AA02-DFA0A04FC94B}">
-                            <ma14:wrappingTextBoxFlag xmlns:ma14="http://schemas.microsoft.com/office/mac/drawingml/2011/main"/>
+                            <ma14:wrappingTextBoxFlag xmlns:ma14="http://schemas.microsoft.com/office/mac/drawingml/2011/main" xmlns:w="http://schemas.openxmlformats.org/wordprocessingml/2006/main" xmlns:w10="urn:schemas-microsoft-com:office:word" xmlns:v="urn:schemas-microsoft-com:vml" xmlns:o="urn:schemas-microsoft-com:office:office" xmlns:mv="urn:schemas-microsoft-com:mac:vml" xmlns:mo="http://schemas.microsoft.com/office/mac/office/2008/main" xmlns=""/>
                           </a:ext>
                         </a:extLst>
                       </wps:spPr>
@@ -2829,7 +2583,11 @@
           </mc:Choice>
           <mc:Fallback>
             <w:pict>
-              <v:shape id="Text Box 13" o:spid="_x0000_s1027" type="#_x0000_t202" style="position:absolute;margin-left:4in;margin-top:9.45pt;width:99pt;height:27pt;z-index:251670528;visibility:visible;mso-wrap-style:square;mso-wrap-distance-left:9pt;mso-wrap-distance-top:0;mso-wrap-distance-right:9pt;mso-wrap-distance-bottom:0;mso-position-horizontal:absolute;mso-position-horizontal-relative:text;mso-position-vertical:absolute;mso-position-vertical-relative:text;v-text-anchor:top" o:gfxdata="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" filled="f" stroked="f">
+              <v:shapetype id="_x0000_t202" coordsize="21600,21600" o:spt="202" path="m,l,21600r21600,l21600,xe">
+                <v:stroke joinstyle="miter"/>
+                <v:path gradientshapeok="t" o:connecttype="rect"/>
+              </v:shapetype>
+              <v:shape id="Text Box 13" o:spid="_x0000_s1026" type="#_x0000_t202" style="position:absolute;margin-left:4in;margin-top:9.45pt;width:99pt;height:27pt;z-index:251670528;visibility:visible;mso-wrap-style:square;mso-wrap-distance-left:9pt;mso-wrap-distance-top:0;mso-wrap-distance-right:9pt;mso-wrap-distance-bottom:0;mso-position-horizontal:absolute;mso-position-horizontal-relative:text;mso-position-vertical:absolute;mso-position-vertical-relative:text;v-text-anchor:top" o:gfxdata="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" filled="f" stroked="f">
                 <v:textbox>
                   <w:txbxContent>
                     <w:p>
@@ -2893,7 +2651,7 @@
                         <a:effectLst/>
                         <a:extLst>
                           <a:ext uri="{C572A759-6A51-4108-AA02-DFA0A04FC94B}">
-                            <ma14:wrappingTextBoxFlag xmlns:ma14="http://schemas.microsoft.com/office/mac/drawingml/2011/main"/>
+                            <ma14:wrappingTextBoxFlag xmlns:ma14="http://schemas.microsoft.com/office/mac/drawingml/2011/main" xmlns:w="http://schemas.openxmlformats.org/wordprocessingml/2006/main" xmlns:w10="urn:schemas-microsoft-com:office:word" xmlns:v="urn:schemas-microsoft-com:vml" xmlns:o="urn:schemas-microsoft-com:office:office" xmlns:mv="urn:schemas-microsoft-com:mac:vml" xmlns:mo="http://schemas.microsoft.com/office/mac/office/2008/main" xmlns=""/>
                           </a:ext>
                         </a:extLst>
                       </wps:spPr>
@@ -2945,7 +2703,7 @@
           </mc:Choice>
           <mc:Fallback>
             <w:pict>
-              <v:shape id="Text Box 10" o:spid="_x0000_s1028" type="#_x0000_t202" style="position:absolute;margin-left:-8.95pt;margin-top:9.45pt;width:117pt;height:27pt;z-index:251666432;visibility:visible;mso-wrap-style:square;mso-width-percent:0;mso-wrap-distance-left:9pt;mso-wrap-distance-top:0;mso-wrap-distance-right:9pt;mso-wrap-distance-bottom:0;mso-position-horizontal:absolute;mso-position-horizontal-relative:text;mso-position-vertical:absolute;mso-position-vertical-relative:text;mso-width-percent:0;mso-width-relative:margin;v-text-anchor:top" o:gfxdata="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" filled="f" stroked="f">
+              <v:shape id="Text Box 10" o:spid="_x0000_s1027" type="#_x0000_t202" style="position:absolute;margin-left:-9pt;margin-top:9.45pt;width:117pt;height:27pt;z-index:251666432;visibility:visible;mso-wrap-style:square;mso-width-percent:0;mso-wrap-distance-left:9pt;mso-wrap-distance-top:0;mso-wrap-distance-right:9pt;mso-wrap-distance-bottom:0;mso-position-horizontal:absolute;mso-position-horizontal-relative:text;mso-position-vertical:absolute;mso-position-vertical-relative:text;mso-width-percent:0;mso-width-relative:margin;v-text-anchor:top" o:gfxdata="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" filled="f" stroked="f">
                 <v:textbox>
                   <w:txbxContent>
                     <w:p>
@@ -2971,31 +2729,32 @@
       </w:r>
     </w:p>
     <w:p>
+      <w:bookmarkStart w:id="19" w:name="_GoBack"/>
       <w:r>
         <w:rPr>
           <w:noProof/>
         </w:rPr>
         <w:drawing>
-          <wp:anchor distT="0" distB="0" distL="114300" distR="114300" simplePos="0" relativeHeight="251665408" behindDoc="0" locked="0" layoutInCell="1" allowOverlap="1" wp14:anchorId="26A0FFE7" wp14:editId="0985FD04">
+          <wp:anchor distT="0" distB="0" distL="114300" distR="114300" simplePos="0" relativeHeight="251665408" behindDoc="0" locked="0" layoutInCell="1" allowOverlap="1" wp14:anchorId="26A0FFE7" wp14:editId="5A2C178B">
             <wp:simplePos x="0" y="0"/>
             <wp:positionH relativeFrom="column">
-              <wp:posOffset>-1828800</wp:posOffset>
+              <wp:posOffset>-1824990</wp:posOffset>
             </wp:positionH>
             <wp:positionV relativeFrom="paragraph">
-              <wp:posOffset>162560</wp:posOffset>
+              <wp:posOffset>160655</wp:posOffset>
             </wp:positionV>
-            <wp:extent cx="2286000" cy="2731135"/>
-            <wp:effectExtent l="0" t="0" r="0" b="12065"/>
+            <wp:extent cx="2277110" cy="2731135"/>
+            <wp:effectExtent l="0" t="0" r="8890" b="0"/>
             <wp:wrapTight wrapText="bothSides">
               <wp:wrapPolygon edited="0">
                 <wp:start x="0" y="0"/>
-                <wp:lineTo x="0" y="21495"/>
-                <wp:lineTo x="21360" y="21495"/>
-                <wp:lineTo x="21360" y="0"/>
+                <wp:lineTo x="0" y="21394"/>
+                <wp:lineTo x="21504" y="21394"/>
+                <wp:lineTo x="21504" y="0"/>
                 <wp:lineTo x="0" y="0"/>
               </wp:wrapPolygon>
             </wp:wrapTight>
-            <wp:docPr id="9" name="Picture 9" descr="Macintosh HD:Users:anthonybalmeo:Desktop:Screen Shot 2011-10-22 at 2.30.43 AM.png"/>
+            <wp:docPr id="9" name="Picture 9"/>
             <wp:cNvGraphicFramePr>
               <a:graphicFrameLocks xmlns:a="http://schemas.openxmlformats.org/drawingml/2006/main" noChangeAspect="1"/>
             </wp:cNvGraphicFramePr>
@@ -3008,7 +2767,7 @@
                       <a:picLocks noChangeAspect="1" noChangeArrowheads="1"/>
                     </pic:cNvPicPr>
                   </pic:nvPicPr>
-                  <pic:blipFill rotWithShape="1">
+                  <pic:blipFill>
                     <a:blip r:embed="rId7">
                       <a:extLst>
                         <a:ext uri="{28A0092B-C50C-407E-A947-70E740481C1C}">
@@ -3016,13 +2775,14 @@
                         </a:ext>
                       </a:extLst>
                     </a:blip>
-                    <a:srcRect t="3153"/>
-                    <a:stretch/>
+                    <a:stretch>
+                      <a:fillRect/>
+                    </a:stretch>
                   </pic:blipFill>
                   <pic:spPr bwMode="auto">
                     <a:xfrm>
                       <a:off x="0" y="0"/>
-                      <a:ext cx="2286000" cy="2731135"/>
+                      <a:ext cx="2277110" cy="2731135"/>
                     </a:xfrm>
                     <a:prstGeom prst="rect">
                       <a:avLst/>
@@ -3032,7 +2792,7 @@
                       <a:noFill/>
                     </a:ln>
                     <a:extLst>
-                      <a:ext uri="{53640926-AAD7-44d8-BBD7-CCE9431645EC}">
+                      <a:ext uri="{53640926-AAD7-44D8-BBD7-CCE9431645EC}">
                         <a14:shadowObscured xmlns:a14="http://schemas.microsoft.com/office/drawing/2010/main"/>
                       </a:ext>
                     </a:extLst>
@@ -3049,12 +2809,13 @@
           </wp:anchor>
         </w:drawing>
       </w:r>
+      <w:bookmarkEnd w:id="19"/>
       <w:r>
         <w:rPr>
           <w:noProof/>
         </w:rPr>
         <w:drawing>
-          <wp:anchor distT="0" distB="0" distL="114300" distR="114300" simplePos="0" relativeHeight="251661312" behindDoc="0" locked="0" layoutInCell="1" allowOverlap="1" wp14:anchorId="7448297D" wp14:editId="0F6C929B">
+          <wp:anchor distT="0" distB="0" distL="114300" distR="114300" simplePos="0" relativeHeight="251661312" behindDoc="0" locked="0" layoutInCell="1" allowOverlap="1" wp14:anchorId="7448297D" wp14:editId="1E5390E0">
             <wp:simplePos x="0" y="0"/>
             <wp:positionH relativeFrom="column">
               <wp:posOffset>1600200</wp:posOffset>
@@ -3173,7 +2934,7 @@
                         <a:effectLst/>
                         <a:extLst>
                           <a:ext uri="{C572A759-6A51-4108-AA02-DFA0A04FC94B}">
-                            <ma14:wrappingTextBoxFlag xmlns:ma14="http://schemas.microsoft.com/office/mac/drawingml/2011/main"/>
+                            <ma14:wrappingTextBoxFlag xmlns:ma14="http://schemas.microsoft.com/office/mac/drawingml/2011/main" xmlns:w="http://schemas.openxmlformats.org/wordprocessingml/2006/main" xmlns:w10="urn:schemas-microsoft-com:office:word" xmlns:v="urn:schemas-microsoft-com:vml" xmlns:o="urn:schemas-microsoft-com:office:office" xmlns:mv="urn:schemas-microsoft-com:mac:vml" xmlns:mo="http://schemas.microsoft.com/office/mac/office/2008/main" xmlns=""/>
                           </a:ext>
                         </a:extLst>
                       </wps:spPr>
@@ -3223,7 +2984,7 @@
           </mc:Choice>
           <mc:Fallback>
             <w:pict>
-              <v:shape id="Text Box 14" o:spid="_x0000_s1029" type="#_x0000_t202" style="position:absolute;margin-left:-159.95pt;margin-top:24pt;width:99pt;height:27pt;z-index:251672576;visibility:visible;mso-wrap-style:square;mso-wrap-distance-left:9pt;mso-wrap-distance-top:0;mso-wrap-distance-right:9pt;mso-wrap-distance-bottom:0;mso-position-horizontal:absolute;mso-position-horizontal-relative:text;mso-position-vertical:absolute;mso-position-vertical-relative:text;v-text-anchor:top" o:gfxdata="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" filled="f" stroked="f">
+              <v:shape id="Text Box 14" o:spid="_x0000_s1028" type="#_x0000_t202" style="position:absolute;margin-left:-160pt;margin-top:24pt;width:99pt;height:27pt;z-index:251672576;visibility:visible;mso-wrap-style:square;mso-wrap-distance-left:9pt;mso-wrap-distance-top:0;mso-wrap-distance-right:9pt;mso-wrap-distance-bottom:0;mso-position-horizontal:absolute;mso-position-horizontal-relative:text;mso-position-vertical:absolute;mso-position-vertical-relative:text;v-text-anchor:top" o:gfxdata="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" filled="f" stroked="f">
                 <v:textbox>
                   <w:txbxContent>
                     <w:p>
@@ -3364,7 +3125,7 @@
                         <a:effectLst/>
                         <a:extLst>
                           <a:ext uri="{C572A759-6A51-4108-AA02-DFA0A04FC94B}">
-                            <ma14:wrappingTextBoxFlag xmlns:ma14="http://schemas.microsoft.com/office/mac/drawingml/2011/main"/>
+                            <ma14:wrappingTextBoxFlag xmlns:ma14="http://schemas.microsoft.com/office/mac/drawingml/2011/main" xmlns:w="http://schemas.openxmlformats.org/wordprocessingml/2006/main" xmlns:w10="urn:schemas-microsoft-com:office:word" xmlns:v="urn:schemas-microsoft-com:vml" xmlns:o="urn:schemas-microsoft-com:office:office" xmlns:mv="urn:schemas-microsoft-com:mac:vml" xmlns:mo="http://schemas.microsoft.com/office/mac/office/2008/main" xmlns=""/>
                           </a:ext>
                         </a:extLst>
                       </wps:spPr>
@@ -3414,7 +3175,7 @@
           </mc:Choice>
           <mc:Fallback>
             <w:pict>
-              <v:shape id="Text Box 15" o:spid="_x0000_s1030" type="#_x0000_t202" style="position:absolute;margin-left:180pt;margin-top:.75pt;width:99pt;height:27pt;z-index:251674624;visibility:visible;mso-wrap-style:square;mso-wrap-distance-left:9pt;mso-wrap-distance-top:0;mso-wrap-distance-right:9pt;mso-wrap-distance-bottom:0;mso-position-horizontal:absolute;mso-position-horizontal-relative:text;mso-position-vertical:absolute;mso-position-vertical-relative:text;v-text-anchor:top" o:gfxdata="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" filled="f" stroked="f">
+              <v:shape id="Text Box 15" o:spid="_x0000_s1029" type="#_x0000_t202" style="position:absolute;margin-left:180pt;margin-top:.75pt;width:99pt;height:27pt;z-index:251674624;visibility:visible;mso-wrap-style:square;mso-wrap-distance-left:9pt;mso-wrap-distance-top:0;mso-wrap-distance-right:9pt;mso-wrap-distance-bottom:0;mso-position-horizontal:absolute;mso-position-horizontal-relative:text;mso-position-vertical:absolute;mso-position-vertical-relative:text;v-text-anchor:top" o:gfxdata="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" filled="f" stroked="f">
                 <v:textbox>
                   <w:txbxContent>
                     <w:p>
@@ -3644,7 +3405,7 @@
                         <a:effectLst/>
                         <a:extLst>
                           <a:ext uri="{C572A759-6A51-4108-AA02-DFA0A04FC94B}">
-                            <ma14:wrappingTextBoxFlag xmlns:ma14="http://schemas.microsoft.com/office/mac/drawingml/2011/main"/>
+                            <ma14:wrappingTextBoxFlag xmlns:ma14="http://schemas.microsoft.com/office/mac/drawingml/2011/main" xmlns:w="http://schemas.openxmlformats.org/wordprocessingml/2006/main" xmlns:w10="urn:schemas-microsoft-com:office:word" xmlns:v="urn:schemas-microsoft-com:vml" xmlns:o="urn:schemas-microsoft-com:office:office" xmlns:mv="urn:schemas-microsoft-com:mac:vml" xmlns:mo="http://schemas.microsoft.com/office/mac/office/2008/main" xmlns=""/>
                           </a:ext>
                         </a:extLst>
                       </wps:spPr>
@@ -3697,7 +3458,7 @@
           </mc:Choice>
           <mc:Fallback>
             <w:pict>
-              <v:shape id="Text Box 18" o:spid="_x0000_s1031" type="#_x0000_t202" style="position:absolute;margin-left:252pt;margin-top:-35.95pt;width:162pt;height:27pt;z-index:251679744;visibility:visible;mso-wrap-style:square;mso-width-percent:0;mso-wrap-distance-left:9pt;mso-wrap-distance-top:0;mso-wrap-distance-right:9pt;mso-wrap-distance-bottom:0;mso-position-horizontal:absolute;mso-position-horizontal-relative:text;mso-position-vertical:absolute;mso-position-vertical-relative:text;mso-width-percent:0;mso-width-relative:margin;v-text-anchor:top" o:gfxdata="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" filled="f" stroked="f">
+              <v:shape id="Text Box 18" o:spid="_x0000_s1030" type="#_x0000_t202" style="position:absolute;margin-left:252pt;margin-top:-36pt;width:162pt;height:27pt;z-index:251679744;visibility:visible;mso-wrap-style:square;mso-width-percent:0;mso-wrap-distance-left:9pt;mso-wrap-distance-top:0;mso-wrap-distance-right:9pt;mso-wrap-distance-bottom:0;mso-position-horizontal:absolute;mso-position-horizontal-relative:text;mso-position-vertical:absolute;mso-position-vertical-relative:text;mso-width-percent:0;mso-width-relative:margin;v-text-anchor:top" o:gfxdata="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" filled="f" stroked="f">
                 <v:textbox>
                   <w:txbxContent>
                     <w:p>
@@ -3761,7 +3522,7 @@
                         <a:effectLst/>
                         <a:extLst>
                           <a:ext uri="{C572A759-6A51-4108-AA02-DFA0A04FC94B}">
-                            <ma14:wrappingTextBoxFlag xmlns:ma14="http://schemas.microsoft.com/office/mac/drawingml/2011/main"/>
+                            <ma14:wrappingTextBoxFlag xmlns:ma14="http://schemas.microsoft.com/office/mac/drawingml/2011/main" xmlns:w="http://schemas.openxmlformats.org/wordprocessingml/2006/main" xmlns:w10="urn:schemas-microsoft-com:office:word" xmlns:v="urn:schemas-microsoft-com:vml" xmlns:o="urn:schemas-microsoft-com:office:office" xmlns:mv="urn:schemas-microsoft-com:mac:vml" xmlns:mo="http://schemas.microsoft.com/office/mac/office/2008/main" xmlns=""/>
                           </a:ext>
                         </a:extLst>
                       </wps:spPr>
@@ -3811,7 +3572,7 @@
           </mc:Choice>
           <mc:Fallback>
             <w:pict>
-              <v:shape id="Text Box 17" o:spid="_x0000_s1032" type="#_x0000_t202" style="position:absolute;margin-left:27pt;margin-top:-35.95pt;width:99pt;height:27pt;z-index:251677696;visibility:visible;mso-wrap-style:square;mso-wrap-distance-left:9pt;mso-wrap-distance-top:0;mso-wrap-distance-right:9pt;mso-wrap-distance-bottom:0;mso-position-horizontal:absolute;mso-position-horizontal-relative:text;mso-position-vertical:absolute;mso-position-vertical-relative:text;v-text-anchor:top" o:gfxdata="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" filled="f" stroked="f">
+              <v:shape id="Text Box 17" o:spid="_x0000_s1031" type="#_x0000_t202" style="position:absolute;margin-left:27pt;margin-top:-36pt;width:99pt;height:27pt;z-index:251677696;visibility:visible;mso-wrap-style:square;mso-wrap-distance-left:9pt;mso-wrap-distance-top:0;mso-wrap-distance-right:9pt;mso-wrap-distance-bottom:0;mso-position-horizontal:absolute;mso-position-horizontal-relative:text;mso-position-vertical:absolute;mso-position-vertical-relative:text;v-text-anchor:top" o:gfxdata="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" filled="f" stroked="f">
                 <v:textbox>
                   <w:txbxContent>
                     <w:p>
@@ -5302,7 +5063,7 @@
       </w:pPr>
     </w:pPrDefault>
   </w:docDefaults>
-  <w:latentStyles w:defLockedState="0" w:defUIPriority="99" w:defSemiHidden="1" w:defUnhideWhenUsed="1" w:defQFormat="0" w:count="276">
+  <w:latentStyles w:defLockedState="0" w:defUIPriority="99" w:defSemiHidden="1" w:defUnhideWhenUsed="1" w:defQFormat="0" w:count="267">
     <w:lsdException w:name="Normal" w:semiHidden="0" w:uiPriority="0" w:unhideWhenUsed="0" w:qFormat="1"/>
     <w:lsdException w:name="heading 1" w:semiHidden="0" w:uiPriority="9" w:unhideWhenUsed="0" w:qFormat="1"/>
     <w:lsdException w:name="heading 2" w:uiPriority="9" w:qFormat="1"/>
@@ -5652,7 +5413,7 @@
 </file>
 
 <file path=word/stylesWithEffects.xml><?xml version="1.0" encoding="utf-8"?>
-<w:styles xmlns:wpc="http://schemas.microsoft.com/office/word/2010/wordprocessingCanvas" xmlns:mo="http://schemas.microsoft.com/office/mac/office/2008/main" xmlns:mc="http://schemas.openxmlformats.org/markup-compatibility/2006" xmlns:mv="urn:schemas-microsoft-com:mac:vml" xmlns:o="urn:schemas-microsoft-com:office:office" xmlns:r="http://schemas.openxmlformats.org/officeDocument/2006/relationships" xmlns:m="http://schemas.openxmlformats.org/officeDocument/2006/math" xmlns:v="urn:schemas-microsoft-com:vml" xmlns:wp14="http://schemas.microsoft.com/office/word/2010/wordprocessingDrawing" xmlns:wp="http://schemas.openxmlformats.org/drawingml/2006/wordprocessingDrawing" xmlns:w10="urn:schemas-microsoft-com:office:word" xmlns:w="http://schemas.openxmlformats.org/wordprocessingml/2006/main" xmlns:w14="http://schemas.microsoft.com/office/word/2010/wordml" xmlns:wpg="http://schemas.microsoft.com/office/word/2010/wordprocessingGroup" xmlns:wpi="http://schemas.microsoft.com/office/word/2010/wordprocessingInk" xmlns:wne="http://schemas.microsoft.com/office/word/2006/wordml" xmlns:wps="http://schemas.microsoft.com/office/word/2010/wordprocessingShape" mc:Ignorable="w14 wp14">
+<w:styles xmlns:wpc="http://schemas.microsoft.com/office/word/2010/wordprocessingCanvas" xmlns:mc="http://schemas.openxmlformats.org/markup-compatibility/2006" xmlns:o="urn:schemas-microsoft-com:office:office" xmlns:r="http://schemas.openxmlformats.org/officeDocument/2006/relationships" xmlns:m="http://schemas.openxmlformats.org/officeDocument/2006/math" xmlns:v="urn:schemas-microsoft-com:vml" xmlns:wp14="http://schemas.microsoft.com/office/word/2010/wordprocessingDrawing" xmlns:wp="http://schemas.openxmlformats.org/drawingml/2006/wordprocessingDrawing" xmlns:w10="urn:schemas-microsoft-com:office:word" xmlns:w="http://schemas.openxmlformats.org/wordprocessingml/2006/main" xmlns:w14="http://schemas.microsoft.com/office/word/2010/wordml" xmlns:wpg="http://schemas.microsoft.com/office/word/2010/wordprocessingGroup" xmlns:wpi="http://schemas.microsoft.com/office/word/2010/wordprocessingInk" xmlns:wne="http://schemas.microsoft.com/office/word/2006/wordml" xmlns:wps="http://schemas.microsoft.com/office/word/2010/wordprocessingShape" mc:Ignorable="w14 wp14">
   <w:docDefaults>
     <w:rPrDefault>
       <w:rPr>
@@ -5666,7 +5427,7 @@
       </w:pPr>
     </w:pPrDefault>
   </w:docDefaults>
-  <w:latentStyles w:defLockedState="0" w:defUIPriority="99" w:defSemiHidden="1" w:defUnhideWhenUsed="1" w:defQFormat="0" w:count="276">
+  <w:latentStyles w:defLockedState="0" w:defUIPriority="99" w:defSemiHidden="1" w:defUnhideWhenUsed="1" w:defQFormat="0" w:count="267">
     <w:lsdException w:name="Normal" w:semiHidden="0" w:uiPriority="0" w:unhideWhenUsed="0" w:qFormat="1"/>
     <w:lsdException w:name="heading 1" w:semiHidden="0" w:uiPriority="9" w:unhideWhenUsed="0" w:qFormat="1"/>
     <w:lsdException w:name="heading 2" w:uiPriority="9" w:qFormat="1"/>
@@ -6305,7 +6066,7 @@
 </file>
 
 <file path=customXml/itemProps1.xml><?xml version="1.0" encoding="utf-8"?>
-<ds:datastoreItem xmlns:ds="http://schemas.openxmlformats.org/officeDocument/2006/customXml" ds:itemID="{2629D0B0-455E-AE41-BA37-F335C4B3F205}">
+<ds:datastoreItem xmlns:ds="http://schemas.openxmlformats.org/officeDocument/2006/customXml" ds:itemID="{A2A7D845-9200-4212-93B8-58B10A357EB8}">
   <ds:schemaRefs>
     <ds:schemaRef ds:uri="http://schemas.openxmlformats.org/officeDocument/2006/bibliography"/>
   </ds:schemaRefs>

</xml_diff>

<commit_message>
(Jessica) Integrated Wade's Component sections into spec and made additional edits.
</commit_message>
<xml_diff>
--- a/doc/whoop-txt_specification.docx
+++ b/doc/whoop-txt_specification.docx
@@ -325,7 +325,7 @@
           <w:r>
             <w:fldChar w:fldCharType="separate"/>
           </w:r>
-          <w:hyperlink w:anchor="_Toc306642838" w:history="1">
+          <w:hyperlink w:anchor="_Toc307084128" w:history="1">
             <w:r>
               <w:rPr>
                 <w:rStyle w:val="Hyperlink"/>
@@ -352,7 +352,7 @@
                 <w:noProof/>
                 <w:webHidden/>
               </w:rPr>
-              <w:instrText xml:space="preserve"> PAGEREF _Toc306642838 \h </w:instrText>
+              <w:instrText xml:space="preserve"> PAGEREF _Toc307084128 \h </w:instrText>
             </w:r>
             <w:r>
               <w:rPr>
@@ -372,7 +372,7 @@
                 <w:noProof/>
                 <w:webHidden/>
               </w:rPr>
-              <w:t>1</w:t>
+              <w:t>2</w:t>
             </w:r>
             <w:r>
               <w:rPr>
@@ -396,7 +396,7 @@
               <w:szCs w:val="22"/>
             </w:rPr>
           </w:pPr>
-          <w:hyperlink w:anchor="_Toc306642839" w:history="1">
+          <w:hyperlink w:anchor="_Toc307084129" w:history="1">
             <w:r>
               <w:rPr>
                 <w:rStyle w:val="Hyperlink"/>
@@ -423,7 +423,7 @@
                 <w:noProof/>
                 <w:webHidden/>
               </w:rPr>
-              <w:instrText xml:space="preserve"> PAGEREF _Toc306642839 \h </w:instrText>
+              <w:instrText xml:space="preserve"> PAGEREF _Toc307084129 \h </w:instrText>
             </w:r>
             <w:r>
               <w:rPr>
@@ -443,7 +443,7 @@
                 <w:noProof/>
                 <w:webHidden/>
               </w:rPr>
-              <w:t>1</w:t>
+              <w:t>2</w:t>
             </w:r>
             <w:r>
               <w:rPr>
@@ -467,7 +467,7 @@
               <w:szCs w:val="22"/>
             </w:rPr>
           </w:pPr>
-          <w:hyperlink w:anchor="_Toc306642840" w:history="1">
+          <w:hyperlink w:anchor="_Toc307084130" w:history="1">
             <w:r>
               <w:rPr>
                 <w:rStyle w:val="Hyperlink"/>
@@ -494,7 +494,7 @@
                 <w:noProof/>
                 <w:webHidden/>
               </w:rPr>
-              <w:instrText xml:space="preserve"> PAGEREF _Toc306642840 \h </w:instrText>
+              <w:instrText xml:space="preserve"> PAGEREF _Toc307084130 \h </w:instrText>
             </w:r>
             <w:r>
               <w:rPr>
@@ -538,7 +538,7 @@
               <w:szCs w:val="22"/>
             </w:rPr>
           </w:pPr>
-          <w:hyperlink w:anchor="_Toc306642841" w:history="1">
+          <w:hyperlink w:anchor="_Toc307084131" w:history="1">
             <w:r>
               <w:rPr>
                 <w:rStyle w:val="Hyperlink"/>
@@ -565,7 +565,7 @@
                 <w:noProof/>
                 <w:webHidden/>
               </w:rPr>
-              <w:instrText xml:space="preserve"> PAGEREF _Toc306642841 \h </w:instrText>
+              <w:instrText xml:space="preserve"> PAGEREF _Toc307084131 \h </w:instrText>
             </w:r>
             <w:r>
               <w:rPr>
@@ -609,13 +609,13 @@
               <w:szCs w:val="22"/>
             </w:rPr>
           </w:pPr>
-          <w:hyperlink w:anchor="_Toc306642842" w:history="1">
+          <w:hyperlink w:anchor="_Toc307084132" w:history="1">
             <w:r>
               <w:rPr>
                 <w:rStyle w:val="Hyperlink"/>
                 <w:noProof/>
               </w:rPr>
-              <w:t>1.4 Reference Material</w:t>
+              <w:t>1.4 Definition and Acronyms</w:t>
             </w:r>
             <w:r>
               <w:rPr>
@@ -636,7 +636,78 @@
                 <w:noProof/>
                 <w:webHidden/>
               </w:rPr>
-              <w:instrText xml:space="preserve"> PAGEREF _Toc306642842 \h </w:instrText>
+              <w:instrText xml:space="preserve"> PAGEREF _Toc307084132 \h </w:instrText>
+            </w:r>
+            <w:r>
+              <w:rPr>
+                <w:noProof/>
+                <w:webHidden/>
+              </w:rPr>
+            </w:r>
+            <w:r>
+              <w:rPr>
+                <w:noProof/>
+                <w:webHidden/>
+              </w:rPr>
+              <w:fldChar w:fldCharType="separate"/>
+            </w:r>
+            <w:r>
+              <w:rPr>
+                <w:noProof/>
+                <w:webHidden/>
+              </w:rPr>
+              <w:t>2</w:t>
+            </w:r>
+            <w:r>
+              <w:rPr>
+                <w:noProof/>
+                <w:webHidden/>
+              </w:rPr>
+              <w:fldChar w:fldCharType="end"/>
+            </w:r>
+          </w:hyperlink>
+        </w:p>
+        <w:p>
+          <w:pPr>
+            <w:pStyle w:val="TOC1"/>
+            <w:tabs>
+              <w:tab w:val="right" w:leader="dot" w:pos="9350"/>
+            </w:tabs>
+            <w:rPr>
+              <w:rFonts w:asciiTheme="minorHAnsi" w:eastAsiaTheme="minorEastAsia" w:hAnsiTheme="minorHAnsi" w:cstheme="minorBidi"/>
+              <w:noProof/>
+              <w:sz w:val="22"/>
+              <w:szCs w:val="22"/>
+            </w:rPr>
+          </w:pPr>
+          <w:hyperlink w:anchor="_Toc307084133" w:history="1">
+            <w:r>
+              <w:rPr>
+                <w:rStyle w:val="Hyperlink"/>
+                <w:noProof/>
+              </w:rPr>
+              <w:t>2. System Overview</w:t>
+            </w:r>
+            <w:r>
+              <w:rPr>
+                <w:noProof/>
+                <w:webHidden/>
+              </w:rPr>
+              <w:tab/>
+            </w:r>
+            <w:r>
+              <w:rPr>
+                <w:noProof/>
+                <w:webHidden/>
+              </w:rPr>
+              <w:fldChar w:fldCharType="begin"/>
+            </w:r>
+            <w:r>
+              <w:rPr>
+                <w:noProof/>
+                <w:webHidden/>
+              </w:rPr>
+              <w:instrText xml:space="preserve"> PAGEREF _Toc307084133 \h </w:instrText>
             </w:r>
             <w:r>
               <w:rPr>
@@ -680,13 +751,13 @@
               <w:szCs w:val="22"/>
             </w:rPr>
           </w:pPr>
-          <w:hyperlink w:anchor="_Toc306642843" w:history="1">
+          <w:hyperlink w:anchor="_Toc307084134" w:history="1">
             <w:r>
               <w:rPr>
                 <w:rStyle w:val="Hyperlink"/>
                 <w:noProof/>
               </w:rPr>
-              <w:t>1.5 Definition and Acronyms</w:t>
+              <w:t>2.1 System Evolution Description</w:t>
             </w:r>
             <w:r>
               <w:rPr>
@@ -707,7 +778,7 @@
                 <w:noProof/>
                 <w:webHidden/>
               </w:rPr>
-              <w:instrText xml:space="preserve"> PAGEREF _Toc306642843 \h </w:instrText>
+              <w:instrText xml:space="preserve"> PAGEREF _Toc307084134 \h </w:instrText>
             </w:r>
             <w:r>
               <w:rPr>
@@ -751,13 +822,13 @@
               <w:szCs w:val="22"/>
             </w:rPr>
           </w:pPr>
-          <w:hyperlink w:anchor="_Toc306642844" w:history="1">
+          <w:hyperlink w:anchor="_Toc307084135" w:history="1">
             <w:r>
               <w:rPr>
                 <w:rStyle w:val="Hyperlink"/>
                 <w:noProof/>
               </w:rPr>
-              <w:t>2. System Overview</w:t>
+              <w:t>3. System Architecture</w:t>
             </w:r>
             <w:r>
               <w:rPr>
@@ -778,7 +849,7 @@
                 <w:noProof/>
                 <w:webHidden/>
               </w:rPr>
-              <w:instrText xml:space="preserve"> PAGEREF _Toc306642844 \h </w:instrText>
+              <w:instrText xml:space="preserve"> PAGEREF _Toc307084135 \h </w:instrText>
             </w:r>
             <w:r>
               <w:rPr>
@@ -798,7 +869,7 @@
                 <w:noProof/>
                 <w:webHidden/>
               </w:rPr>
-              <w:t>2</w:t>
+              <w:t>3</w:t>
             </w:r>
             <w:r>
               <w:rPr>
@@ -822,13 +893,13 @@
               <w:szCs w:val="22"/>
             </w:rPr>
           </w:pPr>
-          <w:hyperlink w:anchor="_Toc306642845" w:history="1">
+          <w:hyperlink w:anchor="_Toc307084136" w:history="1">
             <w:r>
               <w:rPr>
                 <w:rStyle w:val="Hyperlink"/>
                 <w:noProof/>
               </w:rPr>
-              <w:t>2.1 System Evolution Description</w:t>
+              <w:t>3.1 Architectural Design</w:t>
             </w:r>
             <w:r>
               <w:rPr>
@@ -849,7 +920,7 @@
                 <w:noProof/>
                 <w:webHidden/>
               </w:rPr>
-              <w:instrText xml:space="preserve"> PAGEREF _Toc306642845 \h </w:instrText>
+              <w:instrText xml:space="preserve"> PAGEREF _Toc307084136 \h </w:instrText>
             </w:r>
             <w:r>
               <w:rPr>
@@ -869,7 +940,149 @@
                 <w:noProof/>
                 <w:webHidden/>
               </w:rPr>
-              <w:t>2</w:t>
+              <w:t>3</w:t>
+            </w:r>
+            <w:r>
+              <w:rPr>
+                <w:noProof/>
+                <w:webHidden/>
+              </w:rPr>
+              <w:fldChar w:fldCharType="end"/>
+            </w:r>
+          </w:hyperlink>
+        </w:p>
+        <w:p>
+          <w:pPr>
+            <w:pStyle w:val="TOC2"/>
+            <w:tabs>
+              <w:tab w:val="right" w:leader="dot" w:pos="9350"/>
+            </w:tabs>
+            <w:rPr>
+              <w:rFonts w:asciiTheme="minorHAnsi" w:eastAsiaTheme="minorEastAsia" w:hAnsiTheme="minorHAnsi" w:cstheme="minorBidi"/>
+              <w:noProof/>
+              <w:sz w:val="22"/>
+              <w:szCs w:val="22"/>
+            </w:rPr>
+          </w:pPr>
+          <w:hyperlink w:anchor="_Toc307084137" w:history="1">
+            <w:r>
+              <w:rPr>
+                <w:rStyle w:val="Hyperlink"/>
+                <w:noProof/>
+              </w:rPr>
+              <w:t>3.2 Decomposition Description</w:t>
+            </w:r>
+            <w:r>
+              <w:rPr>
+                <w:noProof/>
+                <w:webHidden/>
+              </w:rPr>
+              <w:tab/>
+            </w:r>
+            <w:r>
+              <w:rPr>
+                <w:noProof/>
+                <w:webHidden/>
+              </w:rPr>
+              <w:fldChar w:fldCharType="begin"/>
+            </w:r>
+            <w:r>
+              <w:rPr>
+                <w:noProof/>
+                <w:webHidden/>
+              </w:rPr>
+              <w:instrText xml:space="preserve"> PAGEREF _Toc307084137 \h </w:instrText>
+            </w:r>
+            <w:r>
+              <w:rPr>
+                <w:noProof/>
+                <w:webHidden/>
+              </w:rPr>
+            </w:r>
+            <w:r>
+              <w:rPr>
+                <w:noProof/>
+                <w:webHidden/>
+              </w:rPr>
+              <w:fldChar w:fldCharType="separate"/>
+            </w:r>
+            <w:r>
+              <w:rPr>
+                <w:noProof/>
+                <w:webHidden/>
+              </w:rPr>
+              <w:t>3</w:t>
+            </w:r>
+            <w:r>
+              <w:rPr>
+                <w:noProof/>
+                <w:webHidden/>
+              </w:rPr>
+              <w:fldChar w:fldCharType="end"/>
+            </w:r>
+          </w:hyperlink>
+        </w:p>
+        <w:p>
+          <w:pPr>
+            <w:pStyle w:val="TOC2"/>
+            <w:tabs>
+              <w:tab w:val="right" w:leader="dot" w:pos="9350"/>
+            </w:tabs>
+            <w:rPr>
+              <w:rFonts w:asciiTheme="minorHAnsi" w:eastAsiaTheme="minorEastAsia" w:hAnsiTheme="minorHAnsi" w:cstheme="minorBidi"/>
+              <w:noProof/>
+              <w:sz w:val="22"/>
+              <w:szCs w:val="22"/>
+            </w:rPr>
+          </w:pPr>
+          <w:hyperlink w:anchor="_Toc307084138" w:history="1">
+            <w:r>
+              <w:rPr>
+                <w:rStyle w:val="Hyperlink"/>
+                <w:noProof/>
+              </w:rPr>
+              <w:t>3.3 Design Rationale</w:t>
+            </w:r>
+            <w:r>
+              <w:rPr>
+                <w:noProof/>
+                <w:webHidden/>
+              </w:rPr>
+              <w:tab/>
+            </w:r>
+            <w:r>
+              <w:rPr>
+                <w:noProof/>
+                <w:webHidden/>
+              </w:rPr>
+              <w:fldChar w:fldCharType="begin"/>
+            </w:r>
+            <w:r>
+              <w:rPr>
+                <w:noProof/>
+                <w:webHidden/>
+              </w:rPr>
+              <w:instrText xml:space="preserve"> PAGEREF _Toc307084138 \h </w:instrText>
+            </w:r>
+            <w:r>
+              <w:rPr>
+                <w:noProof/>
+                <w:webHidden/>
+              </w:rPr>
+            </w:r>
+            <w:r>
+              <w:rPr>
+                <w:noProof/>
+                <w:webHidden/>
+              </w:rPr>
+              <w:fldChar w:fldCharType="separate"/>
+            </w:r>
+            <w:r>
+              <w:rPr>
+                <w:noProof/>
+                <w:webHidden/>
+              </w:rPr>
+              <w:t>3</w:t>
             </w:r>
             <w:r>
               <w:rPr>
@@ -893,13 +1106,13 @@
               <w:szCs w:val="22"/>
             </w:rPr>
           </w:pPr>
-          <w:hyperlink w:anchor="_Toc306642846" w:history="1">
+          <w:hyperlink w:anchor="_Toc307084139" w:history="1">
             <w:r>
               <w:rPr>
                 <w:rStyle w:val="Hyperlink"/>
                 <w:noProof/>
               </w:rPr>
-              <w:t>3. System Architecture</w:t>
+              <w:t>4. Data Design</w:t>
             </w:r>
             <w:r>
               <w:rPr>
@@ -920,7 +1133,7 @@
                 <w:noProof/>
                 <w:webHidden/>
               </w:rPr>
-              <w:instrText xml:space="preserve"> PAGEREF _Toc306642846 \h </w:instrText>
+              <w:instrText xml:space="preserve"> PAGEREF _Toc307084139 \h </w:instrText>
             </w:r>
             <w:r>
               <w:rPr>
@@ -940,7 +1153,7 @@
                 <w:noProof/>
                 <w:webHidden/>
               </w:rPr>
-              <w:t>2</w:t>
+              <w:t>3</w:t>
             </w:r>
             <w:r>
               <w:rPr>
@@ -964,13 +1177,13 @@
               <w:szCs w:val="22"/>
             </w:rPr>
           </w:pPr>
-          <w:hyperlink w:anchor="_Toc306642847" w:history="1">
+          <w:hyperlink w:anchor="_Toc307084140" w:history="1">
             <w:r>
               <w:rPr>
                 <w:rStyle w:val="Hyperlink"/>
                 <w:noProof/>
               </w:rPr>
-              <w:t>3.1 Architectural Design</w:t>
+              <w:t>4.1 Data Description</w:t>
             </w:r>
             <w:r>
               <w:rPr>
@@ -991,7 +1204,7 @@
                 <w:noProof/>
                 <w:webHidden/>
               </w:rPr>
-              <w:instrText xml:space="preserve"> PAGEREF _Toc306642847 \h </w:instrText>
+              <w:instrText xml:space="preserve"> PAGEREF _Toc307084140 \h </w:instrText>
             </w:r>
             <w:r>
               <w:rPr>
@@ -1011,7 +1224,7 @@
                 <w:noProof/>
                 <w:webHidden/>
               </w:rPr>
-              <w:t>2</w:t>
+              <w:t>3</w:t>
             </w:r>
             <w:r>
               <w:rPr>
@@ -1035,13 +1248,13 @@
               <w:szCs w:val="22"/>
             </w:rPr>
           </w:pPr>
-          <w:hyperlink w:anchor="_Toc306642848" w:history="1">
+          <w:hyperlink w:anchor="_Toc307084141" w:history="1">
             <w:r>
               <w:rPr>
                 <w:rStyle w:val="Hyperlink"/>
                 <w:noProof/>
               </w:rPr>
-              <w:t>3.2 Decomposition Description</w:t>
+              <w:t>4.2 Data Dictionary</w:t>
             </w:r>
             <w:r>
               <w:rPr>
@@ -1062,7 +1275,7 @@
                 <w:noProof/>
                 <w:webHidden/>
               </w:rPr>
-              <w:instrText xml:space="preserve"> PAGEREF _Toc306642848 \h </w:instrText>
+              <w:instrText xml:space="preserve"> PAGEREF _Toc307084141 \h </w:instrText>
             </w:r>
             <w:r>
               <w:rPr>
@@ -1082,7 +1295,78 @@
                 <w:noProof/>
                 <w:webHidden/>
               </w:rPr>
-              <w:t>2</w:t>
+              <w:t>3</w:t>
+            </w:r>
+            <w:r>
+              <w:rPr>
+                <w:noProof/>
+                <w:webHidden/>
+              </w:rPr>
+              <w:fldChar w:fldCharType="end"/>
+            </w:r>
+          </w:hyperlink>
+        </w:p>
+        <w:p>
+          <w:pPr>
+            <w:pStyle w:val="TOC1"/>
+            <w:tabs>
+              <w:tab w:val="right" w:leader="dot" w:pos="9350"/>
+            </w:tabs>
+            <w:rPr>
+              <w:rFonts w:asciiTheme="minorHAnsi" w:eastAsiaTheme="minorEastAsia" w:hAnsiTheme="minorHAnsi" w:cstheme="minorBidi"/>
+              <w:noProof/>
+              <w:sz w:val="22"/>
+              <w:szCs w:val="22"/>
+            </w:rPr>
+          </w:pPr>
+          <w:hyperlink w:anchor="_Toc307084142" w:history="1">
+            <w:r>
+              <w:rPr>
+                <w:rStyle w:val="Hyperlink"/>
+                <w:noProof/>
+              </w:rPr>
+              <w:t>5. Component Design</w:t>
+            </w:r>
+            <w:r>
+              <w:rPr>
+                <w:noProof/>
+                <w:webHidden/>
+              </w:rPr>
+              <w:tab/>
+            </w:r>
+            <w:r>
+              <w:rPr>
+                <w:noProof/>
+                <w:webHidden/>
+              </w:rPr>
+              <w:fldChar w:fldCharType="begin"/>
+            </w:r>
+            <w:r>
+              <w:rPr>
+                <w:noProof/>
+                <w:webHidden/>
+              </w:rPr>
+              <w:instrText xml:space="preserve"> PAGEREF _Toc307084142 \h </w:instrText>
+            </w:r>
+            <w:r>
+              <w:rPr>
+                <w:noProof/>
+                <w:webHidden/>
+              </w:rPr>
+            </w:r>
+            <w:r>
+              <w:rPr>
+                <w:noProof/>
+                <w:webHidden/>
+              </w:rPr>
+              <w:fldChar w:fldCharType="separate"/>
+            </w:r>
+            <w:r>
+              <w:rPr>
+                <w:noProof/>
+                <w:webHidden/>
+              </w:rPr>
+              <w:t>3</w:t>
             </w:r>
             <w:r>
               <w:rPr>
@@ -1106,13 +1390,13 @@
               <w:szCs w:val="22"/>
             </w:rPr>
           </w:pPr>
-          <w:hyperlink w:anchor="_Toc306642849" w:history="1">
+          <w:hyperlink w:anchor="_Toc307084143" w:history="1">
             <w:r>
               <w:rPr>
                 <w:rStyle w:val="Hyperlink"/>
                 <w:noProof/>
               </w:rPr>
-              <w:t>3.3 Design Rationale</w:t>
+              <w:t>5.1 Html Component</w:t>
             </w:r>
             <w:r>
               <w:rPr>
@@ -1133,78 +1417,7 @@
                 <w:noProof/>
                 <w:webHidden/>
               </w:rPr>
-              <w:instrText xml:space="preserve"> PAGEREF _Toc306642849 \h </w:instrText>
-            </w:r>
-            <w:r>
-              <w:rPr>
-                <w:noProof/>
-                <w:webHidden/>
-              </w:rPr>
-            </w:r>
-            <w:r>
-              <w:rPr>
-                <w:noProof/>
-                <w:webHidden/>
-              </w:rPr>
-              <w:fldChar w:fldCharType="separate"/>
-            </w:r>
-            <w:r>
-              <w:rPr>
-                <w:noProof/>
-                <w:webHidden/>
-              </w:rPr>
-              <w:t>2</w:t>
-            </w:r>
-            <w:r>
-              <w:rPr>
-                <w:noProof/>
-                <w:webHidden/>
-              </w:rPr>
-              <w:fldChar w:fldCharType="end"/>
-            </w:r>
-          </w:hyperlink>
-        </w:p>
-        <w:p>
-          <w:pPr>
-            <w:pStyle w:val="TOC1"/>
-            <w:tabs>
-              <w:tab w:val="right" w:leader="dot" w:pos="9350"/>
-            </w:tabs>
-            <w:rPr>
-              <w:rFonts w:asciiTheme="minorHAnsi" w:eastAsiaTheme="minorEastAsia" w:hAnsiTheme="minorHAnsi" w:cstheme="minorBidi"/>
-              <w:noProof/>
-              <w:sz w:val="22"/>
-              <w:szCs w:val="22"/>
-            </w:rPr>
-          </w:pPr>
-          <w:hyperlink w:anchor="_Toc306642850" w:history="1">
-            <w:r>
-              <w:rPr>
-                <w:rStyle w:val="Hyperlink"/>
-                <w:noProof/>
-              </w:rPr>
-              <w:t>4. Data Design</w:t>
-            </w:r>
-            <w:r>
-              <w:rPr>
-                <w:noProof/>
-                <w:webHidden/>
-              </w:rPr>
-              <w:tab/>
-            </w:r>
-            <w:r>
-              <w:rPr>
-                <w:noProof/>
-                <w:webHidden/>
-              </w:rPr>
-              <w:fldChar w:fldCharType="begin"/>
-            </w:r>
-            <w:r>
-              <w:rPr>
-                <w:noProof/>
-                <w:webHidden/>
-              </w:rPr>
-              <w:instrText xml:space="preserve"> PAGEREF _Toc306642850 \h </w:instrText>
+              <w:instrText xml:space="preserve"> PAGEREF _Toc307084143 \h </w:instrText>
             </w:r>
             <w:r>
               <w:rPr>
@@ -1248,63 +1461,108 @@
               <w:szCs w:val="22"/>
             </w:rPr>
           </w:pPr>
-          <w:hyperlink w:anchor="_Toc306642851" w:history="1">
-            <w:r>
-              <w:rPr>
-                <w:rStyle w:val="Hyperlink"/>
-                <w:noProof/>
-              </w:rPr>
-              <w:t>4.1 Data Description</w:t>
-            </w:r>
-            <w:r>
-              <w:rPr>
-                <w:noProof/>
-                <w:webHidden/>
-              </w:rPr>
-              <w:tab/>
-            </w:r>
-            <w:r>
-              <w:rPr>
-                <w:noProof/>
-                <w:webHidden/>
-              </w:rPr>
-              <w:fldChar w:fldCharType="begin"/>
-            </w:r>
-            <w:r>
-              <w:rPr>
-                <w:noProof/>
-                <w:webHidden/>
-              </w:rPr>
-              <w:instrText xml:space="preserve"> PAGEREF _Toc306642851 \h </w:instrText>
-            </w:r>
-            <w:r>
-              <w:rPr>
-                <w:noProof/>
-                <w:webHidden/>
-              </w:rPr>
-            </w:r>
-            <w:r>
-              <w:rPr>
-                <w:noProof/>
-                <w:webHidden/>
-              </w:rPr>
-              <w:fldChar w:fldCharType="separate"/>
-            </w:r>
-            <w:r>
-              <w:rPr>
-                <w:noProof/>
-                <w:webHidden/>
-              </w:rPr>
-              <w:t>3</w:t>
-            </w:r>
-            <w:r>
-              <w:rPr>
-                <w:noProof/>
-                <w:webHidden/>
-              </w:rPr>
-              <w:fldChar w:fldCharType="end"/>
-            </w:r>
-          </w:hyperlink>
+          <w:r>
+            <w:rPr>
+              <w:rStyle w:val="Hyperlink"/>
+              <w:noProof/>
+            </w:rPr>
+            <w:fldChar w:fldCharType="begin"/>
+          </w:r>
+          <w:r>
+            <w:rPr>
+              <w:rStyle w:val="Hyperlink"/>
+              <w:noProof/>
+            </w:rPr>
+            <w:instrText xml:space="preserve"> </w:instrText>
+          </w:r>
+          <w:r>
+            <w:rPr>
+              <w:noProof/>
+            </w:rPr>
+            <w:instrText>HYPERLINK \l "_Toc307084144"</w:instrText>
+          </w:r>
+          <w:r>
+            <w:rPr>
+              <w:rStyle w:val="Hyperlink"/>
+              <w:noProof/>
+            </w:rPr>
+            <w:instrText xml:space="preserve"> </w:instrText>
+          </w:r>
+          <w:r>
+            <w:rPr>
+              <w:rStyle w:val="Hyperlink"/>
+              <w:noProof/>
+            </w:rPr>
+          </w:r>
+          <w:r>
+            <w:rPr>
+              <w:rStyle w:val="Hyperlink"/>
+              <w:noProof/>
+            </w:rPr>
+            <w:fldChar w:fldCharType="separate"/>
+          </w:r>
+          <w:r>
+            <w:rPr>
+              <w:rStyle w:val="Hyperlink"/>
+              <w:noProof/>
+            </w:rPr>
+            <w:t>5.2 JavaScript MWF Component</w:t>
+          </w:r>
+          <w:r>
+            <w:rPr>
+              <w:noProof/>
+              <w:webHidden/>
+            </w:rPr>
+            <w:tab/>
+          </w:r>
+          <w:r>
+            <w:rPr>
+              <w:noProof/>
+              <w:webHidden/>
+            </w:rPr>
+            <w:fldChar w:fldCharType="begin"/>
+          </w:r>
+          <w:r>
+            <w:rPr>
+              <w:noProof/>
+              <w:webHidden/>
+            </w:rPr>
+            <w:instrText xml:space="preserve"> PAGEREF _Toc307084144 \h </w:instrText>
+          </w:r>
+          <w:r>
+            <w:rPr>
+              <w:noProof/>
+              <w:webHidden/>
+            </w:rPr>
+          </w:r>
+          <w:r>
+            <w:rPr>
+              <w:noProof/>
+              <w:webHidden/>
+            </w:rPr>
+            <w:fldChar w:fldCharType="separate"/>
+          </w:r>
+          <w:r>
+            <w:rPr>
+              <w:noProof/>
+              <w:webHidden/>
+            </w:rPr>
+            <w:t>3</w:t>
+          </w:r>
+          <w:r>
+            <w:rPr>
+              <w:noProof/>
+              <w:webHidden/>
+            </w:rPr>
+            <w:fldChar w:fldCharType="end"/>
+          </w:r>
+          <w:r>
+            <w:rPr>
+              <w:rStyle w:val="Hyperlink"/>
+              <w:noProof/>
+            </w:rPr>
+            <w:fldChar w:fldCharType="end"/>
+          </w:r>
         </w:p>
         <w:p>
           <w:pPr>
@@ -1319,63 +1577,340 @@
               <w:szCs w:val="22"/>
             </w:rPr>
           </w:pPr>
-          <w:hyperlink w:anchor="_Toc306642852" w:history="1">
-            <w:r>
-              <w:rPr>
-                <w:rStyle w:val="Hyperlink"/>
-                <w:noProof/>
-              </w:rPr>
-              <w:t>4.2 Data Dictionary</w:t>
-            </w:r>
-            <w:r>
-              <w:rPr>
-                <w:noProof/>
-                <w:webHidden/>
-              </w:rPr>
-              <w:tab/>
-            </w:r>
-            <w:r>
-              <w:rPr>
-                <w:noProof/>
-                <w:webHidden/>
-              </w:rPr>
-              <w:fldChar w:fldCharType="begin"/>
-            </w:r>
-            <w:r>
-              <w:rPr>
-                <w:noProof/>
-                <w:webHidden/>
-              </w:rPr>
-              <w:instrText xml:space="preserve"> PAGEREF _Toc306642852 \h </w:instrText>
-            </w:r>
-            <w:r>
-              <w:rPr>
-                <w:noProof/>
-                <w:webHidden/>
-              </w:rPr>
-            </w:r>
-            <w:r>
-              <w:rPr>
-                <w:noProof/>
-                <w:webHidden/>
-              </w:rPr>
-              <w:fldChar w:fldCharType="separate"/>
-            </w:r>
-            <w:r>
-              <w:rPr>
-                <w:noProof/>
-                <w:webHidden/>
-              </w:rPr>
-              <w:t>3</w:t>
-            </w:r>
-            <w:r>
-              <w:rPr>
-                <w:noProof/>
-                <w:webHidden/>
-              </w:rPr>
-              <w:fldChar w:fldCharType="end"/>
-            </w:r>
-          </w:hyperlink>
+          <w:r>
+            <w:rPr>
+              <w:rStyle w:val="Hyperlink"/>
+              <w:noProof/>
+            </w:rPr>
+            <w:fldChar w:fldCharType="begin"/>
+          </w:r>
+          <w:r>
+            <w:rPr>
+              <w:rStyle w:val="Hyperlink"/>
+              <w:noProof/>
+            </w:rPr>
+            <w:instrText xml:space="preserve"> </w:instrText>
+          </w:r>
+          <w:r>
+            <w:rPr>
+              <w:noProof/>
+            </w:rPr>
+            <w:instrText>HYPERLINK \l "_Toc307084145"</w:instrText>
+          </w:r>
+          <w:r>
+            <w:rPr>
+              <w:rStyle w:val="Hyperlink"/>
+              <w:noProof/>
+            </w:rPr>
+            <w:instrText xml:space="preserve"> </w:instrText>
+          </w:r>
+          <w:r>
+            <w:rPr>
+              <w:rStyle w:val="Hyperlink"/>
+              <w:noProof/>
+            </w:rPr>
+          </w:r>
+          <w:r>
+            <w:rPr>
+              <w:rStyle w:val="Hyperlink"/>
+              <w:noProof/>
+            </w:rPr>
+            <w:fldChar w:fldCharType="separate"/>
+          </w:r>
+          <w:r>
+            <w:rPr>
+              <w:rStyle w:val="Hyperlink"/>
+              <w:noProof/>
+            </w:rPr>
+            <w:t>5.3 JavaScript Communication Component</w:t>
+          </w:r>
+          <w:r>
+            <w:rPr>
+              <w:noProof/>
+              <w:webHidden/>
+            </w:rPr>
+            <w:tab/>
+          </w:r>
+          <w:r>
+            <w:rPr>
+              <w:noProof/>
+              <w:webHidden/>
+            </w:rPr>
+            <w:fldChar w:fldCharType="begin"/>
+          </w:r>
+          <w:r>
+            <w:rPr>
+              <w:noProof/>
+              <w:webHidden/>
+            </w:rPr>
+            <w:instrText xml:space="preserve"> PAGEREF _Toc307084145 \h </w:instrText>
+          </w:r>
+          <w:r>
+            <w:rPr>
+              <w:noProof/>
+              <w:webHidden/>
+            </w:rPr>
+          </w:r>
+          <w:r>
+            <w:rPr>
+              <w:noProof/>
+              <w:webHidden/>
+            </w:rPr>
+            <w:fldChar w:fldCharType="separate"/>
+          </w:r>
+          <w:r>
+            <w:rPr>
+              <w:noProof/>
+              <w:webHidden/>
+            </w:rPr>
+            <w:t>4</w:t>
+          </w:r>
+          <w:r>
+            <w:rPr>
+              <w:noProof/>
+              <w:webHidden/>
+            </w:rPr>
+            <w:fldChar w:fldCharType="end"/>
+          </w:r>
+          <w:r>
+            <w:rPr>
+              <w:rStyle w:val="Hyperlink"/>
+              <w:noProof/>
+            </w:rPr>
+            <w:fldChar w:fldCharType="end"/>
+          </w:r>
+        </w:p>
+        <w:p>
+          <w:pPr>
+            <w:pStyle w:val="TOC2"/>
+            <w:tabs>
+              <w:tab w:val="right" w:leader="dot" w:pos="9350"/>
+            </w:tabs>
+            <w:rPr>
+              <w:rFonts w:asciiTheme="minorHAnsi" w:eastAsiaTheme="minorEastAsia" w:hAnsiTheme="minorHAnsi" w:cstheme="minorBidi"/>
+              <w:noProof/>
+              <w:sz w:val="22"/>
+              <w:szCs w:val="22"/>
+            </w:rPr>
+          </w:pPr>
+          <w:r>
+            <w:rPr>
+              <w:rStyle w:val="Hyperlink"/>
+              <w:noProof/>
+            </w:rPr>
+            <w:fldChar w:fldCharType="begin"/>
+          </w:r>
+          <w:r>
+            <w:rPr>
+              <w:rStyle w:val="Hyperlink"/>
+              <w:noProof/>
+            </w:rPr>
+            <w:instrText xml:space="preserve"> </w:instrText>
+          </w:r>
+          <w:r>
+            <w:rPr>
+              <w:noProof/>
+            </w:rPr>
+            <w:instrText>HYPERLINK \l "_Toc307084146"</w:instrText>
+          </w:r>
+          <w:r>
+            <w:rPr>
+              <w:rStyle w:val="Hyperlink"/>
+              <w:noProof/>
+            </w:rPr>
+            <w:instrText xml:space="preserve"> </w:instrText>
+          </w:r>
+          <w:r>
+            <w:rPr>
+              <w:rStyle w:val="Hyperlink"/>
+              <w:noProof/>
+            </w:rPr>
+          </w:r>
+          <w:r>
+            <w:rPr>
+              <w:rStyle w:val="Hyperlink"/>
+              <w:noProof/>
+            </w:rPr>
+            <w:fldChar w:fldCharType="separate"/>
+          </w:r>
+          <w:r>
+            <w:rPr>
+              <w:rStyle w:val="Hyperlink"/>
+              <w:noProof/>
+            </w:rPr>
+            <w:t>5.4 PHP Component</w:t>
+          </w:r>
+          <w:r>
+            <w:rPr>
+              <w:noProof/>
+              <w:webHidden/>
+            </w:rPr>
+            <w:tab/>
+          </w:r>
+          <w:r>
+            <w:rPr>
+              <w:noProof/>
+              <w:webHidden/>
+            </w:rPr>
+            <w:fldChar w:fldCharType="begin"/>
+          </w:r>
+          <w:r>
+            <w:rPr>
+              <w:noProof/>
+              <w:webHidden/>
+            </w:rPr>
+            <w:instrText xml:space="preserve"> PAGEREF _Toc307084146 \h </w:instrText>
+          </w:r>
+          <w:r>
+            <w:rPr>
+              <w:noProof/>
+              <w:webHidden/>
+            </w:rPr>
+          </w:r>
+          <w:r>
+            <w:rPr>
+              <w:noProof/>
+              <w:webHidden/>
+            </w:rPr>
+            <w:fldChar w:fldCharType="separate"/>
+          </w:r>
+          <w:r>
+            <w:rPr>
+              <w:noProof/>
+              <w:webHidden/>
+            </w:rPr>
+            <w:t>4</w:t>
+          </w:r>
+          <w:r>
+            <w:rPr>
+              <w:noProof/>
+              <w:webHidden/>
+            </w:rPr>
+            <w:fldChar w:fldCharType="end"/>
+          </w:r>
+          <w:r>
+            <w:rPr>
+              <w:rStyle w:val="Hyperlink"/>
+              <w:noProof/>
+            </w:rPr>
+            <w:fldChar w:fldCharType="end"/>
+          </w:r>
+        </w:p>
+        <w:p>
+          <w:pPr>
+            <w:pStyle w:val="TOC2"/>
+            <w:tabs>
+              <w:tab w:val="right" w:leader="dot" w:pos="9350"/>
+            </w:tabs>
+            <w:rPr>
+              <w:rFonts w:asciiTheme="minorHAnsi" w:eastAsiaTheme="minorEastAsia" w:hAnsiTheme="minorHAnsi" w:cstheme="minorBidi"/>
+              <w:noProof/>
+              <w:sz w:val="22"/>
+              <w:szCs w:val="22"/>
+            </w:rPr>
+          </w:pPr>
+          <w:r>
+            <w:rPr>
+              <w:rStyle w:val="Hyperlink"/>
+              <w:noProof/>
+            </w:rPr>
+            <w:fldChar w:fldCharType="begin"/>
+          </w:r>
+          <w:r>
+            <w:rPr>
+              <w:rStyle w:val="Hyperlink"/>
+              <w:noProof/>
+            </w:rPr>
+            <w:instrText xml:space="preserve"> </w:instrText>
+          </w:r>
+          <w:r>
+            <w:rPr>
+              <w:noProof/>
+            </w:rPr>
+            <w:instrText>HYPERLINK \l "_Toc307084147"</w:instrText>
+          </w:r>
+          <w:r>
+            <w:rPr>
+              <w:rStyle w:val="Hyperlink"/>
+              <w:noProof/>
+            </w:rPr>
+            <w:instrText xml:space="preserve"> </w:instrText>
+          </w:r>
+          <w:r>
+            <w:rPr>
+              <w:rStyle w:val="Hyperlink"/>
+              <w:noProof/>
+            </w:rPr>
+          </w:r>
+          <w:r>
+            <w:rPr>
+              <w:rStyle w:val="Hyperlink"/>
+              <w:noProof/>
+            </w:rPr>
+            <w:fldChar w:fldCharType="separate"/>
+          </w:r>
+          <w:r>
+            <w:rPr>
+              <w:rStyle w:val="Hyperlink"/>
+              <w:noProof/>
+            </w:rPr>
+            <w:t>5.5 Database Component</w:t>
+          </w:r>
+          <w:r>
+            <w:rPr>
+              <w:noProof/>
+              <w:webHidden/>
+            </w:rPr>
+            <w:tab/>
+          </w:r>
+          <w:r>
+            <w:rPr>
+              <w:noProof/>
+              <w:webHidden/>
+            </w:rPr>
+            <w:fldChar w:fldCharType="begin"/>
+          </w:r>
+          <w:r>
+            <w:rPr>
+              <w:noProof/>
+              <w:webHidden/>
+            </w:rPr>
+            <w:instrText xml:space="preserve"> PAGEREF _Toc307084147 \h </w:instrText>
+          </w:r>
+          <w:r>
+            <w:rPr>
+              <w:noProof/>
+              <w:webHidden/>
+            </w:rPr>
+          </w:r>
+          <w:r>
+            <w:rPr>
+              <w:noProof/>
+              <w:webHidden/>
+            </w:rPr>
+            <w:fldChar w:fldCharType="separate"/>
+          </w:r>
+          <w:r>
+            <w:rPr>
+              <w:noProof/>
+              <w:webHidden/>
+            </w:rPr>
+            <w:t>4</w:t>
+          </w:r>
+          <w:r>
+            <w:rPr>
+              <w:noProof/>
+              <w:webHidden/>
+            </w:rPr>
+            <w:fldChar w:fldCharType="end"/>
+          </w:r>
+          <w:r>
+            <w:rPr>
+              <w:rStyle w:val="Hyperlink"/>
+              <w:noProof/>
+            </w:rPr>
+            <w:fldChar w:fldCharType="end"/>
+          </w:r>
         </w:p>
         <w:p>
           <w:pPr>
@@ -1390,63 +1925,340 @@
               <w:szCs w:val="22"/>
             </w:rPr>
           </w:pPr>
-          <w:hyperlink w:anchor="_Toc306642853" w:history="1">
-            <w:r>
-              <w:rPr>
-                <w:rStyle w:val="Hyperlink"/>
-                <w:noProof/>
-              </w:rPr>
-              <w:t>5. Component Design</w:t>
-            </w:r>
-            <w:r>
-              <w:rPr>
-                <w:noProof/>
-                <w:webHidden/>
-              </w:rPr>
-              <w:tab/>
-            </w:r>
-            <w:r>
-              <w:rPr>
-                <w:noProof/>
-                <w:webHidden/>
-              </w:rPr>
-              <w:fldChar w:fldCharType="begin"/>
-            </w:r>
-            <w:r>
-              <w:rPr>
-                <w:noProof/>
-                <w:webHidden/>
-              </w:rPr>
-              <w:instrText xml:space="preserve"> PAGEREF _Toc306642853 \h </w:instrText>
-            </w:r>
-            <w:r>
-              <w:rPr>
-                <w:noProof/>
-                <w:webHidden/>
-              </w:rPr>
-            </w:r>
-            <w:r>
-              <w:rPr>
-                <w:noProof/>
-                <w:webHidden/>
-              </w:rPr>
-              <w:fldChar w:fldCharType="separate"/>
-            </w:r>
-            <w:r>
-              <w:rPr>
-                <w:noProof/>
-                <w:webHidden/>
-              </w:rPr>
-              <w:t>3</w:t>
-            </w:r>
-            <w:r>
-              <w:rPr>
-                <w:noProof/>
-                <w:webHidden/>
-              </w:rPr>
-              <w:fldChar w:fldCharType="end"/>
-            </w:r>
-          </w:hyperlink>
+          <w:r>
+            <w:rPr>
+              <w:rStyle w:val="Hyperlink"/>
+              <w:noProof/>
+            </w:rPr>
+            <w:fldChar w:fldCharType="begin"/>
+          </w:r>
+          <w:r>
+            <w:rPr>
+              <w:rStyle w:val="Hyperlink"/>
+              <w:noProof/>
+            </w:rPr>
+            <w:instrText xml:space="preserve"> </w:instrText>
+          </w:r>
+          <w:r>
+            <w:rPr>
+              <w:noProof/>
+            </w:rPr>
+            <w:instrText>HYPERLINK \l "_Toc307084148"</w:instrText>
+          </w:r>
+          <w:r>
+            <w:rPr>
+              <w:rStyle w:val="Hyperlink"/>
+              <w:noProof/>
+            </w:rPr>
+            <w:instrText xml:space="preserve"> </w:instrText>
+          </w:r>
+          <w:r>
+            <w:rPr>
+              <w:rStyle w:val="Hyperlink"/>
+              <w:noProof/>
+            </w:rPr>
+          </w:r>
+          <w:r>
+            <w:rPr>
+              <w:rStyle w:val="Hyperlink"/>
+              <w:noProof/>
+            </w:rPr>
+            <w:fldChar w:fldCharType="separate"/>
+          </w:r>
+          <w:r>
+            <w:rPr>
+              <w:rStyle w:val="Hyperlink"/>
+              <w:noProof/>
+            </w:rPr>
+            <w:t>6. Human Interface Design</w:t>
+          </w:r>
+          <w:r>
+            <w:rPr>
+              <w:noProof/>
+              <w:webHidden/>
+            </w:rPr>
+            <w:tab/>
+          </w:r>
+          <w:r>
+            <w:rPr>
+              <w:noProof/>
+              <w:webHidden/>
+            </w:rPr>
+            <w:fldChar w:fldCharType="begin"/>
+          </w:r>
+          <w:r>
+            <w:rPr>
+              <w:noProof/>
+              <w:webHidden/>
+            </w:rPr>
+            <w:instrText xml:space="preserve"> PAGEREF _Toc307084148 \h </w:instrText>
+          </w:r>
+          <w:r>
+            <w:rPr>
+              <w:noProof/>
+              <w:webHidden/>
+            </w:rPr>
+          </w:r>
+          <w:r>
+            <w:rPr>
+              <w:noProof/>
+              <w:webHidden/>
+            </w:rPr>
+            <w:fldChar w:fldCharType="separate"/>
+          </w:r>
+          <w:r>
+            <w:rPr>
+              <w:noProof/>
+              <w:webHidden/>
+            </w:rPr>
+            <w:t>4</w:t>
+          </w:r>
+          <w:r>
+            <w:rPr>
+              <w:noProof/>
+              <w:webHidden/>
+            </w:rPr>
+            <w:fldChar w:fldCharType="end"/>
+          </w:r>
+          <w:r>
+            <w:rPr>
+              <w:rStyle w:val="Hyperlink"/>
+              <w:noProof/>
+            </w:rPr>
+            <w:fldChar w:fldCharType="end"/>
+          </w:r>
+        </w:p>
+        <w:p>
+          <w:pPr>
+            <w:pStyle w:val="TOC2"/>
+            <w:tabs>
+              <w:tab w:val="right" w:leader="dot" w:pos="9350"/>
+            </w:tabs>
+            <w:rPr>
+              <w:rFonts w:asciiTheme="minorHAnsi" w:eastAsiaTheme="minorEastAsia" w:hAnsiTheme="minorHAnsi" w:cstheme="minorBidi"/>
+              <w:noProof/>
+              <w:sz w:val="22"/>
+              <w:szCs w:val="22"/>
+            </w:rPr>
+          </w:pPr>
+          <w:r>
+            <w:rPr>
+              <w:rStyle w:val="Hyperlink"/>
+              <w:noProof/>
+            </w:rPr>
+            <w:fldChar w:fldCharType="begin"/>
+          </w:r>
+          <w:r>
+            <w:rPr>
+              <w:rStyle w:val="Hyperlink"/>
+              <w:noProof/>
+            </w:rPr>
+            <w:instrText xml:space="preserve"> </w:instrText>
+          </w:r>
+          <w:r>
+            <w:rPr>
+              <w:noProof/>
+            </w:rPr>
+            <w:instrText>HYPERLINK \l "_Toc307084149"</w:instrText>
+          </w:r>
+          <w:r>
+            <w:rPr>
+              <w:rStyle w:val="Hyperlink"/>
+              <w:noProof/>
+            </w:rPr>
+            <w:instrText xml:space="preserve"> </w:instrText>
+          </w:r>
+          <w:r>
+            <w:rPr>
+              <w:rStyle w:val="Hyperlink"/>
+              <w:noProof/>
+            </w:rPr>
+          </w:r>
+          <w:r>
+            <w:rPr>
+              <w:rStyle w:val="Hyperlink"/>
+              <w:noProof/>
+            </w:rPr>
+            <w:fldChar w:fldCharType="separate"/>
+          </w:r>
+          <w:r>
+            <w:rPr>
+              <w:rStyle w:val="Hyperlink"/>
+              <w:noProof/>
+            </w:rPr>
+            <w:t>6.1 Overview of User Interface</w:t>
+          </w:r>
+          <w:r>
+            <w:rPr>
+              <w:noProof/>
+              <w:webHidden/>
+            </w:rPr>
+            <w:tab/>
+          </w:r>
+          <w:r>
+            <w:rPr>
+              <w:noProof/>
+              <w:webHidden/>
+            </w:rPr>
+            <w:fldChar w:fldCharType="begin"/>
+          </w:r>
+          <w:r>
+            <w:rPr>
+              <w:noProof/>
+              <w:webHidden/>
+            </w:rPr>
+            <w:instrText xml:space="preserve"> PAGEREF _Toc307084149 \h </w:instrText>
+          </w:r>
+          <w:r>
+            <w:rPr>
+              <w:noProof/>
+              <w:webHidden/>
+            </w:rPr>
+          </w:r>
+          <w:r>
+            <w:rPr>
+              <w:noProof/>
+              <w:webHidden/>
+            </w:rPr>
+            <w:fldChar w:fldCharType="separate"/>
+          </w:r>
+          <w:r>
+            <w:rPr>
+              <w:noProof/>
+              <w:webHidden/>
+            </w:rPr>
+            <w:t>4</w:t>
+          </w:r>
+          <w:r>
+            <w:rPr>
+              <w:noProof/>
+              <w:webHidden/>
+            </w:rPr>
+            <w:fldChar w:fldCharType="end"/>
+          </w:r>
+          <w:r>
+            <w:rPr>
+              <w:rStyle w:val="Hyperlink"/>
+              <w:noProof/>
+            </w:rPr>
+            <w:fldChar w:fldCharType="end"/>
+          </w:r>
+        </w:p>
+        <w:p>
+          <w:pPr>
+            <w:pStyle w:val="TOC2"/>
+            <w:tabs>
+              <w:tab w:val="right" w:leader="dot" w:pos="9350"/>
+            </w:tabs>
+            <w:rPr>
+              <w:rFonts w:asciiTheme="minorHAnsi" w:eastAsiaTheme="minorEastAsia" w:hAnsiTheme="minorHAnsi" w:cstheme="minorBidi"/>
+              <w:noProof/>
+              <w:sz w:val="22"/>
+              <w:szCs w:val="22"/>
+            </w:rPr>
+          </w:pPr>
+          <w:r>
+            <w:rPr>
+              <w:rStyle w:val="Hyperlink"/>
+              <w:noProof/>
+            </w:rPr>
+            <w:fldChar w:fldCharType="begin"/>
+          </w:r>
+          <w:r>
+            <w:rPr>
+              <w:rStyle w:val="Hyperlink"/>
+              <w:noProof/>
+            </w:rPr>
+            <w:instrText xml:space="preserve"> </w:instrText>
+          </w:r>
+          <w:r>
+            <w:rPr>
+              <w:noProof/>
+            </w:rPr>
+            <w:instrText>HYPERLINK \l "_Toc307084150"</w:instrText>
+          </w:r>
+          <w:r>
+            <w:rPr>
+              <w:rStyle w:val="Hyperlink"/>
+              <w:noProof/>
+            </w:rPr>
+            <w:instrText xml:space="preserve"> </w:instrText>
+          </w:r>
+          <w:r>
+            <w:rPr>
+              <w:rStyle w:val="Hyperlink"/>
+              <w:noProof/>
+            </w:rPr>
+          </w:r>
+          <w:r>
+            <w:rPr>
+              <w:rStyle w:val="Hyperlink"/>
+              <w:noProof/>
+            </w:rPr>
+            <w:fldChar w:fldCharType="separate"/>
+          </w:r>
+          <w:r>
+            <w:rPr>
+              <w:rStyle w:val="Hyperlink"/>
+              <w:noProof/>
+            </w:rPr>
+            <w:t>6.2 Screen Images</w:t>
+          </w:r>
+          <w:r>
+            <w:rPr>
+              <w:noProof/>
+              <w:webHidden/>
+            </w:rPr>
+            <w:tab/>
+          </w:r>
+          <w:r>
+            <w:rPr>
+              <w:noProof/>
+              <w:webHidden/>
+            </w:rPr>
+            <w:fldChar w:fldCharType="begin"/>
+          </w:r>
+          <w:r>
+            <w:rPr>
+              <w:noProof/>
+              <w:webHidden/>
+            </w:rPr>
+            <w:instrText xml:space="preserve"> PAGEREF _Toc307084150 \h </w:instrText>
+          </w:r>
+          <w:r>
+            <w:rPr>
+              <w:noProof/>
+              <w:webHidden/>
+            </w:rPr>
+          </w:r>
+          <w:r>
+            <w:rPr>
+              <w:noProof/>
+              <w:webHidden/>
+            </w:rPr>
+            <w:fldChar w:fldCharType="separate"/>
+          </w:r>
+          <w:r>
+            <w:rPr>
+              <w:noProof/>
+              <w:webHidden/>
+            </w:rPr>
+            <w:t>5</w:t>
+          </w:r>
+          <w:r>
+            <w:rPr>
+              <w:noProof/>
+              <w:webHidden/>
+            </w:rPr>
+            <w:fldChar w:fldCharType="end"/>
+          </w:r>
+          <w:r>
+            <w:rPr>
+              <w:rStyle w:val="Hyperlink"/>
+              <w:noProof/>
+            </w:rPr>
+            <w:fldChar w:fldCharType="end"/>
+          </w:r>
         </w:p>
         <w:p>
           <w:pPr>
@@ -1461,418 +2273,108 @@
               <w:szCs w:val="22"/>
             </w:rPr>
           </w:pPr>
-          <w:hyperlink w:anchor="_Toc306642854" w:history="1">
-            <w:r>
-              <w:rPr>
-                <w:rStyle w:val="Hyperlink"/>
-                <w:noProof/>
-              </w:rPr>
-              <w:t>6. Human Interface Design</w:t>
-            </w:r>
-            <w:r>
-              <w:rPr>
-                <w:noProof/>
-                <w:webHidden/>
-              </w:rPr>
-              <w:tab/>
-            </w:r>
-            <w:r>
-              <w:rPr>
-                <w:noProof/>
-                <w:webHidden/>
-              </w:rPr>
-              <w:fldChar w:fldCharType="begin"/>
-            </w:r>
-            <w:r>
-              <w:rPr>
-                <w:noProof/>
-                <w:webHidden/>
-              </w:rPr>
-              <w:instrText xml:space="preserve"> PAGEREF _Toc306642854 \h </w:instrText>
-            </w:r>
-            <w:r>
-              <w:rPr>
-                <w:noProof/>
-                <w:webHidden/>
-              </w:rPr>
-            </w:r>
-            <w:r>
-              <w:rPr>
-                <w:noProof/>
-                <w:webHidden/>
-              </w:rPr>
-              <w:fldChar w:fldCharType="separate"/>
-            </w:r>
-            <w:r>
-              <w:rPr>
-                <w:noProof/>
-                <w:webHidden/>
-              </w:rPr>
-              <w:t>3</w:t>
-            </w:r>
-            <w:r>
-              <w:rPr>
-                <w:noProof/>
-                <w:webHidden/>
-              </w:rPr>
-              <w:fldChar w:fldCharType="end"/>
-            </w:r>
-          </w:hyperlink>
-        </w:p>
-        <w:p>
-          <w:pPr>
-            <w:pStyle w:val="TOC2"/>
-            <w:tabs>
-              <w:tab w:val="right" w:leader="dot" w:pos="9350"/>
-            </w:tabs>
-            <w:rPr>
-              <w:rFonts w:asciiTheme="minorHAnsi" w:eastAsiaTheme="minorEastAsia" w:hAnsiTheme="minorHAnsi" w:cstheme="minorBidi"/>
-              <w:noProof/>
-              <w:sz w:val="22"/>
-              <w:szCs w:val="22"/>
-            </w:rPr>
-          </w:pPr>
-          <w:hyperlink w:anchor="_Toc306642855" w:history="1">
-            <w:r>
-              <w:rPr>
-                <w:rStyle w:val="Hyperlink"/>
-                <w:noProof/>
-              </w:rPr>
-              <w:t>6.1 Overview of User Interface</w:t>
-            </w:r>
-            <w:r>
-              <w:rPr>
-                <w:noProof/>
-                <w:webHidden/>
-              </w:rPr>
-              <w:tab/>
-            </w:r>
-            <w:r>
-              <w:rPr>
-                <w:noProof/>
-                <w:webHidden/>
-              </w:rPr>
-              <w:fldChar w:fldCharType="begin"/>
-            </w:r>
-            <w:r>
-              <w:rPr>
-                <w:noProof/>
-                <w:webHidden/>
-              </w:rPr>
-              <w:instrText xml:space="preserve"> PAGEREF _Toc306642855 \h </w:instrText>
-            </w:r>
-            <w:r>
-              <w:rPr>
-                <w:noProof/>
-                <w:webHidden/>
-              </w:rPr>
-            </w:r>
-            <w:r>
-              <w:rPr>
-                <w:noProof/>
-                <w:webHidden/>
-              </w:rPr>
-              <w:fldChar w:fldCharType="separate"/>
-            </w:r>
-            <w:r>
-              <w:rPr>
-                <w:noProof/>
-                <w:webHidden/>
-              </w:rPr>
-              <w:t>3</w:t>
-            </w:r>
-            <w:r>
-              <w:rPr>
-                <w:noProof/>
-                <w:webHidden/>
-              </w:rPr>
-              <w:fldChar w:fldCharType="end"/>
-            </w:r>
-          </w:hyperlink>
-        </w:p>
-        <w:p>
-          <w:pPr>
-            <w:pStyle w:val="TOC2"/>
-            <w:tabs>
-              <w:tab w:val="right" w:leader="dot" w:pos="9350"/>
-            </w:tabs>
-            <w:rPr>
-              <w:rFonts w:asciiTheme="minorHAnsi" w:eastAsiaTheme="minorEastAsia" w:hAnsiTheme="minorHAnsi" w:cstheme="minorBidi"/>
-              <w:noProof/>
-              <w:sz w:val="22"/>
-              <w:szCs w:val="22"/>
-            </w:rPr>
-          </w:pPr>
-          <w:hyperlink w:anchor="_Toc306642856" w:history="1">
-            <w:r>
-              <w:rPr>
-                <w:rStyle w:val="Hyperlink"/>
-                <w:noProof/>
-              </w:rPr>
-              <w:t>6.2 Screen Images</w:t>
-            </w:r>
-            <w:r>
-              <w:rPr>
-                <w:noProof/>
-                <w:webHidden/>
-              </w:rPr>
-              <w:tab/>
-            </w:r>
-            <w:r>
-              <w:rPr>
-                <w:noProof/>
-                <w:webHidden/>
-              </w:rPr>
-              <w:fldChar w:fldCharType="begin"/>
-            </w:r>
-            <w:r>
-              <w:rPr>
-                <w:noProof/>
-                <w:webHidden/>
-              </w:rPr>
-              <w:instrText xml:space="preserve"> PAGEREF _Toc306642856 \h </w:instrText>
-            </w:r>
-            <w:r>
-              <w:rPr>
-                <w:noProof/>
-                <w:webHidden/>
-              </w:rPr>
-            </w:r>
-            <w:r>
-              <w:rPr>
-                <w:noProof/>
-                <w:webHidden/>
-              </w:rPr>
-              <w:fldChar w:fldCharType="separate"/>
-            </w:r>
-            <w:r>
-              <w:rPr>
-                <w:noProof/>
-                <w:webHidden/>
-              </w:rPr>
-              <w:t>3</w:t>
-            </w:r>
-            <w:r>
-              <w:rPr>
-                <w:noProof/>
-                <w:webHidden/>
-              </w:rPr>
-              <w:fldChar w:fldCharType="end"/>
-            </w:r>
-          </w:hyperlink>
-        </w:p>
-        <w:p>
-          <w:pPr>
-            <w:pStyle w:val="TOC2"/>
-            <w:tabs>
-              <w:tab w:val="right" w:leader="dot" w:pos="9350"/>
-            </w:tabs>
-            <w:rPr>
-              <w:rFonts w:asciiTheme="minorHAnsi" w:eastAsiaTheme="minorEastAsia" w:hAnsiTheme="minorHAnsi" w:cstheme="minorBidi"/>
-              <w:noProof/>
-              <w:sz w:val="22"/>
-              <w:szCs w:val="22"/>
-            </w:rPr>
-          </w:pPr>
-          <w:hyperlink w:anchor="_Toc306642857" w:history="1">
-            <w:r>
-              <w:rPr>
-                <w:rStyle w:val="Hyperlink"/>
-                <w:noProof/>
-              </w:rPr>
-              <w:t>6.3 Screen Objects and Actions</w:t>
-            </w:r>
-            <w:r>
-              <w:rPr>
-                <w:noProof/>
-                <w:webHidden/>
-              </w:rPr>
-              <w:tab/>
-            </w:r>
-            <w:r>
-              <w:rPr>
-                <w:noProof/>
-                <w:webHidden/>
-              </w:rPr>
-              <w:fldChar w:fldCharType="begin"/>
-            </w:r>
-            <w:r>
-              <w:rPr>
-                <w:noProof/>
-                <w:webHidden/>
-              </w:rPr>
-              <w:instrText xml:space="preserve"> PAGEREF _Toc306642857 \h </w:instrText>
-            </w:r>
-            <w:r>
-              <w:rPr>
-                <w:noProof/>
-                <w:webHidden/>
-              </w:rPr>
-            </w:r>
-            <w:r>
-              <w:rPr>
-                <w:noProof/>
-                <w:webHidden/>
-              </w:rPr>
-              <w:fldChar w:fldCharType="separate"/>
-            </w:r>
-            <w:r>
-              <w:rPr>
-                <w:noProof/>
-                <w:webHidden/>
-              </w:rPr>
-              <w:t>4</w:t>
-            </w:r>
-            <w:r>
-              <w:rPr>
-                <w:noProof/>
-                <w:webHidden/>
-              </w:rPr>
-              <w:fldChar w:fldCharType="end"/>
-            </w:r>
-          </w:hyperlink>
-        </w:p>
-        <w:p>
-          <w:pPr>
-            <w:pStyle w:val="TOC1"/>
-            <w:tabs>
-              <w:tab w:val="right" w:leader="dot" w:pos="9350"/>
-            </w:tabs>
-            <w:rPr>
-              <w:rFonts w:asciiTheme="minorHAnsi" w:eastAsiaTheme="minorEastAsia" w:hAnsiTheme="minorHAnsi" w:cstheme="minorBidi"/>
-              <w:noProof/>
-              <w:sz w:val="22"/>
-              <w:szCs w:val="22"/>
-            </w:rPr>
-          </w:pPr>
-          <w:hyperlink w:anchor="_Toc306642858" w:history="1">
-            <w:r>
-              <w:rPr>
-                <w:rStyle w:val="Hyperlink"/>
-                <w:noProof/>
-              </w:rPr>
-              <w:t>7. Requirements Matrix</w:t>
-            </w:r>
-            <w:r>
-              <w:rPr>
-                <w:noProof/>
-                <w:webHidden/>
-              </w:rPr>
-              <w:tab/>
-            </w:r>
-            <w:r>
-              <w:rPr>
-                <w:noProof/>
-                <w:webHidden/>
-              </w:rPr>
-              <w:fldChar w:fldCharType="begin"/>
-            </w:r>
-            <w:r>
-              <w:rPr>
-                <w:noProof/>
-                <w:webHidden/>
-              </w:rPr>
-              <w:instrText xml:space="preserve"> PAGEREF _Toc306642858 \h </w:instrText>
-            </w:r>
-            <w:r>
-              <w:rPr>
-                <w:noProof/>
-                <w:webHidden/>
-              </w:rPr>
-            </w:r>
-            <w:r>
-              <w:rPr>
-                <w:noProof/>
-                <w:webHidden/>
-              </w:rPr>
-              <w:fldChar w:fldCharType="separate"/>
-            </w:r>
-            <w:r>
-              <w:rPr>
-                <w:noProof/>
-                <w:webHidden/>
-              </w:rPr>
-              <w:t>4</w:t>
-            </w:r>
-            <w:r>
-              <w:rPr>
-                <w:noProof/>
-                <w:webHidden/>
-              </w:rPr>
-              <w:fldChar w:fldCharType="end"/>
-            </w:r>
-          </w:hyperlink>
-        </w:p>
-        <w:p>
-          <w:pPr>
-            <w:pStyle w:val="TOC1"/>
-            <w:tabs>
-              <w:tab w:val="right" w:leader="dot" w:pos="9350"/>
-            </w:tabs>
-            <w:rPr>
-              <w:rFonts w:asciiTheme="minorHAnsi" w:eastAsiaTheme="minorEastAsia" w:hAnsiTheme="minorHAnsi" w:cstheme="minorBidi"/>
-              <w:noProof/>
-              <w:sz w:val="22"/>
-              <w:szCs w:val="22"/>
-            </w:rPr>
-          </w:pPr>
-          <w:hyperlink w:anchor="_Toc306642859" w:history="1">
-            <w:r>
-              <w:rPr>
-                <w:rStyle w:val="Hyperlink"/>
-                <w:noProof/>
-              </w:rPr>
-              <w:t>8. Appendices</w:t>
-            </w:r>
-            <w:r>
-              <w:rPr>
-                <w:noProof/>
-                <w:webHidden/>
-              </w:rPr>
-              <w:tab/>
-            </w:r>
-            <w:r>
-              <w:rPr>
-                <w:noProof/>
-                <w:webHidden/>
-              </w:rPr>
-              <w:fldChar w:fldCharType="begin"/>
-            </w:r>
-            <w:r>
-              <w:rPr>
-                <w:noProof/>
-                <w:webHidden/>
-              </w:rPr>
-              <w:instrText xml:space="preserve"> PAGEREF _Toc306642859 \h </w:instrText>
-            </w:r>
-            <w:r>
-              <w:rPr>
-                <w:noProof/>
-                <w:webHidden/>
-              </w:rPr>
-            </w:r>
-            <w:r>
-              <w:rPr>
-                <w:noProof/>
-                <w:webHidden/>
-              </w:rPr>
-              <w:fldChar w:fldCharType="separate"/>
-            </w:r>
-            <w:r>
-              <w:rPr>
-                <w:noProof/>
-                <w:webHidden/>
-              </w:rPr>
-              <w:t>4</w:t>
-            </w:r>
-            <w:r>
-              <w:rPr>
-                <w:noProof/>
-                <w:webHidden/>
-              </w:rPr>
-              <w:fldChar w:fldCharType="end"/>
-            </w:r>
-          </w:hyperlink>
+          <w:r>
+            <w:rPr>
+              <w:rStyle w:val="Hyperlink"/>
+              <w:noProof/>
+            </w:rPr>
+            <w:fldChar w:fldCharType="begin"/>
+          </w:r>
+          <w:r>
+            <w:rPr>
+              <w:rStyle w:val="Hyperlink"/>
+              <w:noProof/>
+            </w:rPr>
+            <w:instrText xml:space="preserve"> </w:instrText>
+          </w:r>
+          <w:r>
+            <w:rPr>
+              <w:noProof/>
+            </w:rPr>
+            <w:instrText>HYPERLINK \l "_Toc307084151"</w:instrText>
+          </w:r>
+          <w:r>
+            <w:rPr>
+              <w:rStyle w:val="Hyperlink"/>
+              <w:noProof/>
+            </w:rPr>
+            <w:instrText xml:space="preserve"> </w:instrText>
+          </w:r>
+          <w:r>
+            <w:rPr>
+              <w:rStyle w:val="Hyperlink"/>
+              <w:noProof/>
+            </w:rPr>
+          </w:r>
+          <w:r>
+            <w:rPr>
+              <w:rStyle w:val="Hyperlink"/>
+              <w:noProof/>
+            </w:rPr>
+            <w:fldChar w:fldCharType="separate"/>
+          </w:r>
+          <w:r>
+            <w:rPr>
+              <w:rStyle w:val="Hyperlink"/>
+              <w:noProof/>
+            </w:rPr>
+            <w:t>7. Requirements Matrix</w:t>
+          </w:r>
+          <w:r>
+            <w:rPr>
+              <w:noProof/>
+              <w:webHidden/>
+            </w:rPr>
+            <w:tab/>
+          </w:r>
+          <w:r>
+            <w:rPr>
+              <w:noProof/>
+              <w:webHidden/>
+            </w:rPr>
+            <w:fldChar w:fldCharType="begin"/>
+          </w:r>
+          <w:r>
+            <w:rPr>
+              <w:noProof/>
+              <w:webHidden/>
+            </w:rPr>
+            <w:instrText xml:space="preserve"> PAGEREF _Toc307084151 \h </w:instrText>
+          </w:r>
+          <w:r>
+            <w:rPr>
+              <w:noProof/>
+              <w:webHidden/>
+            </w:rPr>
+          </w:r>
+          <w:r>
+            <w:rPr>
+              <w:noProof/>
+              <w:webHidden/>
+            </w:rPr>
+            <w:fldChar w:fldCharType="separate"/>
+          </w:r>
+          <w:r>
+            <w:rPr>
+              <w:noProof/>
+              <w:webHidden/>
+            </w:rPr>
+            <w:t>6</w:t>
+          </w:r>
+          <w:r>
+            <w:rPr>
+              <w:noProof/>
+              <w:webHidden/>
+            </w:rPr>
+            <w:fldChar w:fldCharType="end"/>
+          </w:r>
+          <w:r>
+            <w:rPr>
+              <w:rStyle w:val="Hyperlink"/>
+              <w:noProof/>
+            </w:rPr>
+            <w:fldChar w:fldCharType="end"/>
+          </w:r>
         </w:p>
         <w:p>
           <w:r>
@@ -1890,8 +2392,9 @@
       <w:pPr>
         <w:pStyle w:val="Heading1"/>
       </w:pPr>
-      <w:bookmarkStart w:id="0" w:name="_Toc306642838"/>
-      <w:r>
+      <w:bookmarkStart w:id="0" w:name="_Toc307084128"/>
+      <w:r>
+        <w:lastRenderedPageBreak/>
         <w:t xml:space="preserve">1. </w:t>
       </w:r>
       <w:r>
@@ -1903,7 +2406,7 @@
       <w:pPr>
         <w:pStyle w:val="Heading2"/>
       </w:pPr>
-      <w:bookmarkStart w:id="1" w:name="_Toc306642839"/>
+      <w:bookmarkStart w:id="1" w:name="_Toc307084129"/>
       <w:r>
         <w:t>1.1 Purpose</w:t>
       </w:r>
@@ -1995,9 +2498,8 @@
       <w:pPr>
         <w:pStyle w:val="Heading2"/>
       </w:pPr>
-      <w:bookmarkStart w:id="2" w:name="_Toc306642840"/>
-      <w:r>
-        <w:lastRenderedPageBreak/>
+      <w:bookmarkStart w:id="2" w:name="_Toc307084130"/>
+      <w:r>
         <w:t>1.2 Scope</w:t>
       </w:r>
       <w:bookmarkEnd w:id="2"/>
@@ -2020,7 +2522,7 @@
       <w:pPr>
         <w:pStyle w:val="Heading2"/>
       </w:pPr>
-      <w:bookmarkStart w:id="3" w:name="_Toc306642841"/>
+      <w:bookmarkStart w:id="3" w:name="_Toc307084131"/>
       <w:r>
         <w:t>1.3 Overview</w:t>
       </w:r>
@@ -2062,281 +2564,738 @@
       <w:pPr>
         <w:pStyle w:val="Heading2"/>
       </w:pPr>
-      <w:bookmarkStart w:id="4" w:name="_Toc306642842"/>
-      <w:r>
-        <w:t>1.4 Reference Material</w:t>
+      <w:bookmarkStart w:id="4" w:name="_Toc307084132"/>
+      <w:r>
+        <w:t>1.4</w:t>
+      </w:r>
+      <w:r>
+        <w:t xml:space="preserve"> Definition and Acronyms</w:t>
       </w:r>
       <w:bookmarkEnd w:id="4"/>
+    </w:p>
+    <w:p>
+      <w:r>
+        <w:t>AJAX – Asynchronous JavaScript and XML</w:t>
+      </w:r>
+    </w:p>
+    <w:p>
+      <w:proofErr w:type="gramStart"/>
+      <w:r>
+        <w:t>DOM – Document Object Model</w:t>
+      </w:r>
+      <w:r>
+        <w:t>.</w:t>
+      </w:r>
+      <w:proofErr w:type="gramEnd"/>
+    </w:p>
+    <w:p>
+      <w:r>
+        <w:t>HTML DOM</w:t>
+      </w:r>
+      <w:r>
+        <w:t xml:space="preserve"> – </w:t>
+      </w:r>
+      <w:r>
+        <w:t xml:space="preserve">defines a </w:t>
+      </w:r>
+      <w:r>
+        <w:t>standard for accessing and manipulating HTML documents.</w:t>
+      </w:r>
+    </w:p>
+    <w:p>
+      <w:r>
+        <w:t>JSON – JavaScript Object Notation</w:t>
+      </w:r>
+    </w:p>
+    <w:p>
+      <w:proofErr w:type="gramStart"/>
+      <w:r>
+        <w:t>MWF</w:t>
+      </w:r>
+      <w:r>
+        <w:t xml:space="preserve"> - </w:t>
+      </w:r>
+      <w:r>
+        <w:t>Mobile Web Framework</w:t>
+      </w:r>
+      <w:r>
+        <w:t>.</w:t>
+      </w:r>
+      <w:proofErr w:type="gramEnd"/>
+    </w:p>
+    <w:p>
+      <w:r>
+        <w:t>PHP – Hypertext Preprocessor</w:t>
+      </w:r>
+    </w:p>
+    <w:p>
+      <w:r>
+        <w:t>SQL – Structured Query Language; manages data in database systems.</w:t>
+      </w:r>
+    </w:p>
+    <w:p>
+      <w:pPr>
+        <w:pStyle w:val="Heading1"/>
+      </w:pPr>
+      <w:bookmarkStart w:id="5" w:name="_Toc307084133"/>
+      <w:r>
+        <w:t xml:space="preserve">2. </w:t>
+      </w:r>
+      <w:r>
+        <w:t>System Overview</w:t>
+      </w:r>
+      <w:bookmarkEnd w:id="5"/>
+    </w:p>
+    <w:p>
+      <w:pPr>
+        <w:pStyle w:val="Heading2"/>
+      </w:pPr>
+      <w:bookmarkStart w:id="6" w:name="_Toc307084134"/>
+      <w:r>
+        <w:t>2.1 System Evolution Description</w:t>
+      </w:r>
+      <w:bookmarkEnd w:id="6"/>
+    </w:p>
+    <w:p>
+      <w:r>
+        <w:t xml:space="preserve">This project is being designed using an incremental approach. There are three primary stages </w:t>
+      </w:r>
+      <w:r>
+        <w:t xml:space="preserve">to the design development including </w:t>
+      </w:r>
+      <w:r>
+        <w:t xml:space="preserve">in </w:t>
+      </w:r>
+      <w:r>
+        <w:t>Phase 0</w:t>
+      </w:r>
+      <w:r>
+        <w:t xml:space="preserve">, due </w:t>
+      </w:r>
+      <w:r>
+        <w:t>October</w:t>
+      </w:r>
+      <w:r>
+        <w:t xml:space="preserve"> </w:t>
+      </w:r>
+      <w:r>
+        <w:t>19, 2011</w:t>
+      </w:r>
+      <w:r>
+        <w:t xml:space="preserve">; </w:t>
+      </w:r>
+      <w:r>
+        <w:t>Phase 1</w:t>
+      </w:r>
+      <w:r>
+        <w:t xml:space="preserve">, due </w:t>
+      </w:r>
+      <w:r>
+        <w:t>the week of November</w:t>
+      </w:r>
+      <w:r>
+        <w:t xml:space="preserve"> </w:t>
+      </w:r>
+      <w:r>
+        <w:t>10, 2011</w:t>
+      </w:r>
+      <w:r>
+        <w:t xml:space="preserve">; and </w:t>
+      </w:r>
+      <w:r>
+        <w:t>Phase 2</w:t>
+      </w:r>
+      <w:r>
+        <w:t xml:space="preserve">, due </w:t>
+      </w:r>
+      <w:r>
+        <w:t>the week of November</w:t>
+      </w:r>
+      <w:r>
+        <w:t xml:space="preserve"> </w:t>
+      </w:r>
+      <w:r>
+        <w:t>28, 2011</w:t>
+      </w:r>
+      <w:r>
+        <w:t xml:space="preserve">. </w:t>
+      </w:r>
+      <w:r>
+        <w:t xml:space="preserve">Phase 0 consists of the creating a concrete design of the system and user interface and cementing all preliminaries needed to start implementation. Phase 1 </w:t>
+      </w:r>
+      <w:r>
+        <w:t xml:space="preserve">will involve implementing the database </w:t>
+      </w:r>
+      <w:r>
+        <w:t>as well as including log-in</w:t>
+      </w:r>
+      <w:r>
+        <w:t xml:space="preserve"> as well as online group creation fully functioning. Lastly, Phase 2 will be the final stage in which API’s will be fully incorporated and the final touches on the web-design will be made.</w:t>
+      </w:r>
+      <w:r>
+        <w:t xml:space="preserve"> </w:t>
+      </w:r>
+      <w:r>
+        <w:t xml:space="preserve">The final product will be delivered to the customer the week of December </w:t>
+      </w:r>
+      <w:r>
+        <w:t>2, 2011</w:t>
+      </w:r>
+      <w:r>
+        <w:t>.</w:t>
+      </w:r>
+    </w:p>
+    <w:p>
+      <w:pPr>
+        <w:pStyle w:val="Heading1"/>
+      </w:pPr>
+      <w:bookmarkStart w:id="7" w:name="_Toc307084135"/>
+      <w:r>
+        <w:lastRenderedPageBreak/>
+        <w:t xml:space="preserve">3. </w:t>
+      </w:r>
+      <w:r>
+        <w:t>System Architecture</w:t>
+      </w:r>
+      <w:bookmarkEnd w:id="7"/>
+    </w:p>
+    <w:p>
+      <w:pPr>
+        <w:pStyle w:val="Heading2"/>
+      </w:pPr>
+      <w:bookmarkStart w:id="8" w:name="_Toc307084136"/>
+      <w:r>
+        <w:t>3.1 Architectural Design</w:t>
+      </w:r>
+      <w:bookmarkEnd w:id="8"/>
+    </w:p>
+    <w:p>
+      <w:r>
+        <w:t>The Whoop-Txt software will be partitioned into subsystems based on functionality.</w:t>
+      </w:r>
+    </w:p>
+    <w:p>
+      <w:pPr>
+        <w:pStyle w:val="Heading2"/>
+      </w:pPr>
+      <w:bookmarkStart w:id="9" w:name="_Toc307084137"/>
+      <w:r>
+        <w:t>3.2 Decomposition Description</w:t>
+      </w:r>
+      <w:bookmarkEnd w:id="9"/>
     </w:p>
     <w:p/>
     <w:p>
       <w:pPr>
         <w:pStyle w:val="Heading2"/>
       </w:pPr>
-      <w:bookmarkStart w:id="5" w:name="_Toc306642843"/>
-      <w:r>
-        <w:t>1.5</w:t>
-      </w:r>
-      <w:r>
-        <w:t xml:space="preserve"> Definition and Acronyms</w:t>
-      </w:r>
-      <w:bookmarkEnd w:id="5"/>
+      <w:bookmarkStart w:id="10" w:name="_Toc307084138"/>
+      <w:r>
+        <w:t>3.3 Design Rationale</w:t>
+      </w:r>
+      <w:bookmarkEnd w:id="10"/>
     </w:p>
     <w:p/>
     <w:p>
       <w:pPr>
         <w:pStyle w:val="Heading1"/>
       </w:pPr>
-      <w:bookmarkStart w:id="6" w:name="_Toc306642844"/>
-      <w:r>
-        <w:t xml:space="preserve">2. </w:t>
-      </w:r>
-      <w:r>
-        <w:t>System Overview</w:t>
-      </w:r>
-      <w:bookmarkEnd w:id="6"/>
+      <w:bookmarkStart w:id="11" w:name="_Toc307084139"/>
+      <w:r>
+        <w:t>4. Data Design</w:t>
+      </w:r>
+      <w:bookmarkEnd w:id="11"/>
     </w:p>
     <w:p>
       <w:pPr>
         <w:pStyle w:val="Heading2"/>
       </w:pPr>
-      <w:bookmarkStart w:id="7" w:name="_Toc306642845"/>
-      <w:r>
-        <w:t>2.1 System Evolution Description</w:t>
-      </w:r>
-      <w:bookmarkEnd w:id="7"/>
-    </w:p>
-    <w:p>
-      <w:r>
-        <w:t xml:space="preserve">This project is being designed using an incremental approach. There are three primary stages </w:t>
-      </w:r>
-      <w:r>
-        <w:t xml:space="preserve">to the design development including </w:t>
-      </w:r>
-      <w:r>
-        <w:t xml:space="preserve">in </w:t>
-      </w:r>
-      <w:r>
-        <w:t>Phase 0</w:t>
-      </w:r>
-      <w:r>
-        <w:t xml:space="preserve">, due </w:t>
-      </w:r>
-      <w:r>
-        <w:t>October</w:t>
-      </w:r>
-      <w:r>
-        <w:t xml:space="preserve"> </w:t>
-      </w:r>
-      <w:r>
-        <w:t>19, 2011</w:t>
-      </w:r>
-      <w:r>
-        <w:t xml:space="preserve">; </w:t>
-      </w:r>
-      <w:r>
-        <w:t>Phase 1</w:t>
-      </w:r>
-      <w:r>
-        <w:t xml:space="preserve">, due </w:t>
-      </w:r>
-      <w:r>
-        <w:t>the week of November</w:t>
-      </w:r>
-      <w:r>
-        <w:t xml:space="preserve"> </w:t>
-      </w:r>
-      <w:r>
-        <w:t>10, 2011</w:t>
-      </w:r>
-      <w:r>
-        <w:t xml:space="preserve">; and </w:t>
-      </w:r>
-      <w:r>
-        <w:t>Phase 2</w:t>
-      </w:r>
-      <w:r>
-        <w:t xml:space="preserve">, due </w:t>
-      </w:r>
-      <w:r>
-        <w:t>the week of November</w:t>
-      </w:r>
-      <w:r>
-        <w:t xml:space="preserve"> </w:t>
-      </w:r>
-      <w:r>
-        <w:t>28, 2011</w:t>
-      </w:r>
-      <w:r>
-        <w:t xml:space="preserve">. </w:t>
-      </w:r>
-      <w:r>
-        <w:t xml:space="preserve">Phase 0 consists of the creating a concrete design of the system and user interface and cementing all preliminaries needed to start implementation. Phase 1 </w:t>
-      </w:r>
-      <w:r>
-        <w:t xml:space="preserve">will involve implementing the database </w:t>
-      </w:r>
-      <w:r>
-        <w:t>as well as including log-in</w:t>
-      </w:r>
-      <w:r>
-        <w:t xml:space="preserve"> as well as online group creation fully functioning. Lastly, Phase 2 will be the final stage in which API’s will be fully incorporated and the final touches on the web-design will be made.</w:t>
-      </w:r>
-      <w:r>
-        <w:t xml:space="preserve"> </w:t>
-      </w:r>
-      <w:r>
-        <w:t xml:space="preserve">The final product will be delivered to the customer the week of December </w:t>
-      </w:r>
-      <w:r>
-        <w:t>2, 2011</w:t>
-      </w:r>
-      <w:r>
-        <w:t>.</w:t>
-      </w:r>
-    </w:p>
-    <w:p>
-      <w:pPr>
-        <w:pStyle w:val="Heading1"/>
-      </w:pPr>
-      <w:bookmarkStart w:id="8" w:name="_Toc306642846"/>
-      <w:r>
-        <w:t xml:space="preserve">3. </w:t>
-      </w:r>
-      <w:r>
-        <w:t>System Architecture</w:t>
-      </w:r>
-      <w:bookmarkEnd w:id="8"/>
-    </w:p>
-    <w:p>
-      <w:pPr>
-        <w:pStyle w:val="Heading2"/>
-      </w:pPr>
-      <w:bookmarkStart w:id="9" w:name="_Toc306642847"/>
-      <w:r>
-        <w:t>3.1 Architectural Design</w:t>
-      </w:r>
-      <w:bookmarkEnd w:id="9"/>
-    </w:p>
-    <w:p>
-      <w:r>
-        <w:t>The Whoop-Txt software will be partitioned into subsystems based on functionality.</w:t>
-      </w:r>
-    </w:p>
-    <w:p>
-      <w:pPr>
-        <w:pStyle w:val="Heading2"/>
-      </w:pPr>
-      <w:bookmarkStart w:id="10" w:name="_Toc306642848"/>
-      <w:r>
-        <w:t>3.2 Decomposition Description</w:t>
-      </w:r>
-      <w:bookmarkEnd w:id="10"/>
+      <w:bookmarkStart w:id="12" w:name="_Toc307084140"/>
+      <w:r>
+        <w:t>4.1 Data Description</w:t>
+      </w:r>
+      <w:bookmarkEnd w:id="12"/>
     </w:p>
     <w:p/>
     <w:p>
       <w:pPr>
         <w:pStyle w:val="Heading2"/>
       </w:pPr>
-      <w:bookmarkStart w:id="11" w:name="_Toc306642849"/>
-      <w:r>
-        <w:t>3.3 Design Rationale</w:t>
-      </w:r>
-      <w:bookmarkEnd w:id="11"/>
+      <w:bookmarkStart w:id="13" w:name="_Toc307084141"/>
+      <w:r>
+        <w:t>4.2 Data Dictionary</w:t>
+      </w:r>
+      <w:bookmarkEnd w:id="13"/>
     </w:p>
     <w:p/>
     <w:p>
       <w:pPr>
         <w:pStyle w:val="Heading1"/>
       </w:pPr>
-      <w:bookmarkStart w:id="12" w:name="_Toc306642850"/>
-      <w:r>
-        <w:lastRenderedPageBreak/>
-        <w:t>4. Data Design</w:t>
-      </w:r>
-      <w:bookmarkEnd w:id="12"/>
+      <w:bookmarkStart w:id="14" w:name="_Toc307084142"/>
+      <w:r>
+        <w:t>5. Component Design</w:t>
+      </w:r>
+      <w:bookmarkEnd w:id="14"/>
+    </w:p>
+    <w:p>
+      <w:r>
+        <w:t>The components of the Whoop-Txt system will be broken down</w:t>
+      </w:r>
+      <w:r>
+        <w:t xml:space="preserve"> </w:t>
+      </w:r>
+      <w:r>
+        <w:t>according to the frameworks they interact with and the functionality they</w:t>
+      </w:r>
+      <w:r>
+        <w:t xml:space="preserve"> </w:t>
+      </w:r>
+      <w:r>
+        <w:t>provide. This will allow for a strong separation of concerns and an easy to</w:t>
+      </w:r>
+      <w:r>
+        <w:t xml:space="preserve"> </w:t>
+      </w:r>
+      <w:r>
+        <w:t>navigate code base. These main components will include a HTML front end, a</w:t>
+      </w:r>
+      <w:r>
+        <w:t xml:space="preserve"> </w:t>
+      </w:r>
+      <w:r>
+        <w:t>JavaScript utility component for generation of Mobile Web Framework Code</w:t>
+      </w:r>
+      <w:r>
+        <w:t xml:space="preserve"> </w:t>
+      </w:r>
+      <w:r>
+        <w:t>based on data received from the back end, a JavaScript utility component for</w:t>
+      </w:r>
+      <w:r>
+        <w:t xml:space="preserve"> </w:t>
+      </w:r>
+      <w:r>
+        <w:t>communication with the back end PHP code, a PHP back end component for</w:t>
+      </w:r>
+      <w:r>
+        <w:t xml:space="preserve"> </w:t>
+      </w:r>
+      <w:r>
+        <w:t>interfacing with the database, and a database component for the storage of</w:t>
+      </w:r>
+      <w:r>
+        <w:t xml:space="preserve"> </w:t>
+      </w:r>
+      <w:r>
+        <w:t>user data and messages.</w:t>
+      </w:r>
+      <w:r>
+        <w:t xml:space="preserve"> </w:t>
+      </w:r>
+    </w:p>
+    <w:p>
+      <w:r>
+        <w:t>Creating these components in this way allows for a layered</w:t>
+      </w:r>
+      <w:r>
+        <w:t xml:space="preserve"> </w:t>
+      </w:r>
+      <w:r>
+        <w:t>structure with a clear separation of both functionality and the languages</w:t>
+      </w:r>
+      <w:r>
+        <w:t xml:space="preserve"> </w:t>
+      </w:r>
+      <w:r>
+        <w:t>being used in the different components. Additionally in this structure</w:t>
+      </w:r>
+      <w:r>
+        <w:t>,</w:t>
+      </w:r>
+      <w:r>
+        <w:t xml:space="preserve"> a</w:t>
+      </w:r>
+      <w:r>
+        <w:t xml:space="preserve"> </w:t>
+      </w:r>
+      <w:r>
+        <w:t>component interfaces with at most two other components, the higher level</w:t>
+      </w:r>
+      <w:r>
+        <w:t xml:space="preserve"> </w:t>
+      </w:r>
+      <w:r>
+        <w:t>component and lower level component</w:t>
+      </w:r>
+      <w:r>
+        <w:t>,</w:t>
+      </w:r>
+      <w:r>
+        <w:t xml:space="preserve"> creating </w:t>
+      </w:r>
+      <w:proofErr w:type="gramStart"/>
+      <w:r>
+        <w:t>an architecture</w:t>
+      </w:r>
+      <w:proofErr w:type="gramEnd"/>
+      <w:r>
+        <w:t xml:space="preserve"> with </w:t>
+      </w:r>
+      <w:r>
+        <w:t>low coupling</w:t>
+      </w:r>
+      <w:r>
+        <w:t>.</w:t>
+      </w:r>
     </w:p>
     <w:p>
       <w:pPr>
         <w:pStyle w:val="Heading2"/>
       </w:pPr>
-      <w:bookmarkStart w:id="13" w:name="_Toc306642851"/>
-      <w:r>
-        <w:t>4.1 Data Description</w:t>
-      </w:r>
-      <w:bookmarkEnd w:id="13"/>
+      <w:bookmarkStart w:id="15" w:name="_Toc307084143"/>
+      <w:r>
+        <w:t>5.1 Html Component</w:t>
+      </w:r>
+      <w:bookmarkEnd w:id="15"/>
     </w:p>
-    <w:p/>
+    <w:p>
+      <w:r>
+        <w:t>The HTML component will be the framework for each individual</w:t>
+      </w:r>
+      <w:r>
+        <w:t xml:space="preserve"> </w:t>
+      </w:r>
+      <w:r>
+        <w:t>page to be generated. This is the front end of the application and does most</w:t>
+      </w:r>
+      <w:r>
+        <w:t xml:space="preserve"> </w:t>
+      </w:r>
+      <w:r>
+        <w:t>of the page creation and styling. This component will heavily utilize the</w:t>
+      </w:r>
+      <w:r>
+        <w:t xml:space="preserve"> </w:t>
+      </w:r>
+      <w:r>
+        <w:t>UCLA Mobile Web Framework for generation of mobile friendly pages for all</w:t>
+      </w:r>
+      <w:r>
+        <w:t xml:space="preserve"> </w:t>
+      </w:r>
+      <w:r>
+        <w:t>devices. This framework will be filled in with actual data such as groups,</w:t>
+      </w:r>
+      <w:r>
+        <w:t xml:space="preserve"> </w:t>
+      </w:r>
+      <w:r>
+        <w:t>invitations, and messages on certain pages by JavaScript MWF Component. All</w:t>
+      </w:r>
+      <w:r>
+        <w:t xml:space="preserve"> </w:t>
+      </w:r>
+      <w:r>
+        <w:t>parts that do not change based on data in the database will be generated</w:t>
+      </w:r>
+      <w:r>
+        <w:t xml:space="preserve"> </w:t>
+      </w:r>
+      <w:r>
+        <w:t>here, while all dynamic data will be filled in later as a responsibility of</w:t>
+      </w:r>
+      <w:r>
+        <w:t xml:space="preserve"> </w:t>
+      </w:r>
+      <w:r>
+        <w:t>the lower level component.</w:t>
+      </w:r>
+    </w:p>
     <w:p>
       <w:pPr>
         <w:pStyle w:val="Heading2"/>
       </w:pPr>
-      <w:bookmarkStart w:id="14" w:name="_Toc306642852"/>
-      <w:r>
-        <w:t>4.2 Data Dictionary</w:t>
-      </w:r>
-      <w:bookmarkEnd w:id="14"/>
+      <w:bookmarkStart w:id="16" w:name="_Toc307084144"/>
+      <w:r>
+        <w:t>5.2 JavaScript MWF Component</w:t>
+      </w:r>
+      <w:bookmarkEnd w:id="16"/>
     </w:p>
-    <w:p/>
+    <w:p>
+      <w:r>
+        <w:t>The JavaScript MWF Component will be responsible for</w:t>
+      </w:r>
+      <w:r>
+        <w:t xml:space="preserve"> </w:t>
+      </w:r>
+      <w:r>
+        <w:t>generating MWF code to display dynamic data such as a user's messages,</w:t>
+      </w:r>
+      <w:r>
+        <w:t xml:space="preserve"> </w:t>
+      </w:r>
+      <w:r>
+        <w:t>groups, or invitations. This component will be the bridge between the</w:t>
+      </w:r>
+      <w:r>
+        <w:t xml:space="preserve"> </w:t>
+      </w:r>
+      <w:r>
+        <w:t>JavaScript Communication Component that will get data from the back end and</w:t>
+      </w:r>
+      <w:r>
+        <w:t xml:space="preserve"> </w:t>
+      </w:r>
+      <w:r>
+        <w:t>the HTML component that will be a static display written in HTML code. This</w:t>
+      </w:r>
+      <w:r>
+        <w:t xml:space="preserve"> </w:t>
+      </w:r>
+      <w:r>
+        <w:t>component will be receiving data in a JSON format and converting that data</w:t>
+      </w:r>
+      <w:r>
+        <w:t xml:space="preserve"> </w:t>
+      </w:r>
+      <w:r>
+        <w:t xml:space="preserve">appropriately to </w:t>
+      </w:r>
+      <w:r>
+        <w:lastRenderedPageBreak/>
+        <w:t>HTML DOM elements that will be placed on the users screen.</w:t>
+      </w:r>
+      <w:r>
+        <w:t xml:space="preserve"> </w:t>
+      </w:r>
+      <w:r>
+        <w:t>This component will have an interface of JavaScript functions that can be</w:t>
+      </w:r>
+      <w:r>
+        <w:t xml:space="preserve"> </w:t>
+      </w:r>
+      <w:r>
+        <w:t>called by the HTML Component to generate the data appropriate for the</w:t>
+      </w:r>
+      <w:r>
+        <w:t xml:space="preserve"> </w:t>
+      </w:r>
+      <w:r>
+        <w:t>current page.</w:t>
+      </w:r>
+    </w:p>
+    <w:p>
+      <w:pPr>
+        <w:pStyle w:val="Heading2"/>
+      </w:pPr>
+      <w:bookmarkStart w:id="17" w:name="_Toc307084145"/>
+      <w:r>
+        <w:t>5.3 JavaScript Communication Component</w:t>
+      </w:r>
+      <w:bookmarkEnd w:id="17"/>
+    </w:p>
+    <w:p>
+      <w:r>
+        <w:t>The JavaScript Communication Component is the bridge between</w:t>
+      </w:r>
+      <w:r>
+        <w:t xml:space="preserve"> </w:t>
+      </w:r>
+      <w:r>
+        <w:t>JavaScript front end code and PHP back end code. It is responsible for doing</w:t>
+      </w:r>
+      <w:r>
+        <w:t xml:space="preserve"> </w:t>
+      </w:r>
+      <w:r>
+        <w:t>AJAX requests to the PHP code to retrieve data from the database. This is</w:t>
+      </w:r>
+      <w:r>
+        <w:t xml:space="preserve"> </w:t>
+      </w:r>
+      <w:r>
+        <w:t>the last component that is executed on the client side and it interfaces</w:t>
+      </w:r>
+      <w:r>
+        <w:t xml:space="preserve"> </w:t>
+      </w:r>
+      <w:r>
+        <w:t>with the server side code. Requests will be sent using a standard AJAX</w:t>
+      </w:r>
+      <w:r>
+        <w:t xml:space="preserve"> </w:t>
+      </w:r>
+      <w:r>
+        <w:t>format and responses will be sent in JSON. This JSON response will then be</w:t>
+      </w:r>
+      <w:r>
+        <w:t xml:space="preserve"> </w:t>
+      </w:r>
+      <w:r>
+        <w:t>send up a level to the JavaScript MWF Component for generation HTML code.</w:t>
+      </w:r>
+      <w:r>
+        <w:t xml:space="preserve"> </w:t>
+      </w:r>
+      <w:r>
+        <w:t>This component will have a JavaScript interface that the JavaScript MWF</w:t>
+      </w:r>
+      <w:r>
+        <w:t xml:space="preserve"> </w:t>
+      </w:r>
+      <w:r>
+        <w:t>Component can call to get data from the back end.</w:t>
+      </w:r>
+    </w:p>
+    <w:p>
+      <w:pPr>
+        <w:pStyle w:val="Heading2"/>
+      </w:pPr>
+      <w:bookmarkStart w:id="18" w:name="_Toc307084146"/>
+      <w:r>
+        <w:t>5.4 PHP Component</w:t>
+      </w:r>
+      <w:bookmarkEnd w:id="18"/>
+    </w:p>
+    <w:p>
+      <w:r>
+        <w:t>The PHP Component will be the first level of server side</w:t>
+      </w:r>
+      <w:r>
+        <w:t xml:space="preserve"> </w:t>
+      </w:r>
+      <w:r>
+        <w:t>code creating a bridge between the database and the client side code. The</w:t>
+      </w:r>
+      <w:r>
+        <w:t xml:space="preserve"> </w:t>
+      </w:r>
+      <w:r>
+        <w:t>PHP Component will be written in PHP utilizing SQL to communicate with the</w:t>
+      </w:r>
+      <w:r>
+        <w:t xml:space="preserve"> </w:t>
+      </w:r>
+      <w:r>
+        <w:t>database. All updates or requests with the database will have to pass</w:t>
+      </w:r>
+      <w:r>
+        <w:t xml:space="preserve"> </w:t>
+      </w:r>
+      <w:r>
+        <w:t>through this component so it will be important that this component is very</w:t>
+      </w:r>
+      <w:r>
+        <w:t xml:space="preserve"> </w:t>
+      </w:r>
+      <w:r>
+        <w:t>secure and safe from malicious attack. The PHP Component will respond to</w:t>
+      </w:r>
+      <w:r>
+        <w:t xml:space="preserve"> </w:t>
+      </w:r>
+      <w:r>
+        <w:t>AJAX requests by converting responses from SQL queries into JSON formatted</w:t>
+      </w:r>
+      <w:r>
+        <w:t xml:space="preserve"> </w:t>
+      </w:r>
+      <w:r>
+        <w:t>results. This code will provide an interface in the form of different URLs</w:t>
+      </w:r>
+      <w:r>
+        <w:t xml:space="preserve"> </w:t>
+      </w:r>
+      <w:r>
+        <w:t>that take specified parameters and give appropriate JSON responses.</w:t>
+      </w:r>
+    </w:p>
+    <w:p>
+      <w:pPr>
+        <w:pStyle w:val="Heading2"/>
+      </w:pPr>
+      <w:bookmarkStart w:id="19" w:name="_Toc307084147"/>
+      <w:r>
+        <w:t>5.5 Database Component</w:t>
+      </w:r>
+      <w:bookmarkEnd w:id="19"/>
+    </w:p>
+    <w:p>
+      <w:r>
+        <w:t>The Database Component will be responsible for storing all</w:t>
+      </w:r>
+      <w:r>
+        <w:t xml:space="preserve"> </w:t>
+      </w:r>
+      <w:r>
+        <w:t>of the data for the application. Access may be given to authenticated users</w:t>
+      </w:r>
+      <w:r>
+        <w:t xml:space="preserve"> </w:t>
+      </w:r>
+      <w:r>
+        <w:t>via SQL queries. It is integral that this component is efficient, scalable,</w:t>
+      </w:r>
+      <w:r>
+        <w:t xml:space="preserve"> </w:t>
+      </w:r>
+      <w:r>
+        <w:t>secure, and fault resistant since it will receive a large amount of requests</w:t>
+      </w:r>
+      <w:r>
+        <w:t xml:space="preserve"> </w:t>
+      </w:r>
+      <w:r>
+        <w:t>and must maintain the integrity of all of the application data. The Database</w:t>
+      </w:r>
+      <w:r>
+        <w:t xml:space="preserve"> </w:t>
+      </w:r>
+      <w:r>
+        <w:t>Component is further broken down into different tables for the different</w:t>
+      </w:r>
+      <w:r>
+        <w:t xml:space="preserve"> </w:t>
+      </w:r>
+      <w:r>
+        <w:t>types of data stored for the application. This can be referenced in section</w:t>
+      </w:r>
+      <w:r>
+        <w:t xml:space="preserve"> </w:t>
+      </w:r>
+      <w:r>
+        <w:t>4 on Data.</w:t>
+      </w:r>
+    </w:p>
     <w:p>
       <w:pPr>
         <w:pStyle w:val="Heading1"/>
       </w:pPr>
-      <w:bookmarkStart w:id="15" w:name="_Toc306642853"/>
-      <w:r>
-        <w:t>5. Component Design</w:t>
-      </w:r>
-      <w:bookmarkEnd w:id="15"/>
-    </w:p>
-    <w:p/>
-    <w:p>
-      <w:pPr>
-        <w:pStyle w:val="Heading1"/>
-      </w:pPr>
-      <w:bookmarkStart w:id="16" w:name="_Toc306642854"/>
+      <w:bookmarkStart w:id="20" w:name="_Toc307084148"/>
       <w:r>
         <w:t xml:space="preserve">6. </w:t>
       </w:r>
       <w:r>
         <w:t>Human Interface Design</w:t>
       </w:r>
-      <w:bookmarkEnd w:id="16"/>
+      <w:bookmarkEnd w:id="20"/>
     </w:p>
     <w:p>
       <w:pPr>
         <w:pStyle w:val="Heading2"/>
         <w:rPr>
           <w:b w:val="0"/>
-          <w:color w:val="FF0000"/>
+          <w:color w:val="0070C0"/>
         </w:rPr>
       </w:pPr>
-      <w:bookmarkStart w:id="17" w:name="_Toc306642855"/>
+      <w:bookmarkStart w:id="21" w:name="_Toc307084149"/>
       <w:r>
         <w:t>6.1 Overview of User Interface</w:t>
       </w:r>
-      <w:bookmarkEnd w:id="17"/>
+      <w:bookmarkEnd w:id="21"/>
       <w:r>
         <w:t xml:space="preserve"> </w:t>
-      </w:r>
-      <w:r>
-        <w:rPr>
-          <w:color w:val="FF0000"/>
-        </w:rPr>
-        <w:t>(</w:t>
-      </w:r>
-      <w:r>
-        <w:rPr>
-          <w:b w:val="0"/>
-          <w:color w:val="FF0000"/>
-        </w:rPr>
-        <w:t>updated chart and added screenshots</w:t>
-      </w:r>
-      <w:r>
-        <w:rPr>
-          <w:b w:val="0"/>
-          <w:color w:val="FF0000"/>
-        </w:rPr>
-        <w:t>. Wasn’t sure about authentication page and home page. Based it off the pages Wade put up. Need to make sure if we have a screenshot for home page and write message page – Anthony)</w:t>
       </w:r>
     </w:p>
     <w:p>
@@ -2435,6 +3394,7 @@
         <w:rPr>
           <w:noProof/>
         </w:rPr>
+        <w:lastRenderedPageBreak/>
         <w:drawing>
           <wp:inline distT="0" distB="0" distL="0" distR="0" wp14:anchorId="680A1573" wp14:editId="4EC704B8">
             <wp:extent cx="4526280" cy="2598420"/>
@@ -2486,12 +3446,11 @@
       <w:pPr>
         <w:pStyle w:val="Heading2"/>
       </w:pPr>
-      <w:bookmarkStart w:id="18" w:name="_Toc306642856"/>
-      <w:r>
-        <w:lastRenderedPageBreak/>
+      <w:bookmarkStart w:id="22" w:name="_Toc307084150"/>
+      <w:r>
         <w:t>6.2 Screen Images</w:t>
       </w:r>
-      <w:bookmarkEnd w:id="18"/>
+      <w:bookmarkEnd w:id="22"/>
     </w:p>
     <w:p>
       <w:r>
@@ -2533,7 +3492,7 @@
                         <a:effectLst/>
                         <a:extLst>
                           <a:ext uri="{C572A759-6A51-4108-AA02-DFA0A04FC94B}">
-                            <ma14:wrappingTextBoxFlag xmlns:ma14="http://schemas.microsoft.com/office/mac/drawingml/2011/main" xmlns:w="http://schemas.openxmlformats.org/wordprocessingml/2006/main" xmlns:w10="urn:schemas-microsoft-com:office:word" xmlns:v="urn:schemas-microsoft-com:vml" xmlns:o="urn:schemas-microsoft-com:office:office" xmlns:mv="urn:schemas-microsoft-com:mac:vml" xmlns:mo="http://schemas.microsoft.com/office/mac/office/2008/main" xmlns=""/>
+                            <ma14:wrappingTextBoxFlag xmlns="" xmlns:mo="http://schemas.microsoft.com/office/mac/office/2008/main" xmlns:mv="urn:schemas-microsoft-com:mac:vml" xmlns:o="urn:schemas-microsoft-com:office:office" xmlns:v="urn:schemas-microsoft-com:vml" xmlns:w10="urn:schemas-microsoft-com:office:word" xmlns:w="http://schemas.openxmlformats.org/wordprocessingml/2006/main" xmlns:ma14="http://schemas.microsoft.com/office/mac/drawingml/2011/main"/>
                           </a:ext>
                         </a:extLst>
                       </wps:spPr>
@@ -2651,7 +3610,7 @@
                         <a:effectLst/>
                         <a:extLst>
                           <a:ext uri="{C572A759-6A51-4108-AA02-DFA0A04FC94B}">
-                            <ma14:wrappingTextBoxFlag xmlns:ma14="http://schemas.microsoft.com/office/mac/drawingml/2011/main" xmlns:w="http://schemas.openxmlformats.org/wordprocessingml/2006/main" xmlns:w10="urn:schemas-microsoft-com:office:word" xmlns:v="urn:schemas-microsoft-com:vml" xmlns:o="urn:schemas-microsoft-com:office:office" xmlns:mv="urn:schemas-microsoft-com:mac:vml" xmlns:mo="http://schemas.microsoft.com/office/mac/office/2008/main" xmlns=""/>
+                            <ma14:wrappingTextBoxFlag xmlns="" xmlns:mo="http://schemas.microsoft.com/office/mac/office/2008/main" xmlns:mv="urn:schemas-microsoft-com:mac:vml" xmlns:o="urn:schemas-microsoft-com:office:office" xmlns:v="urn:schemas-microsoft-com:vml" xmlns:w10="urn:schemas-microsoft-com:office:word" xmlns:w="http://schemas.openxmlformats.org/wordprocessingml/2006/main" xmlns:ma14="http://schemas.microsoft.com/office/mac/drawingml/2011/main"/>
                           </a:ext>
                         </a:extLst>
                       </wps:spPr>
@@ -2729,7 +3688,6 @@
       </w:r>
     </w:p>
     <w:p>
-      <w:bookmarkStart w:id="19" w:name="_GoBack"/>
       <w:r>
         <w:rPr>
           <w:noProof/>
@@ -2809,7 +3767,6 @@
           </wp:anchor>
         </w:drawing>
       </w:r>
-      <w:bookmarkEnd w:id="19"/>
       <w:r>
         <w:rPr>
           <w:noProof/>
@@ -2894,7 +3851,90 @@
     <w:p/>
     <w:p/>
     <w:p/>
+    <w:p/>
+    <w:p/>
+    <w:p/>
+    <w:p/>
+    <w:p/>
+    <w:p/>
+    <w:p/>
     <w:p>
+      <w:r>
+        <w:rPr>
+          <w:noProof/>
+        </w:rPr>
+        <w:lastRenderedPageBreak/>
+        <w:drawing>
+          <wp:anchor distT="0" distB="0" distL="114300" distR="114300" simplePos="0" relativeHeight="251660288" behindDoc="0" locked="0" layoutInCell="1" allowOverlap="1" wp14:anchorId="556F70C0" wp14:editId="2DE76621">
+            <wp:simplePos x="0" y="0"/>
+            <wp:positionH relativeFrom="column">
+              <wp:posOffset>0</wp:posOffset>
+            </wp:positionH>
+            <wp:positionV relativeFrom="paragraph">
+              <wp:posOffset>160020</wp:posOffset>
+            </wp:positionV>
+            <wp:extent cx="2103120" cy="2647315"/>
+            <wp:effectExtent l="0" t="0" r="0" b="635"/>
+            <wp:wrapTight wrapText="bothSides">
+              <wp:wrapPolygon edited="0">
+                <wp:start x="0" y="0"/>
+                <wp:lineTo x="0" y="21450"/>
+                <wp:lineTo x="21326" y="21450"/>
+                <wp:lineTo x="21326" y="0"/>
+                <wp:lineTo x="0" y="0"/>
+              </wp:wrapPolygon>
+            </wp:wrapTight>
+            <wp:docPr id="3" name="Picture 3" descr="Macintosh HD:Users:anthonybalmeo:Desktop:Screen Shot 2011-10-22 at 2.24.40 AM.png"/>
+            <wp:cNvGraphicFramePr>
+              <a:graphicFrameLocks xmlns:a="http://schemas.openxmlformats.org/drawingml/2006/main" noChangeAspect="1"/>
+            </wp:cNvGraphicFramePr>
+            <a:graphic xmlns:a="http://schemas.openxmlformats.org/drawingml/2006/main">
+              <a:graphicData uri="http://schemas.openxmlformats.org/drawingml/2006/picture">
+                <pic:pic xmlns:pic="http://schemas.openxmlformats.org/drawingml/2006/picture">
+                  <pic:nvPicPr>
+                    <pic:cNvPr id="0" name="Picture 2" descr="Macintosh HD:Users:anthonybalmeo:Desktop:Screen Shot 2011-10-22 at 2.24.40 AM.png"/>
+                    <pic:cNvPicPr>
+                      <a:picLocks noChangeAspect="1" noChangeArrowheads="1"/>
+                    </pic:cNvPicPr>
+                  </pic:nvPicPr>
+                  <pic:blipFill>
+                    <a:blip r:embed="rId9">
+                      <a:extLst>
+                        <a:ext uri="{28A0092B-C50C-407E-A947-70E740481C1C}">
+                          <a14:useLocalDpi xmlns:a14="http://schemas.microsoft.com/office/drawing/2010/main" val="0"/>
+                        </a:ext>
+                      </a:extLst>
+                    </a:blip>
+                    <a:srcRect/>
+                    <a:stretch>
+                      <a:fillRect/>
+                    </a:stretch>
+                  </pic:blipFill>
+                  <pic:spPr bwMode="auto">
+                    <a:xfrm>
+                      <a:off x="0" y="0"/>
+                      <a:ext cx="2103120" cy="2647315"/>
+                    </a:xfrm>
+                    <a:prstGeom prst="rect">
+                      <a:avLst/>
+                    </a:prstGeom>
+                    <a:noFill/>
+                    <a:ln>
+                      <a:noFill/>
+                    </a:ln>
+                  </pic:spPr>
+                </pic:pic>
+              </a:graphicData>
+            </a:graphic>
+            <wp14:sizeRelH relativeFrom="page">
+              <wp14:pctWidth>0</wp14:pctWidth>
+            </wp14:sizeRelH>
+            <wp14:sizeRelV relativeFrom="page">
+              <wp14:pctHeight>0</wp14:pctHeight>
+            </wp14:sizeRelV>
+          </wp:anchor>
+        </w:drawing>
+      </w:r>
       <w:r>
         <w:rPr>
           <w:noProof/>
@@ -2902,16 +3942,130 @@
         <mc:AlternateContent>
           <mc:Choice Requires="wps">
             <w:drawing>
-              <wp:anchor distT="0" distB="0" distL="114300" distR="114300" simplePos="0" relativeHeight="251672576" behindDoc="0" locked="0" layoutInCell="1" allowOverlap="1" wp14:anchorId="5340F0E4" wp14:editId="7D663796">
+              <wp:anchor distT="0" distB="0" distL="114300" distR="114300" simplePos="0" relativeHeight="251674624" behindDoc="0" locked="0" layoutInCell="1" allowOverlap="1" wp14:anchorId="0FE5F2B9" wp14:editId="3A46BA9C">
                 <wp:simplePos x="0" y="0"/>
                 <wp:positionH relativeFrom="column">
-                  <wp:posOffset>-2032000</wp:posOffset>
+                  <wp:posOffset>3573780</wp:posOffset>
                 </wp:positionH>
                 <wp:positionV relativeFrom="paragraph">
-                  <wp:posOffset>304800</wp:posOffset>
+                  <wp:posOffset>-339090</wp:posOffset>
                 </wp:positionV>
                 <wp:extent cx="1257300" cy="342900"/>
-                <wp:effectExtent l="0" t="0" r="0" b="12700"/>
+                <wp:effectExtent l="0" t="0" r="0" b="0"/>
+                <wp:wrapSquare wrapText="bothSides"/>
+                <wp:docPr id="15" name="Text Box 15"/>
+                <wp:cNvGraphicFramePr/>
+                <a:graphic xmlns:a="http://schemas.openxmlformats.org/drawingml/2006/main">
+                  <a:graphicData uri="http://schemas.microsoft.com/office/word/2010/wordprocessingShape">
+                    <wps:wsp>
+                      <wps:cNvSpPr txBox="1"/>
+                      <wps:spPr>
+                        <a:xfrm>
+                          <a:off x="0" y="0"/>
+                          <a:ext cx="1257300" cy="342900"/>
+                        </a:xfrm>
+                        <a:prstGeom prst="rect">
+                          <a:avLst/>
+                        </a:prstGeom>
+                        <a:noFill/>
+                        <a:ln>
+                          <a:noFill/>
+                        </a:ln>
+                        <a:effectLst/>
+                        <a:extLst>
+                          <a:ext uri="{C572A759-6A51-4108-AA02-DFA0A04FC94B}">
+                            <ma14:wrappingTextBoxFlag xmlns="" xmlns:mo="http://schemas.microsoft.com/office/mac/office/2008/main" xmlns:mv="urn:schemas-microsoft-com:mac:vml" xmlns:o="urn:schemas-microsoft-com:office:office" xmlns:v="urn:schemas-microsoft-com:vml" xmlns:w10="urn:schemas-microsoft-com:office:word" xmlns:w="http://schemas.openxmlformats.org/wordprocessingml/2006/main" xmlns:ma14="http://schemas.microsoft.com/office/mac/drawingml/2011/main"/>
+                          </a:ext>
+                        </a:extLst>
+                      </wps:spPr>
+                      <wps:style>
+                        <a:lnRef idx="0">
+                          <a:schemeClr val="accent1"/>
+                        </a:lnRef>
+                        <a:fillRef idx="0">
+                          <a:schemeClr val="accent1"/>
+                        </a:fillRef>
+                        <a:effectRef idx="0">
+                          <a:schemeClr val="accent1"/>
+                        </a:effectRef>
+                        <a:fontRef idx="minor">
+                          <a:schemeClr val="dk1"/>
+                        </a:fontRef>
+                      </wps:style>
+                      <wps:txbx>
+                        <w:txbxContent>
+                          <w:p>
+                            <w:pPr>
+                              <w:jc w:val="center"/>
+                              <w:rPr>
+                                <w:b/>
+                              </w:rPr>
+                            </w:pPr>
+                            <w:r>
+                              <w:rPr>
+                                <w:b/>
+                              </w:rPr>
+                              <w:t>Groups Page</w:t>
+                            </w:r>
+                          </w:p>
+                        </w:txbxContent>
+                      </wps:txbx>
+                      <wps:bodyPr rot="0" spcFirstLastPara="0" vertOverflow="overflow" horzOverflow="overflow" vert="horz" wrap="square" lIns="91440" tIns="45720" rIns="91440" bIns="45720" numCol="1" spcCol="0" rtlCol="0" fromWordArt="0" anchor="t" anchorCtr="0" forceAA="0" compatLnSpc="1">
+                        <a:prstTxWarp prst="textNoShape">
+                          <a:avLst/>
+                        </a:prstTxWarp>
+                        <a:noAutofit/>
+                      </wps:bodyPr>
+                    </wps:wsp>
+                  </a:graphicData>
+                </a:graphic>
+              </wp:anchor>
+            </w:drawing>
+          </mc:Choice>
+          <mc:Fallback>
+            <w:pict>
+              <v:shape id="Text Box 15" o:spid="_x0000_s1028" type="#_x0000_t202" style="position:absolute;margin-left:281.4pt;margin-top:-26.7pt;width:99pt;height:27pt;z-index:251674624;visibility:visible;mso-wrap-style:square;mso-wrap-distance-left:9pt;mso-wrap-distance-top:0;mso-wrap-distance-right:9pt;mso-wrap-distance-bottom:0;mso-position-horizontal:absolute;mso-position-horizontal-relative:text;mso-position-vertical:absolute;mso-position-vertical-relative:text;v-text-anchor:top" o:gfxdata="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" filled="f" stroked="f">
+                <v:textbox>
+                  <w:txbxContent>
+                    <w:p>
+                      <w:pPr>
+                        <w:jc w:val="center"/>
+                        <w:rPr>
+                          <w:b/>
+                        </w:rPr>
+                      </w:pPr>
+                      <w:r>
+                        <w:rPr>
+                          <w:b/>
+                        </w:rPr>
+                        <w:t>Groups Page</w:t>
+                      </w:r>
+                    </w:p>
+                  </w:txbxContent>
+                </v:textbox>
+                <w10:wrap type="square"/>
+              </v:shape>
+            </w:pict>
+          </mc:Fallback>
+        </mc:AlternateContent>
+      </w:r>
+      <w:r>
+        <w:rPr>
+          <w:noProof/>
+        </w:rPr>
+        <mc:AlternateContent>
+          <mc:Choice Requires="wps">
+            <w:drawing>
+              <wp:anchor distT="0" distB="0" distL="114300" distR="114300" simplePos="0" relativeHeight="251672576" behindDoc="0" locked="0" layoutInCell="1" allowOverlap="1" wp14:anchorId="5340F0E4" wp14:editId="37871F68">
+                <wp:simplePos x="0" y="0"/>
+                <wp:positionH relativeFrom="column">
+                  <wp:posOffset>436880</wp:posOffset>
+                </wp:positionH>
+                <wp:positionV relativeFrom="paragraph">
+                  <wp:posOffset>-283210</wp:posOffset>
+                </wp:positionV>
+                <wp:extent cx="1257300" cy="342900"/>
+                <wp:effectExtent l="0" t="0" r="0" b="0"/>
                 <wp:wrapSquare wrapText="bothSides"/>
                 <wp:docPr id="14" name="Text Box 14"/>
                 <wp:cNvGraphicFramePr/>
@@ -2934,7 +4088,7 @@
                         <a:effectLst/>
                         <a:extLst>
                           <a:ext uri="{C572A759-6A51-4108-AA02-DFA0A04FC94B}">
-                            <ma14:wrappingTextBoxFlag xmlns:ma14="http://schemas.microsoft.com/office/mac/drawingml/2011/main" xmlns:w="http://schemas.openxmlformats.org/wordprocessingml/2006/main" xmlns:w10="urn:schemas-microsoft-com:office:word" xmlns:v="urn:schemas-microsoft-com:vml" xmlns:o="urn:schemas-microsoft-com:office:office" xmlns:mv="urn:schemas-microsoft-com:mac:vml" xmlns:mo="http://schemas.microsoft.com/office/mac/office/2008/main" xmlns=""/>
+                            <ma14:wrappingTextBoxFlag xmlns="" xmlns:mo="http://schemas.microsoft.com/office/mac/office/2008/main" xmlns:mv="urn:schemas-microsoft-com:mac:vml" xmlns:o="urn:schemas-microsoft-com:office:office" xmlns:v="urn:schemas-microsoft-com:vml" xmlns:w10="urn:schemas-microsoft-com:office:word" xmlns:w="http://schemas.openxmlformats.org/wordprocessingml/2006/main" xmlns:ma14="http://schemas.microsoft.com/office/mac/drawingml/2011/main"/>
                           </a:ext>
                         </a:extLst>
                       </wps:spPr>
@@ -2984,7 +4138,7 @@
           </mc:Choice>
           <mc:Fallback>
             <w:pict>
-              <v:shape id="Text Box 14" o:spid="_x0000_s1028" type="#_x0000_t202" style="position:absolute;margin-left:-160pt;margin-top:24pt;width:99pt;height:27pt;z-index:251672576;visibility:visible;mso-wrap-style:square;mso-wrap-distance-left:9pt;mso-wrap-distance-top:0;mso-wrap-distance-right:9pt;mso-wrap-distance-bottom:0;mso-position-horizontal:absolute;mso-position-horizontal-relative:text;mso-position-vertical:absolute;mso-position-vertical-relative:text;v-text-anchor:top" o:gfxdata="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" filled="f" stroked="f">
+              <v:shape id="Text Box 14" o:spid="_x0000_s1029" type="#_x0000_t202" style="position:absolute;margin-left:34.4pt;margin-top:-22.3pt;width:99pt;height:27pt;z-index:251672576;visibility:visible;mso-wrap-style:square;mso-wrap-distance-left:9pt;mso-wrap-distance-top:0;mso-wrap-distance-right:9pt;mso-wrap-distance-bottom:0;mso-position-horizontal:absolute;mso-position-horizontal-relative:text;mso-position-vertical:absolute;mso-position-vertical-relative:text;v-text-anchor:top" o:gfxdata="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" filled="f" stroked="f">
                 <v:textbox>
                   <w:txbxContent>
                     <w:p>
@@ -3009,218 +4163,27 @@
           </mc:Fallback>
         </mc:AlternateContent>
       </w:r>
-    </w:p>
-    <w:p>
       <w:r>
         <w:rPr>
           <w:noProof/>
         </w:rPr>
         <w:drawing>
-          <wp:anchor distT="0" distB="0" distL="114300" distR="114300" simplePos="0" relativeHeight="251660288" behindDoc="0" locked="0" layoutInCell="1" allowOverlap="1" wp14:anchorId="556F70C0" wp14:editId="2F4547F3">
+          <wp:anchor distT="0" distB="0" distL="114300" distR="114300" simplePos="0" relativeHeight="251662336" behindDoc="0" locked="0" layoutInCell="1" allowOverlap="1" wp14:anchorId="45C2CCDE" wp14:editId="484CBD93">
             <wp:simplePos x="0" y="0"/>
             <wp:positionH relativeFrom="column">
-              <wp:posOffset>-1600200</wp:posOffset>
+              <wp:posOffset>2991485</wp:posOffset>
             </wp:positionH>
             <wp:positionV relativeFrom="paragraph">
-              <wp:posOffset>276225</wp:posOffset>
+              <wp:posOffset>125730</wp:posOffset>
             </wp:positionV>
-            <wp:extent cx="2057400" cy="2590165"/>
-            <wp:effectExtent l="0" t="0" r="0" b="635"/>
+            <wp:extent cx="2329815" cy="2628900"/>
+            <wp:effectExtent l="0" t="0" r="0" b="0"/>
             <wp:wrapTight wrapText="bothSides">
               <wp:wrapPolygon edited="0">
                 <wp:start x="0" y="0"/>
-                <wp:lineTo x="0" y="21393"/>
-                <wp:lineTo x="21333" y="21393"/>
-                <wp:lineTo x="21333" y="0"/>
-                <wp:lineTo x="0" y="0"/>
-              </wp:wrapPolygon>
-            </wp:wrapTight>
-            <wp:docPr id="3" name="Picture 3" descr="Macintosh HD:Users:anthonybalmeo:Desktop:Screen Shot 2011-10-22 at 2.24.40 AM.png"/>
-            <wp:cNvGraphicFramePr>
-              <a:graphicFrameLocks xmlns:a="http://schemas.openxmlformats.org/drawingml/2006/main" noChangeAspect="1"/>
-            </wp:cNvGraphicFramePr>
-            <a:graphic xmlns:a="http://schemas.openxmlformats.org/drawingml/2006/main">
-              <a:graphicData uri="http://schemas.openxmlformats.org/drawingml/2006/picture">
-                <pic:pic xmlns:pic="http://schemas.openxmlformats.org/drawingml/2006/picture">
-                  <pic:nvPicPr>
-                    <pic:cNvPr id="0" name="Picture 2" descr="Macintosh HD:Users:anthonybalmeo:Desktop:Screen Shot 2011-10-22 at 2.24.40 AM.png"/>
-                    <pic:cNvPicPr>
-                      <a:picLocks noChangeAspect="1" noChangeArrowheads="1"/>
-                    </pic:cNvPicPr>
-                  </pic:nvPicPr>
-                  <pic:blipFill>
-                    <a:blip r:embed="rId9">
-                      <a:extLst>
-                        <a:ext uri="{28A0092B-C50C-407E-A947-70E740481C1C}">
-                          <a14:useLocalDpi xmlns:a14="http://schemas.microsoft.com/office/drawing/2010/main" val="0"/>
-                        </a:ext>
-                      </a:extLst>
-                    </a:blip>
-                    <a:srcRect/>
-                    <a:stretch>
-                      <a:fillRect/>
-                    </a:stretch>
-                  </pic:blipFill>
-                  <pic:spPr bwMode="auto">
-                    <a:xfrm>
-                      <a:off x="0" y="0"/>
-                      <a:ext cx="2057400" cy="2590165"/>
-                    </a:xfrm>
-                    <a:prstGeom prst="rect">
-                      <a:avLst/>
-                    </a:prstGeom>
-                    <a:noFill/>
-                    <a:ln>
-                      <a:noFill/>
-                    </a:ln>
-                  </pic:spPr>
-                </pic:pic>
-              </a:graphicData>
-            </a:graphic>
-            <wp14:sizeRelH relativeFrom="page">
-              <wp14:pctWidth>0</wp14:pctWidth>
-            </wp14:sizeRelH>
-            <wp14:sizeRelV relativeFrom="page">
-              <wp14:pctHeight>0</wp14:pctHeight>
-            </wp14:sizeRelV>
-          </wp:anchor>
-        </w:drawing>
-      </w:r>
-      <w:r>
-        <w:rPr>
-          <w:noProof/>
-        </w:rPr>
-        <mc:AlternateContent>
-          <mc:Choice Requires="wps">
-            <w:drawing>
-              <wp:anchor distT="0" distB="0" distL="114300" distR="114300" simplePos="0" relativeHeight="251674624" behindDoc="0" locked="0" layoutInCell="1" allowOverlap="1" wp14:anchorId="0FE5F2B9" wp14:editId="039D5497">
-                <wp:simplePos x="0" y="0"/>
-                <wp:positionH relativeFrom="column">
-                  <wp:posOffset>2286000</wp:posOffset>
-                </wp:positionH>
-                <wp:positionV relativeFrom="paragraph">
-                  <wp:posOffset>9525</wp:posOffset>
-                </wp:positionV>
-                <wp:extent cx="1257300" cy="342900"/>
-                <wp:effectExtent l="0" t="0" r="0" b="12700"/>
-                <wp:wrapSquare wrapText="bothSides"/>
-                <wp:docPr id="15" name="Text Box 15"/>
-                <wp:cNvGraphicFramePr/>
-                <a:graphic xmlns:a="http://schemas.openxmlformats.org/drawingml/2006/main">
-                  <a:graphicData uri="http://schemas.microsoft.com/office/word/2010/wordprocessingShape">
-                    <wps:wsp>
-                      <wps:cNvSpPr txBox="1"/>
-                      <wps:spPr>
-                        <a:xfrm>
-                          <a:off x="0" y="0"/>
-                          <a:ext cx="1257300" cy="342900"/>
-                        </a:xfrm>
-                        <a:prstGeom prst="rect">
-                          <a:avLst/>
-                        </a:prstGeom>
-                        <a:noFill/>
-                        <a:ln>
-                          <a:noFill/>
-                        </a:ln>
-                        <a:effectLst/>
-                        <a:extLst>
-                          <a:ext uri="{C572A759-6A51-4108-AA02-DFA0A04FC94B}">
-                            <ma14:wrappingTextBoxFlag xmlns:ma14="http://schemas.microsoft.com/office/mac/drawingml/2011/main" xmlns:w="http://schemas.openxmlformats.org/wordprocessingml/2006/main" xmlns:w10="urn:schemas-microsoft-com:office:word" xmlns:v="urn:schemas-microsoft-com:vml" xmlns:o="urn:schemas-microsoft-com:office:office" xmlns:mv="urn:schemas-microsoft-com:mac:vml" xmlns:mo="http://schemas.microsoft.com/office/mac/office/2008/main" xmlns=""/>
-                          </a:ext>
-                        </a:extLst>
-                      </wps:spPr>
-                      <wps:style>
-                        <a:lnRef idx="0">
-                          <a:schemeClr val="accent1"/>
-                        </a:lnRef>
-                        <a:fillRef idx="0">
-                          <a:schemeClr val="accent1"/>
-                        </a:fillRef>
-                        <a:effectRef idx="0">
-                          <a:schemeClr val="accent1"/>
-                        </a:effectRef>
-                        <a:fontRef idx="minor">
-                          <a:schemeClr val="dk1"/>
-                        </a:fontRef>
-                      </wps:style>
-                      <wps:txbx>
-                        <w:txbxContent>
-                          <w:p>
-                            <w:pPr>
-                              <w:jc w:val="center"/>
-                              <w:rPr>
-                                <w:b/>
-                              </w:rPr>
-                            </w:pPr>
-                            <w:r>
-                              <w:rPr>
-                                <w:b/>
-                              </w:rPr>
-                              <w:t>Groups Page</w:t>
-                            </w:r>
-                          </w:p>
-                        </w:txbxContent>
-                      </wps:txbx>
-                      <wps:bodyPr rot="0" spcFirstLastPara="0" vertOverflow="overflow" horzOverflow="overflow" vert="horz" wrap="square" lIns="91440" tIns="45720" rIns="91440" bIns="45720" numCol="1" spcCol="0" rtlCol="0" fromWordArt="0" anchor="t" anchorCtr="0" forceAA="0" compatLnSpc="1">
-                        <a:prstTxWarp prst="textNoShape">
-                          <a:avLst/>
-                        </a:prstTxWarp>
-                        <a:noAutofit/>
-                      </wps:bodyPr>
-                    </wps:wsp>
-                  </a:graphicData>
-                </a:graphic>
-              </wp:anchor>
-            </w:drawing>
-          </mc:Choice>
-          <mc:Fallback>
-            <w:pict>
-              <v:shape id="Text Box 15" o:spid="_x0000_s1029" type="#_x0000_t202" style="position:absolute;margin-left:180pt;margin-top:.75pt;width:99pt;height:27pt;z-index:251674624;visibility:visible;mso-wrap-style:square;mso-wrap-distance-left:9pt;mso-wrap-distance-top:0;mso-wrap-distance-right:9pt;mso-wrap-distance-bottom:0;mso-position-horizontal:absolute;mso-position-horizontal-relative:text;mso-position-vertical:absolute;mso-position-vertical-relative:text;v-text-anchor:top" o:gfxdata="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" filled="f" stroked="f">
-                <v:textbox>
-                  <w:txbxContent>
-                    <w:p>
-                      <w:pPr>
-                        <w:jc w:val="center"/>
-                        <w:rPr>
-                          <w:b/>
-                        </w:rPr>
-                      </w:pPr>
-                      <w:r>
-                        <w:rPr>
-                          <w:b/>
-                        </w:rPr>
-                        <w:t>Groups Page</w:t>
-                      </w:r>
-                    </w:p>
-                  </w:txbxContent>
-                </v:textbox>
-                <w10:wrap type="square"/>
-              </v:shape>
-            </w:pict>
-          </mc:Fallback>
-        </mc:AlternateContent>
-      </w:r>
-      <w:r>
-        <w:rPr>
-          <w:noProof/>
-        </w:rPr>
-        <w:drawing>
-          <wp:anchor distT="0" distB="0" distL="114300" distR="114300" simplePos="0" relativeHeight="251662336" behindDoc="0" locked="0" layoutInCell="1" allowOverlap="1" wp14:anchorId="45C2CCDE" wp14:editId="5D3A3A56">
-            <wp:simplePos x="0" y="0"/>
-            <wp:positionH relativeFrom="column">
-              <wp:posOffset>1828800</wp:posOffset>
-            </wp:positionH>
-            <wp:positionV relativeFrom="paragraph">
-              <wp:posOffset>276860</wp:posOffset>
-            </wp:positionV>
-            <wp:extent cx="2329815" cy="2628900"/>
-            <wp:effectExtent l="0" t="0" r="6985" b="12700"/>
-            <wp:wrapTight wrapText="bothSides">
-              <wp:wrapPolygon edited="0">
-                <wp:start x="0" y="0"/>
-                <wp:lineTo x="0" y="21496"/>
-                <wp:lineTo x="21429" y="21496"/>
-                <wp:lineTo x="21429" y="0"/>
+                <wp:lineTo x="0" y="21443"/>
+                <wp:lineTo x="21370" y="21443"/>
+                <wp:lineTo x="21370" y="0"/>
                 <wp:lineTo x="0" y="0"/>
               </wp:wrapPolygon>
             </wp:wrapTight>
@@ -3283,9 +4246,10 @@
     <w:p/>
     <w:p/>
     <w:p/>
-    <w:p/>
-    <w:p/>
-    <w:p/>
+    <w:p>
+      <w:bookmarkStart w:id="23" w:name="_GoBack"/>
+      <w:bookmarkEnd w:id="23"/>
+    </w:p>
     <w:p/>
     <w:p/>
     <w:p/>
@@ -3294,7 +4258,6 @@
         <w:rPr>
           <w:noProof/>
         </w:rPr>
-        <w:lastRenderedPageBreak/>
         <w:drawing>
           <wp:anchor distT="0" distB="0" distL="114300" distR="114300" simplePos="0" relativeHeight="251663360" behindDoc="0" locked="0" layoutInCell="1" allowOverlap="1" wp14:anchorId="1DDCDF58" wp14:editId="3D70EE3D">
             <wp:simplePos x="0" y="0"/>
@@ -3405,7 +4368,7 @@
                         <a:effectLst/>
                         <a:extLst>
                           <a:ext uri="{C572A759-6A51-4108-AA02-DFA0A04FC94B}">
-                            <ma14:wrappingTextBoxFlag xmlns:ma14="http://schemas.microsoft.com/office/mac/drawingml/2011/main" xmlns:w="http://schemas.openxmlformats.org/wordprocessingml/2006/main" xmlns:w10="urn:schemas-microsoft-com:office:word" xmlns:v="urn:schemas-microsoft-com:vml" xmlns:o="urn:schemas-microsoft-com:office:office" xmlns:mv="urn:schemas-microsoft-com:mac:vml" xmlns:mo="http://schemas.microsoft.com/office/mac/office/2008/main" xmlns=""/>
+                            <ma14:wrappingTextBoxFlag xmlns="" xmlns:mo="http://schemas.microsoft.com/office/mac/office/2008/main" xmlns:mv="urn:schemas-microsoft-com:mac:vml" xmlns:o="urn:schemas-microsoft-com:office:office" xmlns:v="urn:schemas-microsoft-com:vml" xmlns:w10="urn:schemas-microsoft-com:office:word" xmlns:w="http://schemas.openxmlformats.org/wordprocessingml/2006/main" xmlns:ma14="http://schemas.microsoft.com/office/mac/drawingml/2011/main"/>
                           </a:ext>
                         </a:extLst>
                       </wps:spPr>
@@ -3490,7 +4453,7 @@
         <mc:AlternateContent>
           <mc:Choice Requires="wps">
             <w:drawing>
-              <wp:anchor distT="0" distB="0" distL="114300" distR="114300" simplePos="0" relativeHeight="251677696" behindDoc="0" locked="0" layoutInCell="1" allowOverlap="1" wp14:anchorId="5C6160EA" wp14:editId="1ECFCE25">
+              <wp:anchor distT="0" distB="0" distL="114300" distR="114300" simplePos="0" relativeHeight="251677696" behindDoc="0" locked="0" layoutInCell="1" allowOverlap="1" wp14:anchorId="5C6160EA" wp14:editId="0D810FCA">
                 <wp:simplePos x="0" y="0"/>
                 <wp:positionH relativeFrom="column">
                   <wp:posOffset>342900</wp:posOffset>
@@ -3522,7 +4485,7 @@
                         <a:effectLst/>
                         <a:extLst>
                           <a:ext uri="{C572A759-6A51-4108-AA02-DFA0A04FC94B}">
-                            <ma14:wrappingTextBoxFlag xmlns:ma14="http://schemas.microsoft.com/office/mac/drawingml/2011/main" xmlns:w="http://schemas.openxmlformats.org/wordprocessingml/2006/main" xmlns:w10="urn:schemas-microsoft-com:office:word" xmlns:v="urn:schemas-microsoft-com:vml" xmlns:o="urn:schemas-microsoft-com:office:office" xmlns:mv="urn:schemas-microsoft-com:mac:vml" xmlns:mo="http://schemas.microsoft.com/office/mac/office/2008/main" xmlns=""/>
+                            <ma14:wrappingTextBoxFlag xmlns="" xmlns:mo="http://schemas.microsoft.com/office/mac/office/2008/main" xmlns:mv="urn:schemas-microsoft-com:mac:vml" xmlns:o="urn:schemas-microsoft-com:office:office" xmlns:v="urn:schemas-microsoft-com:vml" xmlns:w10="urn:schemas-microsoft-com:office:word" xmlns:w="http://schemas.openxmlformats.org/wordprocessingml/2006/main" xmlns:ma14="http://schemas.microsoft.com/office/mac/drawingml/2011/main"/>
                           </a:ext>
                         </a:extLst>
                       </wps:spPr>
@@ -3602,7 +4565,7 @@
           <w:noProof/>
         </w:rPr>
         <w:drawing>
-          <wp:anchor distT="0" distB="0" distL="114300" distR="114300" simplePos="0" relativeHeight="251664384" behindDoc="0" locked="0" layoutInCell="1" allowOverlap="1" wp14:anchorId="252432D1" wp14:editId="78BE3970">
+          <wp:anchor distT="0" distB="0" distL="114300" distR="114300" simplePos="0" relativeHeight="251664384" behindDoc="0" locked="0" layoutInCell="1" allowOverlap="1" wp14:anchorId="252432D1" wp14:editId="666AFF38">
             <wp:simplePos x="0" y="0"/>
             <wp:positionH relativeFrom="column">
               <wp:posOffset>-228600</wp:posOffset>
@@ -3687,32 +4650,17 @@
       <w:pPr>
         <w:pStyle w:val="Heading2"/>
       </w:pPr>
-      <w:bookmarkStart w:id="20" w:name="_Toc306642857"/>
-    </w:p>
-    <w:p>
-      <w:pPr>
-        <w:pStyle w:val="Heading2"/>
-      </w:pPr>
-    </w:p>
-    <w:p>
-      <w:pPr>
-        <w:pStyle w:val="Heading2"/>
-      </w:pPr>
-      <w:r>
-        <w:t>6.3 Screen Objects and Actions</w:t>
-      </w:r>
-      <w:bookmarkEnd w:id="20"/>
     </w:p>
     <w:p/>
     <w:p>
       <w:pPr>
         <w:pStyle w:val="Heading1"/>
       </w:pPr>
-      <w:bookmarkStart w:id="21" w:name="_Toc306642858"/>
+      <w:bookmarkStart w:id="24" w:name="_Toc307084151"/>
       <w:r>
         <w:t>7. Requirements Matrix</w:t>
       </w:r>
-      <w:bookmarkEnd w:id="21"/>
+      <w:bookmarkEnd w:id="24"/>
     </w:p>
     <w:tbl>
       <w:tblPr>
@@ -4013,7 +4961,11 @@
               <w:jc w:val="center"/>
             </w:pPr>
             <w:r>
-              <w:t>Group Creation and Management</w:t>
+              <w:t xml:space="preserve">Group Creation and </w:t>
+            </w:r>
+            <w:r>
+              <w:lastRenderedPageBreak/>
+              <w:t>Management</w:t>
             </w:r>
           </w:p>
         </w:tc>
@@ -4028,6 +4980,7 @@
               <w:jc w:val="center"/>
             </w:pPr>
             <w:r>
+              <w:lastRenderedPageBreak/>
               <w:t>Unsubscribe from group</w:t>
             </w:r>
           </w:p>
@@ -4054,6 +5007,7 @@
               <w:spacing w:after="0" w:line="240" w:lineRule="auto"/>
             </w:pPr>
             <w:r>
+              <w:lastRenderedPageBreak/>
               <w:t>3.2.2a</w:t>
             </w:r>
           </w:p>
@@ -4709,11 +5663,7 @@
               <w:jc w:val="center"/>
             </w:pPr>
             <w:r>
-              <w:t xml:space="preserve">New message page: write texts </w:t>
-            </w:r>
-            <w:r>
-              <w:lastRenderedPageBreak/>
-              <w:t>and tag</w:t>
+              <w:t>New message page: write texts and tag</w:t>
             </w:r>
           </w:p>
         </w:tc>
@@ -4726,7 +5676,6 @@
               <w:spacing w:after="0" w:line="240" w:lineRule="auto"/>
             </w:pPr>
             <w:r>
-              <w:lastRenderedPageBreak/>
               <w:t>6.2 and 6.3</w:t>
             </w:r>
           </w:p>
@@ -4743,7 +5692,6 @@
               <w:spacing w:after="0" w:line="240" w:lineRule="auto"/>
             </w:pPr>
             <w:r>
-              <w:lastRenderedPageBreak/>
               <w:t>4.1.5</w:t>
             </w:r>
           </w:p>
@@ -5026,17 +5974,6 @@
         </w:tc>
       </w:tr>
     </w:tbl>
-    <w:p/>
-    <w:p>
-      <w:pPr>
-        <w:pStyle w:val="Heading1"/>
-      </w:pPr>
-      <w:bookmarkStart w:id="22" w:name="_Toc306642859"/>
-      <w:r>
-        <w:t>8. Appendices</w:t>
-      </w:r>
-      <w:bookmarkEnd w:id="22"/>
-    </w:p>
     <w:p/>
     <w:sectPr>
       <w:pgSz w:w="12240" w:h="15840"/>
@@ -6066,7 +7003,7 @@
 </file>
 
 <file path=customXml/itemProps1.xml><?xml version="1.0" encoding="utf-8"?>
-<ds:datastoreItem xmlns:ds="http://schemas.openxmlformats.org/officeDocument/2006/customXml" ds:itemID="{A2A7D845-9200-4212-93B8-58B10A357EB8}">
+<ds:datastoreItem xmlns:ds="http://schemas.openxmlformats.org/officeDocument/2006/customXml" ds:itemID="{4573B183-E133-45D8-9E36-D271E7003D54}">
   <ds:schemaRefs>
     <ds:schemaRef ds:uri="http://schemas.openxmlformats.org/officeDocument/2006/bibliography"/>
   </ds:schemaRefs>

</xml_diff>